<commit_message>
Tweaked CA user stories to fit implementation and tests
</commit_message>
<xml_diff>
--- a/Documents/TestCases.docx
+++ b/Documents/TestCases.docx
@@ -13266,6 +13266,13 @@
                 <w:szCs w:val="24"/>
               </w:rPr>
             </w:pPr>
+            <w:r>
+              <w:rPr>
+                <w:rFonts w:ascii="Arial" w:eastAsia="Times New Roman" w:hAnsi="Arial" w:cs="Arial"/>
+                <w:color w:val="000000"/>
+              </w:rPr>
+              <w:t>Account</w:t>
+            </w:r>
           </w:p>
         </w:tc>
       </w:tr>
@@ -13338,6 +13345,13 @@
                 <w:szCs w:val="24"/>
               </w:rPr>
             </w:pPr>
+            <w:r>
+              <w:rPr>
+                <w:rFonts w:ascii="Arial" w:eastAsia="Times New Roman" w:hAnsi="Arial" w:cs="Arial"/>
+                <w:color w:val="000000"/>
+              </w:rPr>
+              <w:t>A5</w:t>
+            </w:r>
           </w:p>
         </w:tc>
       </w:tr>
@@ -13410,6 +13424,36 @@
                 <w:szCs w:val="24"/>
               </w:rPr>
             </w:pPr>
+            <w:r>
+              <w:rPr>
+                <w:rFonts w:ascii="Arial" w:eastAsia="Times New Roman" w:hAnsi="Arial" w:cs="Arial"/>
+                <w:color w:val="000000"/>
+              </w:rPr>
+              <w:t xml:space="preserve">Determining if </w:t>
+            </w:r>
+            <w:r>
+              <w:rPr>
+                <w:rFonts w:ascii="Arial" w:eastAsia="Times New Roman" w:hAnsi="Arial" w:cs="Arial"/>
+                <w:color w:val="000000"/>
+              </w:rPr>
+              <w:t xml:space="preserve">the system can detect the caps lock key state. If </w:t>
+            </w:r>
+            <w:proofErr w:type="gramStart"/>
+            <w:r>
+              <w:rPr>
+                <w:rFonts w:ascii="Arial" w:eastAsia="Times New Roman" w:hAnsi="Arial" w:cs="Arial"/>
+                <w:color w:val="000000"/>
+              </w:rPr>
+              <w:t>so</w:t>
+            </w:r>
+            <w:proofErr w:type="gramEnd"/>
+            <w:r>
+              <w:rPr>
+                <w:rFonts w:ascii="Arial" w:eastAsia="Times New Roman" w:hAnsi="Arial" w:cs="Arial"/>
+                <w:color w:val="000000"/>
+              </w:rPr>
+              <w:t xml:space="preserve"> we can display an error message to the user</w:t>
+            </w:r>
           </w:p>
         </w:tc>
       </w:tr>
@@ -13482,6 +13526,38 @@
                 <w:szCs w:val="24"/>
               </w:rPr>
             </w:pPr>
+            <w:r>
+              <w:rPr>
+                <w:rFonts w:ascii="Arial" w:hAnsi="Arial" w:cs="Arial"/>
+                <w:color w:val="000000"/>
+                <w:sz w:val="20"/>
+                <w:szCs w:val="20"/>
+                <w:shd w:val="clear" w:color="auto" w:fill="FFFFFF"/>
+              </w:rPr>
+              <w:t xml:space="preserve">As a user I want error messages to tell me if </w:t>
+            </w:r>
+            <w:proofErr w:type="spellStart"/>
+            <w:r>
+              <w:rPr>
+                <w:rFonts w:ascii="Arial" w:hAnsi="Arial" w:cs="Arial"/>
+                <w:color w:val="000000"/>
+                <w:sz w:val="20"/>
+                <w:szCs w:val="20"/>
+                <w:shd w:val="clear" w:color="auto" w:fill="FFFFFF"/>
+              </w:rPr>
+              <w:t>Im</w:t>
+            </w:r>
+            <w:proofErr w:type="spellEnd"/>
+            <w:r>
+              <w:rPr>
+                <w:rFonts w:ascii="Arial" w:hAnsi="Arial" w:cs="Arial"/>
+                <w:color w:val="000000"/>
+                <w:sz w:val="20"/>
+                <w:szCs w:val="20"/>
+                <w:shd w:val="clear" w:color="auto" w:fill="FFFFFF"/>
+              </w:rPr>
+              <w:t xml:space="preserve"> entering my password in a definite wrong way (E.g. caps lock is on)</w:t>
+            </w:r>
           </w:p>
         </w:tc>
       </w:tr>
@@ -13554,6 +13630,16 @@
                 <w:szCs w:val="24"/>
               </w:rPr>
             </w:pPr>
+            <w:r>
+              <w:rPr>
+                <w:rFonts w:ascii="Arial" w:hAnsi="Arial" w:cs="Arial"/>
+                <w:color w:val="000000"/>
+                <w:sz w:val="20"/>
+                <w:szCs w:val="20"/>
+                <w:shd w:val="clear" w:color="auto" w:fill="FFFFFF"/>
+              </w:rPr>
+              <w:t>The user can to enter keys into the password text input field</w:t>
+            </w:r>
           </w:p>
         </w:tc>
       </w:tr>
@@ -13631,6 +13717,66 @@
                 <w:szCs w:val="24"/>
               </w:rPr>
             </w:pPr>
+            <w:r>
+              <w:rPr>
+                <w:rFonts w:ascii="Arial" w:hAnsi="Arial" w:cs="Arial"/>
+                <w:color w:val="000000"/>
+                <w:sz w:val="20"/>
+                <w:szCs w:val="20"/>
+                <w:shd w:val="clear" w:color="auto" w:fill="FFFFFF"/>
+              </w:rPr>
+              <w:t>Click on the password input field</w:t>
+            </w:r>
+          </w:p>
+          <w:p>
+            <w:pPr>
+              <w:pStyle w:val="ListParagraph"/>
+              <w:numPr>
+                <w:ilvl w:val="0"/>
+                <w:numId w:val="9"/>
+              </w:numPr>
+              <w:spacing w:after="0" w:line="240" w:lineRule="auto"/>
+              <w:rPr>
+                <w:rFonts w:ascii="Times New Roman" w:eastAsia="Times New Roman" w:hAnsi="Times New Roman" w:cs="Times New Roman"/>
+                <w:sz w:val="24"/>
+                <w:szCs w:val="24"/>
+              </w:rPr>
+            </w:pPr>
+            <w:r>
+              <w:rPr>
+                <w:rFonts w:ascii="Arial" w:hAnsi="Arial" w:cs="Arial"/>
+                <w:color w:val="000000"/>
+                <w:sz w:val="20"/>
+                <w:szCs w:val="20"/>
+                <w:shd w:val="clear" w:color="auto" w:fill="FFFFFF"/>
+              </w:rPr>
+              <w:t>Toggle the caps lock key on</w:t>
+            </w:r>
+          </w:p>
+          <w:p>
+            <w:pPr>
+              <w:pStyle w:val="ListParagraph"/>
+              <w:numPr>
+                <w:ilvl w:val="0"/>
+                <w:numId w:val="9"/>
+              </w:numPr>
+              <w:spacing w:after="0" w:line="240" w:lineRule="auto"/>
+              <w:rPr>
+                <w:rFonts w:ascii="Times New Roman" w:eastAsia="Times New Roman" w:hAnsi="Times New Roman" w:cs="Times New Roman"/>
+                <w:sz w:val="24"/>
+                <w:szCs w:val="24"/>
+              </w:rPr>
+            </w:pPr>
+            <w:r>
+              <w:rPr>
+                <w:rFonts w:ascii="Arial" w:hAnsi="Arial" w:cs="Arial"/>
+                <w:color w:val="000000"/>
+                <w:sz w:val="20"/>
+                <w:szCs w:val="20"/>
+                <w:shd w:val="clear" w:color="auto" w:fill="FFFFFF"/>
+              </w:rPr>
+              <w:t>Enter the password (from test data)</w:t>
+            </w:r>
           </w:p>
         </w:tc>
       </w:tr>
@@ -13702,6 +13848,13 @@
                 <w:color w:val="000000"/>
               </w:rPr>
             </w:pPr>
+            <w:r>
+              <w:rPr>
+                <w:rFonts w:ascii="Arial" w:eastAsia="Times New Roman" w:hAnsi="Arial" w:cs="Arial"/>
+                <w:color w:val="000000"/>
+              </w:rPr>
+              <w:t>Password: “CAPSLOCKISON”</w:t>
+            </w:r>
           </w:p>
         </w:tc>
       </w:tr>
@@ -13774,6 +13927,16 @@
                 <w:szCs w:val="24"/>
               </w:rPr>
             </w:pPr>
+            <w:r>
+              <w:rPr>
+                <w:rFonts w:ascii="Arial" w:hAnsi="Arial" w:cs="Arial"/>
+                <w:color w:val="000000"/>
+                <w:sz w:val="20"/>
+                <w:szCs w:val="20"/>
+                <w:shd w:val="clear" w:color="auto" w:fill="FFFFFF"/>
+              </w:rPr>
+              <w:t>An error message appears on screen indicating that the user has their caps lock toggled on</w:t>
+            </w:r>
           </w:p>
         </w:tc>
       </w:tr>
@@ -14173,10 +14336,1580 @@
                 <w:rFonts w:ascii="Arial" w:eastAsia="Times New Roman" w:hAnsi="Arial" w:cs="Arial"/>
                 <w:color w:val="000000"/>
               </w:rPr>
-              <w:t>21/08/2019</w:t>
+              <w:t>11</w:t>
+            </w:r>
+            <w:r>
+              <w:rPr>
+                <w:rFonts w:ascii="Arial" w:eastAsia="Times New Roman" w:hAnsi="Arial" w:cs="Arial"/>
+                <w:color w:val="000000"/>
+              </w:rPr>
+              <w:t>/0</w:t>
+            </w:r>
+            <w:r>
+              <w:rPr>
+                <w:rFonts w:ascii="Arial" w:eastAsia="Times New Roman" w:hAnsi="Arial" w:cs="Arial"/>
+                <w:color w:val="000000"/>
+              </w:rPr>
+              <w:t>9</w:t>
+            </w:r>
+            <w:r>
+              <w:rPr>
+                <w:rFonts w:ascii="Arial" w:eastAsia="Times New Roman" w:hAnsi="Arial" w:cs="Arial"/>
+                <w:color w:val="000000"/>
+              </w:rPr>
+              <w:t>/2019</w:t>
+            </w:r>
+          </w:p>
+        </w:tc>
+      </w:tr>
+      <w:tr>
+        <w:trPr>
+          <w:trHeight w:val="540"/>
+        </w:trPr>
+        <w:tc>
+          <w:tcPr>
+            <w:tcW w:w="0" w:type="auto"/>
+            <w:tcBorders>
+              <w:top w:val="single" w:sz="6" w:space="0" w:color="BFBFBF"/>
+              <w:left w:val="single" w:sz="6" w:space="0" w:color="BFBFBF"/>
+              <w:bottom w:val="single" w:sz="6" w:space="0" w:color="BFBFBF"/>
+              <w:right w:val="single" w:sz="6" w:space="0" w:color="BFBFBF"/>
+            </w:tcBorders>
+            <w:shd w:val="clear" w:color="auto" w:fill="FFFFFF"/>
+            <w:tcMar>
+              <w:top w:w="120" w:type="dxa"/>
+              <w:left w:w="120" w:type="dxa"/>
+              <w:bottom w:w="120" w:type="dxa"/>
+              <w:right w:w="120" w:type="dxa"/>
+            </w:tcMar>
+            <w:hideMark/>
+          </w:tcPr>
+          <w:p>
+            <w:pPr>
+              <w:spacing w:after="0" w:line="240" w:lineRule="auto"/>
+              <w:rPr>
+                <w:rFonts w:ascii="Times New Roman" w:eastAsia="Times New Roman" w:hAnsi="Times New Roman" w:cs="Times New Roman"/>
+                <w:sz w:val="24"/>
+                <w:szCs w:val="24"/>
+              </w:rPr>
+            </w:pPr>
+            <w:r>
+              <w:rPr>
+                <w:rFonts w:ascii="Arial" w:eastAsia="Times New Roman" w:hAnsi="Arial" w:cs="Arial"/>
+                <w:b/>
+                <w:bCs/>
+                <w:color w:val="000000"/>
+                <w:shd w:val="clear" w:color="auto" w:fill="FFFF00"/>
+              </w:rPr>
+              <w:lastRenderedPageBreak/>
+              <w:t>Executed By</w:t>
+            </w:r>
+          </w:p>
+        </w:tc>
+        <w:tc>
+          <w:tcPr>
+            <w:tcW w:w="0" w:type="auto"/>
+            <w:tcBorders>
+              <w:top w:val="single" w:sz="6" w:space="0" w:color="BFBFBF"/>
+              <w:left w:val="single" w:sz="6" w:space="0" w:color="BFBFBF"/>
+              <w:bottom w:val="single" w:sz="6" w:space="0" w:color="BFBFBF"/>
+              <w:right w:val="single" w:sz="6" w:space="0" w:color="BFBFBF"/>
+            </w:tcBorders>
+            <w:shd w:val="clear" w:color="auto" w:fill="FFFFFF"/>
+            <w:tcMar>
+              <w:top w:w="120" w:type="dxa"/>
+              <w:left w:w="120" w:type="dxa"/>
+              <w:bottom w:w="120" w:type="dxa"/>
+              <w:right w:w="120" w:type="dxa"/>
+            </w:tcMar>
+            <w:hideMark/>
+          </w:tcPr>
+          <w:p>
+            <w:pPr>
+              <w:spacing w:after="0" w:line="240" w:lineRule="auto"/>
+              <w:rPr>
+                <w:rFonts w:ascii="Times New Roman" w:eastAsia="Times New Roman" w:hAnsi="Times New Roman" w:cs="Times New Roman"/>
+                <w:sz w:val="24"/>
+                <w:szCs w:val="24"/>
+              </w:rPr>
+            </w:pPr>
+            <w:r>
+              <w:rPr>
+                <w:rFonts w:ascii="Arial" w:eastAsia="Times New Roman" w:hAnsi="Arial" w:cs="Arial"/>
+                <w:color w:val="000000"/>
+                <w:shd w:val="clear" w:color="auto" w:fill="FFFF00"/>
+              </w:rPr>
+              <w:t>The name of the person who executed the test.</w:t>
+            </w:r>
+          </w:p>
+        </w:tc>
+      </w:tr>
+      <w:tr>
+        <w:trPr>
+          <w:trHeight w:val="820"/>
+        </w:trPr>
+        <w:tc>
+          <w:tcPr>
+            <w:tcW w:w="0" w:type="auto"/>
+            <w:tcBorders>
+              <w:top w:val="single" w:sz="6" w:space="0" w:color="BFBFBF"/>
+              <w:left w:val="single" w:sz="6" w:space="0" w:color="BFBFBF"/>
+              <w:bottom w:val="single" w:sz="6" w:space="0" w:color="BFBFBF"/>
+              <w:right w:val="single" w:sz="6" w:space="0" w:color="BFBFBF"/>
+            </w:tcBorders>
+            <w:shd w:val="clear" w:color="auto" w:fill="FFFFFF"/>
+            <w:tcMar>
+              <w:top w:w="120" w:type="dxa"/>
+              <w:left w:w="120" w:type="dxa"/>
+              <w:bottom w:w="120" w:type="dxa"/>
+              <w:right w:w="120" w:type="dxa"/>
+            </w:tcMar>
+            <w:hideMark/>
+          </w:tcPr>
+          <w:p>
+            <w:pPr>
+              <w:spacing w:after="0" w:line="240" w:lineRule="auto"/>
+              <w:rPr>
+                <w:rFonts w:ascii="Times New Roman" w:eastAsia="Times New Roman" w:hAnsi="Times New Roman" w:cs="Times New Roman"/>
+                <w:sz w:val="24"/>
+                <w:szCs w:val="24"/>
+              </w:rPr>
+            </w:pPr>
+            <w:r>
+              <w:rPr>
+                <w:rFonts w:ascii="Arial" w:eastAsia="Times New Roman" w:hAnsi="Arial" w:cs="Arial"/>
+                <w:b/>
+                <w:bCs/>
+                <w:color w:val="000000"/>
+                <w:shd w:val="clear" w:color="auto" w:fill="FFFF00"/>
+              </w:rPr>
+              <w:t>Date of Execution</w:t>
+            </w:r>
+          </w:p>
+        </w:tc>
+        <w:tc>
+          <w:tcPr>
+            <w:tcW w:w="0" w:type="auto"/>
+            <w:tcBorders>
+              <w:top w:val="single" w:sz="6" w:space="0" w:color="BFBFBF"/>
+              <w:left w:val="single" w:sz="6" w:space="0" w:color="BFBFBF"/>
+              <w:bottom w:val="single" w:sz="6" w:space="0" w:color="BFBFBF"/>
+              <w:right w:val="single" w:sz="6" w:space="0" w:color="BFBFBF"/>
+            </w:tcBorders>
+            <w:shd w:val="clear" w:color="auto" w:fill="FFFFFF"/>
+            <w:tcMar>
+              <w:top w:w="120" w:type="dxa"/>
+              <w:left w:w="120" w:type="dxa"/>
+              <w:bottom w:w="120" w:type="dxa"/>
+              <w:right w:w="120" w:type="dxa"/>
+            </w:tcMar>
+            <w:hideMark/>
+          </w:tcPr>
+          <w:p>
+            <w:pPr>
+              <w:spacing w:after="0" w:line="240" w:lineRule="auto"/>
+              <w:rPr>
+                <w:rFonts w:ascii="Times New Roman" w:eastAsia="Times New Roman" w:hAnsi="Times New Roman" w:cs="Times New Roman"/>
+                <w:sz w:val="24"/>
+                <w:szCs w:val="24"/>
+              </w:rPr>
+            </w:pPr>
+            <w:r>
+              <w:rPr>
+                <w:rFonts w:ascii="Arial" w:eastAsia="Times New Roman" w:hAnsi="Arial" w:cs="Arial"/>
+                <w:color w:val="000000"/>
+                <w:shd w:val="clear" w:color="auto" w:fill="FFFF00"/>
+              </w:rPr>
+              <w:t>The date of execution of the test.</w:t>
+            </w:r>
+          </w:p>
+        </w:tc>
+      </w:tr>
+      <w:tr>
+        <w:trPr>
+          <w:trHeight w:val="820"/>
+        </w:trPr>
+        <w:tc>
+          <w:tcPr>
+            <w:tcW w:w="0" w:type="auto"/>
+            <w:tcBorders>
+              <w:top w:val="single" w:sz="6" w:space="0" w:color="BFBFBF"/>
+              <w:left w:val="single" w:sz="6" w:space="0" w:color="BFBFBF"/>
+              <w:bottom w:val="single" w:sz="6" w:space="0" w:color="BFBFBF"/>
+              <w:right w:val="single" w:sz="6" w:space="0" w:color="BFBFBF"/>
+            </w:tcBorders>
+            <w:shd w:val="clear" w:color="auto" w:fill="FFFFFF"/>
+            <w:tcMar>
+              <w:top w:w="120" w:type="dxa"/>
+              <w:left w:w="120" w:type="dxa"/>
+              <w:bottom w:w="120" w:type="dxa"/>
+              <w:right w:w="120" w:type="dxa"/>
+            </w:tcMar>
+            <w:hideMark/>
+          </w:tcPr>
+          <w:p>
+            <w:pPr>
+              <w:spacing w:after="0" w:line="240" w:lineRule="auto"/>
+              <w:rPr>
+                <w:rFonts w:ascii="Times New Roman" w:eastAsia="Times New Roman" w:hAnsi="Times New Roman" w:cs="Times New Roman"/>
+                <w:sz w:val="24"/>
+                <w:szCs w:val="24"/>
+              </w:rPr>
+            </w:pPr>
+            <w:r>
+              <w:rPr>
+                <w:rFonts w:ascii="Arial" w:eastAsia="Times New Roman" w:hAnsi="Arial" w:cs="Arial"/>
+                <w:b/>
+                <w:bCs/>
+                <w:color w:val="000000"/>
+                <w:shd w:val="clear" w:color="auto" w:fill="FFFF00"/>
+              </w:rPr>
+              <w:t>Test Environment</w:t>
+            </w:r>
+          </w:p>
+        </w:tc>
+        <w:tc>
+          <w:tcPr>
+            <w:tcW w:w="0" w:type="auto"/>
+            <w:tcBorders>
+              <w:top w:val="single" w:sz="6" w:space="0" w:color="BFBFBF"/>
+              <w:left w:val="single" w:sz="6" w:space="0" w:color="BFBFBF"/>
+              <w:bottom w:val="single" w:sz="6" w:space="0" w:color="BFBFBF"/>
+              <w:right w:val="single" w:sz="6" w:space="0" w:color="BFBFBF"/>
+            </w:tcBorders>
+            <w:shd w:val="clear" w:color="auto" w:fill="FFFFFF"/>
+            <w:tcMar>
+              <w:top w:w="120" w:type="dxa"/>
+              <w:left w:w="120" w:type="dxa"/>
+              <w:bottom w:w="120" w:type="dxa"/>
+              <w:right w:w="120" w:type="dxa"/>
+            </w:tcMar>
+            <w:hideMark/>
+          </w:tcPr>
+          <w:p>
+            <w:pPr>
+              <w:spacing w:after="0" w:line="240" w:lineRule="auto"/>
+              <w:rPr>
+                <w:rFonts w:ascii="Times New Roman" w:eastAsia="Times New Roman" w:hAnsi="Times New Roman" w:cs="Times New Roman"/>
+                <w:sz w:val="24"/>
+                <w:szCs w:val="24"/>
+              </w:rPr>
+            </w:pPr>
+            <w:r>
+              <w:rPr>
+                <w:rFonts w:ascii="Arial" w:eastAsia="Times New Roman" w:hAnsi="Arial" w:cs="Arial"/>
+                <w:color w:val="000000"/>
+                <w:shd w:val="clear" w:color="auto" w:fill="FFFF00"/>
+              </w:rPr>
+              <w:t>The environment (Hardware/Software/Network) in which the test was executed.</w:t>
+            </w:r>
+          </w:p>
+        </w:tc>
+      </w:tr>
+    </w:tbl>
+    <w:p>
+      <w:pPr>
+        <w:spacing w:before="480" w:after="0" w:line="240" w:lineRule="auto"/>
+        <w:ind w:right="1785"/>
+        <w:outlineLvl w:val="1"/>
+      </w:pPr>
+    </w:p>
+    <w:p>
+      <w:pPr>
+        <w:spacing w:before="480" w:after="0" w:line="240" w:lineRule="auto"/>
+        <w:ind w:right="1785"/>
+        <w:outlineLvl w:val="1"/>
+      </w:pPr>
+    </w:p>
+    <w:p>
+      <w:pPr>
+        <w:spacing w:before="480" w:after="0" w:line="240" w:lineRule="auto"/>
+        <w:ind w:right="1785"/>
+        <w:outlineLvl w:val="1"/>
+      </w:pPr>
+    </w:p>
+    <w:p>
+      <w:pPr>
+        <w:spacing w:before="480" w:after="0" w:line="240" w:lineRule="auto"/>
+        <w:ind w:right="1785"/>
+        <w:outlineLvl w:val="1"/>
+      </w:pPr>
+    </w:p>
+    <w:p>
+      <w:pPr>
+        <w:spacing w:before="480" w:after="0" w:line="240" w:lineRule="auto"/>
+        <w:ind w:right="1785"/>
+        <w:outlineLvl w:val="1"/>
+      </w:pPr>
+    </w:p>
+    <w:p>
+      <w:pPr>
+        <w:spacing w:before="480" w:after="0" w:line="240" w:lineRule="auto"/>
+        <w:ind w:right="1785"/>
+        <w:outlineLvl w:val="1"/>
+      </w:pPr>
+    </w:p>
+    <w:p>
+      <w:pPr>
+        <w:spacing w:before="480" w:after="0" w:line="240" w:lineRule="auto"/>
+        <w:ind w:right="1785"/>
+        <w:outlineLvl w:val="1"/>
+      </w:pPr>
+    </w:p>
+    <w:p>
+      <w:pPr>
+        <w:spacing w:before="480" w:after="0" w:line="240" w:lineRule="auto"/>
+        <w:ind w:right="1785"/>
+        <w:outlineLvl w:val="1"/>
+      </w:pPr>
+    </w:p>
+    <w:p>
+      <w:pPr>
+        <w:spacing w:before="480" w:after="0" w:line="240" w:lineRule="auto"/>
+        <w:ind w:right="1785"/>
+        <w:outlineLvl w:val="1"/>
+      </w:pPr>
+    </w:p>
+    <w:p>
+      <w:pPr>
+        <w:spacing w:before="480" w:after="0" w:line="240" w:lineRule="auto"/>
+        <w:ind w:right="1785"/>
+        <w:outlineLvl w:val="1"/>
+      </w:pPr>
+    </w:p>
+    <w:p>
+      <w:pPr>
+        <w:spacing w:before="480" w:after="0" w:line="240" w:lineRule="auto"/>
+        <w:ind w:right="1785"/>
+        <w:outlineLvl w:val="1"/>
+      </w:pPr>
+    </w:p>
+    <w:p>
+      <w:pPr>
+        <w:spacing w:before="480" w:after="0" w:line="240" w:lineRule="auto"/>
+        <w:ind w:right="1785"/>
+        <w:outlineLvl w:val="1"/>
+      </w:pPr>
+    </w:p>
+    <w:p>
+      <w:pPr>
+        <w:spacing w:before="480" w:after="0" w:line="240" w:lineRule="auto"/>
+        <w:ind w:right="1785"/>
+        <w:outlineLvl w:val="1"/>
+      </w:pPr>
+    </w:p>
+    <w:p>
+      <w:pPr>
+        <w:spacing w:before="480" w:after="0" w:line="240" w:lineRule="auto"/>
+        <w:ind w:right="1785"/>
+        <w:outlineLvl w:val="1"/>
+      </w:pPr>
+    </w:p>
+    <w:tbl>
+      <w:tblPr>
+        <w:tblW w:w="0" w:type="auto"/>
+        <w:tblCellMar>
+          <w:top w:w="15" w:type="dxa"/>
+          <w:left w:w="15" w:type="dxa"/>
+          <w:bottom w:w="15" w:type="dxa"/>
+          <w:right w:w="15" w:type="dxa"/>
+        </w:tblCellMar>
+        <w:tblLook w:val="04A0" w:firstRow="1" w:lastRow="0" w:firstColumn="1" w:lastColumn="0" w:noHBand="0" w:noVBand="1"/>
+      </w:tblPr>
+      <w:tblGrid>
+        <w:gridCol w:w="2018"/>
+        <w:gridCol w:w="6992"/>
+      </w:tblGrid>
+      <w:tr>
+        <w:trPr>
+          <w:trHeight w:val="820"/>
+        </w:trPr>
+        <w:tc>
+          <w:tcPr>
+            <w:tcW w:w="0" w:type="auto"/>
+            <w:tcBorders>
+              <w:top w:val="single" w:sz="6" w:space="0" w:color="BFBFBF"/>
+              <w:left w:val="single" w:sz="6" w:space="0" w:color="BFBFBF"/>
+              <w:bottom w:val="single" w:sz="6" w:space="0" w:color="BFBFBF"/>
+              <w:right w:val="single" w:sz="6" w:space="0" w:color="BFBFBF"/>
+            </w:tcBorders>
+            <w:shd w:val="clear" w:color="auto" w:fill="FFFFFF"/>
+            <w:tcMar>
+              <w:top w:w="120" w:type="dxa"/>
+              <w:left w:w="120" w:type="dxa"/>
+              <w:bottom w:w="120" w:type="dxa"/>
+              <w:right w:w="120" w:type="dxa"/>
+            </w:tcMar>
+            <w:hideMark/>
+          </w:tcPr>
+          <w:p>
+            <w:pPr>
+              <w:spacing w:after="0" w:line="240" w:lineRule="auto"/>
+              <w:rPr>
+                <w:rFonts w:ascii="Times New Roman" w:eastAsia="Times New Roman" w:hAnsi="Times New Roman" w:cs="Times New Roman"/>
+                <w:sz w:val="24"/>
+                <w:szCs w:val="24"/>
+              </w:rPr>
+            </w:pPr>
+            <w:r>
+              <w:rPr>
+                <w:rFonts w:ascii="Arial" w:eastAsia="Times New Roman" w:hAnsi="Arial" w:cs="Arial"/>
+                <w:b/>
+                <w:bCs/>
+                <w:color w:val="000000"/>
+              </w:rPr>
+              <w:lastRenderedPageBreak/>
+              <w:t>Test Category ID</w:t>
+            </w:r>
+          </w:p>
+        </w:tc>
+        <w:tc>
+          <w:tcPr>
+            <w:tcW w:w="0" w:type="auto"/>
+            <w:tcBorders>
+              <w:top w:val="single" w:sz="6" w:space="0" w:color="BFBFBF"/>
+              <w:left w:val="single" w:sz="6" w:space="0" w:color="BFBFBF"/>
+              <w:bottom w:val="single" w:sz="6" w:space="0" w:color="BFBFBF"/>
+              <w:right w:val="single" w:sz="6" w:space="0" w:color="BFBFBF"/>
+            </w:tcBorders>
+            <w:shd w:val="clear" w:color="auto" w:fill="FFFFFF"/>
+            <w:tcMar>
+              <w:top w:w="120" w:type="dxa"/>
+              <w:left w:w="120" w:type="dxa"/>
+              <w:bottom w:w="120" w:type="dxa"/>
+              <w:right w:w="120" w:type="dxa"/>
+            </w:tcMar>
+            <w:hideMark/>
+          </w:tcPr>
+          <w:p>
+            <w:pPr>
+              <w:spacing w:after="0" w:line="240" w:lineRule="auto"/>
+              <w:rPr>
+                <w:rFonts w:ascii="Times New Roman" w:eastAsia="Times New Roman" w:hAnsi="Times New Roman" w:cs="Times New Roman"/>
+                <w:sz w:val="24"/>
+                <w:szCs w:val="24"/>
+              </w:rPr>
+            </w:pPr>
+            <w:r>
+              <w:rPr>
+                <w:rFonts w:ascii="Arial" w:eastAsia="Times New Roman" w:hAnsi="Arial" w:cs="Arial"/>
+                <w:color w:val="000000"/>
+              </w:rPr>
+              <w:t>Account</w:t>
+            </w:r>
+          </w:p>
+        </w:tc>
+      </w:tr>
+      <w:tr>
+        <w:trPr>
+          <w:trHeight w:val="540"/>
+        </w:trPr>
+        <w:tc>
+          <w:tcPr>
+            <w:tcW w:w="0" w:type="auto"/>
+            <w:tcBorders>
+              <w:top w:val="single" w:sz="6" w:space="0" w:color="BFBFBF"/>
+              <w:left w:val="single" w:sz="6" w:space="0" w:color="BFBFBF"/>
+              <w:bottom w:val="single" w:sz="6" w:space="0" w:color="BFBFBF"/>
+              <w:right w:val="single" w:sz="6" w:space="0" w:color="BFBFBF"/>
+            </w:tcBorders>
+            <w:shd w:val="clear" w:color="auto" w:fill="FFFFFF"/>
+            <w:tcMar>
+              <w:top w:w="120" w:type="dxa"/>
+              <w:left w:w="120" w:type="dxa"/>
+              <w:bottom w:w="120" w:type="dxa"/>
+              <w:right w:w="120" w:type="dxa"/>
+            </w:tcMar>
+            <w:hideMark/>
+          </w:tcPr>
+          <w:p>
+            <w:pPr>
+              <w:spacing w:after="0" w:line="240" w:lineRule="auto"/>
+              <w:rPr>
+                <w:rFonts w:ascii="Times New Roman" w:eastAsia="Times New Roman" w:hAnsi="Times New Roman" w:cs="Times New Roman"/>
+                <w:sz w:val="24"/>
+                <w:szCs w:val="24"/>
+              </w:rPr>
+            </w:pPr>
+            <w:r>
+              <w:rPr>
+                <w:rFonts w:ascii="Arial" w:eastAsia="Times New Roman" w:hAnsi="Arial" w:cs="Arial"/>
+                <w:b/>
+                <w:bCs/>
+                <w:color w:val="000000"/>
+              </w:rPr>
+              <w:t>Test Case ID</w:t>
+            </w:r>
+          </w:p>
+        </w:tc>
+        <w:tc>
+          <w:tcPr>
+            <w:tcW w:w="0" w:type="auto"/>
+            <w:tcBorders>
+              <w:top w:val="single" w:sz="6" w:space="0" w:color="BFBFBF"/>
+              <w:left w:val="single" w:sz="6" w:space="0" w:color="BFBFBF"/>
+              <w:bottom w:val="single" w:sz="6" w:space="0" w:color="BFBFBF"/>
+              <w:right w:val="single" w:sz="6" w:space="0" w:color="BFBFBF"/>
+            </w:tcBorders>
+            <w:shd w:val="clear" w:color="auto" w:fill="FFFFFF"/>
+            <w:tcMar>
+              <w:top w:w="120" w:type="dxa"/>
+              <w:left w:w="120" w:type="dxa"/>
+              <w:bottom w:w="120" w:type="dxa"/>
+              <w:right w:w="120" w:type="dxa"/>
+            </w:tcMar>
+            <w:hideMark/>
+          </w:tcPr>
+          <w:p>
+            <w:pPr>
+              <w:spacing w:after="0" w:line="240" w:lineRule="auto"/>
+              <w:rPr>
+                <w:rFonts w:ascii="Times New Roman" w:eastAsia="Times New Roman" w:hAnsi="Times New Roman" w:cs="Times New Roman"/>
+                <w:sz w:val="24"/>
+                <w:szCs w:val="24"/>
+              </w:rPr>
+            </w:pPr>
+            <w:r>
+              <w:rPr>
+                <w:rFonts w:ascii="Arial" w:eastAsia="Times New Roman" w:hAnsi="Arial" w:cs="Arial"/>
+                <w:color w:val="000000"/>
+              </w:rPr>
+              <w:t>A6</w:t>
+            </w:r>
+          </w:p>
+        </w:tc>
+      </w:tr>
+      <w:tr>
+        <w:trPr>
+          <w:trHeight w:val="820"/>
+        </w:trPr>
+        <w:tc>
+          <w:tcPr>
+            <w:tcW w:w="0" w:type="auto"/>
+            <w:tcBorders>
+              <w:top w:val="single" w:sz="6" w:space="0" w:color="BFBFBF"/>
+              <w:left w:val="single" w:sz="6" w:space="0" w:color="BFBFBF"/>
+              <w:bottom w:val="single" w:sz="6" w:space="0" w:color="BFBFBF"/>
+              <w:right w:val="single" w:sz="6" w:space="0" w:color="BFBFBF"/>
+            </w:tcBorders>
+            <w:shd w:val="clear" w:color="auto" w:fill="FFFFFF"/>
+            <w:tcMar>
+              <w:top w:w="120" w:type="dxa"/>
+              <w:left w:w="120" w:type="dxa"/>
+              <w:bottom w:w="120" w:type="dxa"/>
+              <w:right w:w="120" w:type="dxa"/>
+            </w:tcMar>
+            <w:hideMark/>
+          </w:tcPr>
+          <w:p>
+            <w:pPr>
+              <w:spacing w:after="0" w:line="240" w:lineRule="auto"/>
+              <w:rPr>
+                <w:rFonts w:ascii="Times New Roman" w:eastAsia="Times New Roman" w:hAnsi="Times New Roman" w:cs="Times New Roman"/>
+                <w:sz w:val="24"/>
+                <w:szCs w:val="24"/>
+              </w:rPr>
+            </w:pPr>
+            <w:r>
+              <w:rPr>
+                <w:rFonts w:ascii="Arial" w:eastAsia="Times New Roman" w:hAnsi="Arial" w:cs="Arial"/>
+                <w:b/>
+                <w:bCs/>
+                <w:color w:val="000000"/>
+              </w:rPr>
+              <w:t>Test Case Summary</w:t>
+            </w:r>
+          </w:p>
+        </w:tc>
+        <w:tc>
+          <w:tcPr>
+            <w:tcW w:w="0" w:type="auto"/>
+            <w:tcBorders>
+              <w:top w:val="single" w:sz="6" w:space="0" w:color="BFBFBF"/>
+              <w:left w:val="single" w:sz="6" w:space="0" w:color="BFBFBF"/>
+              <w:bottom w:val="single" w:sz="6" w:space="0" w:color="BFBFBF"/>
+              <w:right w:val="single" w:sz="6" w:space="0" w:color="BFBFBF"/>
+            </w:tcBorders>
+            <w:shd w:val="clear" w:color="auto" w:fill="FFFFFF"/>
+            <w:tcMar>
+              <w:top w:w="120" w:type="dxa"/>
+              <w:left w:w="120" w:type="dxa"/>
+              <w:bottom w:w="120" w:type="dxa"/>
+              <w:right w:w="120" w:type="dxa"/>
+            </w:tcMar>
+            <w:hideMark/>
+          </w:tcPr>
+          <w:p>
+            <w:pPr>
+              <w:spacing w:after="0" w:line="240" w:lineRule="auto"/>
+              <w:rPr>
+                <w:rFonts w:ascii="Times New Roman" w:eastAsia="Times New Roman" w:hAnsi="Times New Roman" w:cs="Times New Roman"/>
+                <w:sz w:val="24"/>
+                <w:szCs w:val="24"/>
+              </w:rPr>
+            </w:pPr>
+            <w:r>
+              <w:rPr>
+                <w:rFonts w:ascii="Arial" w:eastAsia="Times New Roman" w:hAnsi="Arial" w:cs="Arial"/>
+                <w:color w:val="000000"/>
+              </w:rPr>
+              <w:t>Determining if the email input field complies with the regex</w:t>
+            </w:r>
+            <w:r>
+              <w:rPr>
+                <w:rFonts w:ascii="Arial" w:eastAsia="Times New Roman" w:hAnsi="Arial" w:cs="Arial"/>
+                <w:color w:val="000000"/>
+              </w:rPr>
+              <w:t>, accepts an email of the appropriate regex</w:t>
+            </w:r>
+          </w:p>
+        </w:tc>
+      </w:tr>
+      <w:tr>
+        <w:trPr>
+          <w:trHeight w:val="820"/>
+        </w:trPr>
+        <w:tc>
+          <w:tcPr>
+            <w:tcW w:w="0" w:type="auto"/>
+            <w:tcBorders>
+              <w:top w:val="single" w:sz="6" w:space="0" w:color="BFBFBF"/>
+              <w:left w:val="single" w:sz="6" w:space="0" w:color="BFBFBF"/>
+              <w:bottom w:val="single" w:sz="6" w:space="0" w:color="BFBFBF"/>
+              <w:right w:val="single" w:sz="6" w:space="0" w:color="BFBFBF"/>
+            </w:tcBorders>
+            <w:shd w:val="clear" w:color="auto" w:fill="FFFFFF"/>
+            <w:tcMar>
+              <w:top w:w="120" w:type="dxa"/>
+              <w:left w:w="120" w:type="dxa"/>
+              <w:bottom w:w="120" w:type="dxa"/>
+              <w:right w:w="120" w:type="dxa"/>
+            </w:tcMar>
+            <w:hideMark/>
+          </w:tcPr>
+          <w:p>
+            <w:pPr>
+              <w:spacing w:after="0" w:line="240" w:lineRule="auto"/>
+              <w:rPr>
+                <w:rFonts w:ascii="Times New Roman" w:eastAsia="Times New Roman" w:hAnsi="Times New Roman" w:cs="Times New Roman"/>
+                <w:sz w:val="24"/>
+                <w:szCs w:val="24"/>
+              </w:rPr>
+            </w:pPr>
+            <w:r>
+              <w:rPr>
+                <w:rFonts w:ascii="Arial" w:eastAsia="Times New Roman" w:hAnsi="Arial" w:cs="Arial"/>
+                <w:b/>
+                <w:bCs/>
+                <w:color w:val="000000"/>
+              </w:rPr>
+              <w:t>Related Requirement</w:t>
+            </w:r>
+          </w:p>
+        </w:tc>
+        <w:tc>
+          <w:tcPr>
+            <w:tcW w:w="0" w:type="auto"/>
+            <w:tcBorders>
+              <w:top w:val="single" w:sz="6" w:space="0" w:color="BFBFBF"/>
+              <w:left w:val="single" w:sz="6" w:space="0" w:color="BFBFBF"/>
+              <w:bottom w:val="single" w:sz="6" w:space="0" w:color="BFBFBF"/>
+              <w:right w:val="single" w:sz="6" w:space="0" w:color="BFBFBF"/>
+            </w:tcBorders>
+            <w:shd w:val="clear" w:color="auto" w:fill="FFFFFF"/>
+            <w:tcMar>
+              <w:top w:w="120" w:type="dxa"/>
+              <w:left w:w="120" w:type="dxa"/>
+              <w:bottom w:w="120" w:type="dxa"/>
+              <w:right w:w="120" w:type="dxa"/>
+            </w:tcMar>
+            <w:hideMark/>
+          </w:tcPr>
+          <w:p>
+            <w:pPr>
+              <w:spacing w:after="0" w:line="240" w:lineRule="auto"/>
+              <w:rPr>
+                <w:rFonts w:ascii="Times New Roman" w:eastAsia="Times New Roman" w:hAnsi="Times New Roman" w:cs="Times New Roman"/>
+                <w:sz w:val="24"/>
+                <w:szCs w:val="24"/>
+              </w:rPr>
+            </w:pPr>
+            <w:r>
+              <w:rPr>
+                <w:rFonts w:ascii="Arial" w:hAnsi="Arial" w:cs="Arial"/>
+                <w:color w:val="000000"/>
+                <w:sz w:val="20"/>
+                <w:szCs w:val="20"/>
+                <w:shd w:val="clear" w:color="auto" w:fill="FFFFFF"/>
+              </w:rPr>
+              <w:t xml:space="preserve">As a user I want to be able to set my account </w:t>
+            </w:r>
+            <w:r>
+              <w:rPr>
+                <w:rFonts w:ascii="Arial" w:hAnsi="Arial" w:cs="Arial"/>
+                <w:color w:val="000000"/>
+                <w:sz w:val="20"/>
+                <w:szCs w:val="20"/>
+                <w:shd w:val="clear" w:color="auto" w:fill="FFFFFF"/>
+              </w:rPr>
+              <w:t>details,</w:t>
+            </w:r>
+            <w:r>
+              <w:rPr>
+                <w:rFonts w:ascii="Arial" w:hAnsi="Arial" w:cs="Arial"/>
+                <w:color w:val="000000"/>
+                <w:sz w:val="20"/>
+                <w:szCs w:val="20"/>
+                <w:shd w:val="clear" w:color="auto" w:fill="FFFFFF"/>
+              </w:rPr>
+              <w:t xml:space="preserve"> so people know who </w:t>
+            </w:r>
+            <w:proofErr w:type="spellStart"/>
+            <w:r>
+              <w:rPr>
+                <w:rFonts w:ascii="Arial" w:hAnsi="Arial" w:cs="Arial"/>
+                <w:color w:val="000000"/>
+                <w:sz w:val="20"/>
+                <w:szCs w:val="20"/>
+                <w:shd w:val="clear" w:color="auto" w:fill="FFFFFF"/>
+              </w:rPr>
+              <w:t>i</w:t>
+            </w:r>
+            <w:proofErr w:type="spellEnd"/>
+            <w:r>
+              <w:rPr>
+                <w:rFonts w:ascii="Arial" w:hAnsi="Arial" w:cs="Arial"/>
+                <w:color w:val="000000"/>
+                <w:sz w:val="20"/>
+                <w:szCs w:val="20"/>
+                <w:shd w:val="clear" w:color="auto" w:fill="FFFFFF"/>
+              </w:rPr>
+              <w:t xml:space="preserve"> am and how to contact me</w:t>
+            </w:r>
+          </w:p>
+        </w:tc>
+      </w:tr>
+      <w:tr>
+        <w:trPr>
+          <w:trHeight w:val="820"/>
+        </w:trPr>
+        <w:tc>
+          <w:tcPr>
+            <w:tcW w:w="0" w:type="auto"/>
+            <w:tcBorders>
+              <w:top w:val="single" w:sz="6" w:space="0" w:color="BFBFBF"/>
+              <w:left w:val="single" w:sz="6" w:space="0" w:color="BFBFBF"/>
+              <w:bottom w:val="single" w:sz="6" w:space="0" w:color="BFBFBF"/>
+              <w:right w:val="single" w:sz="6" w:space="0" w:color="BFBFBF"/>
+            </w:tcBorders>
+            <w:shd w:val="clear" w:color="auto" w:fill="FFFFFF"/>
+            <w:tcMar>
+              <w:top w:w="120" w:type="dxa"/>
+              <w:left w:w="120" w:type="dxa"/>
+              <w:bottom w:w="120" w:type="dxa"/>
+              <w:right w:w="120" w:type="dxa"/>
+            </w:tcMar>
+            <w:hideMark/>
+          </w:tcPr>
+          <w:p>
+            <w:pPr>
+              <w:spacing w:after="0" w:line="240" w:lineRule="auto"/>
+              <w:rPr>
+                <w:rFonts w:ascii="Times New Roman" w:eastAsia="Times New Roman" w:hAnsi="Times New Roman" w:cs="Times New Roman"/>
+                <w:sz w:val="24"/>
+                <w:szCs w:val="24"/>
+              </w:rPr>
+            </w:pPr>
+            <w:r>
+              <w:rPr>
+                <w:rFonts w:ascii="Arial" w:eastAsia="Times New Roman" w:hAnsi="Arial" w:cs="Arial"/>
+                <w:b/>
+                <w:bCs/>
+                <w:color w:val="000000"/>
+              </w:rPr>
+              <w:t>Prerequisites</w:t>
+            </w:r>
+          </w:p>
+        </w:tc>
+        <w:tc>
+          <w:tcPr>
+            <w:tcW w:w="0" w:type="auto"/>
+            <w:tcBorders>
+              <w:top w:val="single" w:sz="6" w:space="0" w:color="BFBFBF"/>
+              <w:left w:val="single" w:sz="6" w:space="0" w:color="BFBFBF"/>
+              <w:bottom w:val="single" w:sz="6" w:space="0" w:color="BFBFBF"/>
+              <w:right w:val="single" w:sz="6" w:space="0" w:color="BFBFBF"/>
+            </w:tcBorders>
+            <w:shd w:val="clear" w:color="auto" w:fill="FFFFFF"/>
+            <w:tcMar>
+              <w:top w:w="120" w:type="dxa"/>
+              <w:left w:w="120" w:type="dxa"/>
+              <w:bottom w:w="120" w:type="dxa"/>
+              <w:right w:w="120" w:type="dxa"/>
+            </w:tcMar>
+            <w:hideMark/>
+          </w:tcPr>
+          <w:p>
+            <w:pPr>
+              <w:spacing w:after="0" w:line="240" w:lineRule="auto"/>
+              <w:rPr>
+                <w:rFonts w:ascii="Times New Roman" w:eastAsia="Times New Roman" w:hAnsi="Times New Roman" w:cs="Times New Roman"/>
+                <w:sz w:val="24"/>
+                <w:szCs w:val="24"/>
+              </w:rPr>
+            </w:pPr>
+            <w:r>
+              <w:rPr>
+                <w:rFonts w:ascii="Arial" w:hAnsi="Arial" w:cs="Arial"/>
+                <w:color w:val="000000"/>
+                <w:sz w:val="20"/>
+                <w:szCs w:val="20"/>
+                <w:shd w:val="clear" w:color="auto" w:fill="FFFFFF"/>
+              </w:rPr>
+              <w:t xml:space="preserve">The </w:t>
+            </w:r>
+            <w:r>
+              <w:rPr>
+                <w:rFonts w:ascii="Arial" w:hAnsi="Arial" w:cs="Arial"/>
+                <w:color w:val="000000"/>
+                <w:sz w:val="20"/>
+                <w:szCs w:val="20"/>
+                <w:shd w:val="clear" w:color="auto" w:fill="FFFFFF"/>
+              </w:rPr>
+              <w:t>user can create an account and is now inputting their account details</w:t>
+            </w:r>
+          </w:p>
+        </w:tc>
+      </w:tr>
+      <w:tr>
+        <w:trPr>
+          <w:trHeight w:val="820"/>
+        </w:trPr>
+        <w:tc>
+          <w:tcPr>
+            <w:tcW w:w="0" w:type="auto"/>
+            <w:tcBorders>
+              <w:top w:val="single" w:sz="6" w:space="0" w:color="BFBFBF"/>
+              <w:left w:val="single" w:sz="6" w:space="0" w:color="BFBFBF"/>
+              <w:bottom w:val="single" w:sz="6" w:space="0" w:color="BFBFBF"/>
+              <w:right w:val="single" w:sz="6" w:space="0" w:color="BFBFBF"/>
+            </w:tcBorders>
+            <w:shd w:val="clear" w:color="auto" w:fill="FFFFFF"/>
+            <w:tcMar>
+              <w:top w:w="120" w:type="dxa"/>
+              <w:left w:w="120" w:type="dxa"/>
+              <w:bottom w:w="120" w:type="dxa"/>
+              <w:right w:w="120" w:type="dxa"/>
+            </w:tcMar>
+            <w:hideMark/>
+          </w:tcPr>
+          <w:p>
+            <w:pPr>
+              <w:spacing w:after="0" w:line="240" w:lineRule="auto"/>
+              <w:rPr>
+                <w:rFonts w:ascii="Times New Roman" w:eastAsia="Times New Roman" w:hAnsi="Times New Roman" w:cs="Times New Roman"/>
+                <w:sz w:val="24"/>
+                <w:szCs w:val="24"/>
+              </w:rPr>
+            </w:pPr>
+            <w:r>
+              <w:rPr>
+                <w:rFonts w:ascii="Arial" w:eastAsia="Times New Roman" w:hAnsi="Arial" w:cs="Arial"/>
+                <w:b/>
+                <w:bCs/>
+                <w:color w:val="000000"/>
+              </w:rPr>
+              <w:t>Test Procedure</w:t>
+            </w:r>
+          </w:p>
+        </w:tc>
+        <w:tc>
+          <w:tcPr>
+            <w:tcW w:w="0" w:type="auto"/>
+            <w:tcBorders>
+              <w:top w:val="single" w:sz="6" w:space="0" w:color="BFBFBF"/>
+              <w:left w:val="single" w:sz="6" w:space="0" w:color="BFBFBF"/>
+              <w:bottom w:val="single" w:sz="6" w:space="0" w:color="BFBFBF"/>
+              <w:right w:val="single" w:sz="6" w:space="0" w:color="BFBFBF"/>
+            </w:tcBorders>
+            <w:shd w:val="clear" w:color="auto" w:fill="FFFFFF"/>
+            <w:tcMar>
+              <w:top w:w="120" w:type="dxa"/>
+              <w:left w:w="120" w:type="dxa"/>
+              <w:bottom w:w="120" w:type="dxa"/>
+              <w:right w:w="120" w:type="dxa"/>
+            </w:tcMar>
+            <w:hideMark/>
+          </w:tcPr>
+          <w:p>
+            <w:pPr>
+              <w:pStyle w:val="ListParagraph"/>
+              <w:numPr>
+                <w:ilvl w:val="0"/>
+                <w:numId w:val="10"/>
+              </w:numPr>
+              <w:spacing w:after="0" w:line="240" w:lineRule="auto"/>
+              <w:rPr>
+                <w:rFonts w:ascii="Times New Roman" w:eastAsia="Times New Roman" w:hAnsi="Times New Roman" w:cs="Times New Roman"/>
+                <w:sz w:val="24"/>
+                <w:szCs w:val="24"/>
+              </w:rPr>
+            </w:pPr>
+            <w:r>
+              <w:rPr>
+                <w:rFonts w:ascii="Arial" w:hAnsi="Arial" w:cs="Arial"/>
+                <w:color w:val="000000"/>
+                <w:sz w:val="20"/>
+                <w:szCs w:val="20"/>
+                <w:shd w:val="clear" w:color="auto" w:fill="FFFFFF"/>
+              </w:rPr>
+              <w:t xml:space="preserve">Click on the </w:t>
+            </w:r>
+            <w:r>
+              <w:rPr>
+                <w:rFonts w:ascii="Arial" w:hAnsi="Arial" w:cs="Arial"/>
+                <w:color w:val="000000"/>
+                <w:sz w:val="20"/>
+                <w:szCs w:val="20"/>
+                <w:shd w:val="clear" w:color="auto" w:fill="FFFFFF"/>
+              </w:rPr>
+              <w:t>email input field</w:t>
+            </w:r>
+          </w:p>
+          <w:p>
+            <w:pPr>
+              <w:pStyle w:val="ListParagraph"/>
+              <w:numPr>
+                <w:ilvl w:val="0"/>
+                <w:numId w:val="10"/>
+              </w:numPr>
+              <w:spacing w:after="0" w:line="240" w:lineRule="auto"/>
+              <w:rPr>
+                <w:rFonts w:ascii="Times New Roman" w:eastAsia="Times New Roman" w:hAnsi="Times New Roman" w:cs="Times New Roman"/>
+                <w:sz w:val="24"/>
+                <w:szCs w:val="24"/>
+              </w:rPr>
+            </w:pPr>
+            <w:r>
+              <w:rPr>
+                <w:rFonts w:ascii="Arial" w:hAnsi="Arial" w:cs="Arial"/>
+                <w:color w:val="000000"/>
+                <w:sz w:val="20"/>
+                <w:szCs w:val="20"/>
+                <w:shd w:val="clear" w:color="auto" w:fill="FFFFFF"/>
+              </w:rPr>
+              <w:t>Enters the email from test data</w:t>
+            </w:r>
+          </w:p>
+          <w:p>
+            <w:pPr>
+              <w:pStyle w:val="ListParagraph"/>
+              <w:numPr>
+                <w:ilvl w:val="0"/>
+                <w:numId w:val="10"/>
+              </w:numPr>
+              <w:spacing w:after="0" w:line="240" w:lineRule="auto"/>
+              <w:rPr>
+                <w:rFonts w:ascii="Times New Roman" w:eastAsia="Times New Roman" w:hAnsi="Times New Roman" w:cs="Times New Roman"/>
+                <w:sz w:val="24"/>
+                <w:szCs w:val="24"/>
+              </w:rPr>
+            </w:pPr>
+            <w:r>
+              <w:rPr>
+                <w:rFonts w:ascii="Arial" w:hAnsi="Arial" w:cs="Arial"/>
+                <w:color w:val="000000"/>
+                <w:sz w:val="20"/>
+                <w:szCs w:val="20"/>
+                <w:shd w:val="clear" w:color="auto" w:fill="FFFFFF"/>
+              </w:rPr>
+              <w:t>Clicks the create account button</w:t>
+            </w:r>
+          </w:p>
+        </w:tc>
+      </w:tr>
+      <w:tr>
+        <w:trPr>
+          <w:trHeight w:val="820"/>
+        </w:trPr>
+        <w:tc>
+          <w:tcPr>
+            <w:tcW w:w="0" w:type="auto"/>
+            <w:tcBorders>
+              <w:top w:val="single" w:sz="6" w:space="0" w:color="BFBFBF"/>
+              <w:left w:val="single" w:sz="6" w:space="0" w:color="BFBFBF"/>
+              <w:bottom w:val="single" w:sz="6" w:space="0" w:color="BFBFBF"/>
+              <w:right w:val="single" w:sz="6" w:space="0" w:color="BFBFBF"/>
+            </w:tcBorders>
+            <w:shd w:val="clear" w:color="auto" w:fill="FFFFFF"/>
+            <w:tcMar>
+              <w:top w:w="120" w:type="dxa"/>
+              <w:left w:w="120" w:type="dxa"/>
+              <w:bottom w:w="120" w:type="dxa"/>
+              <w:right w:w="120" w:type="dxa"/>
+            </w:tcMar>
+            <w:hideMark/>
+          </w:tcPr>
+          <w:p>
+            <w:pPr>
+              <w:spacing w:after="0" w:line="240" w:lineRule="auto"/>
+              <w:rPr>
+                <w:rFonts w:ascii="Times New Roman" w:eastAsia="Times New Roman" w:hAnsi="Times New Roman" w:cs="Times New Roman"/>
+                <w:sz w:val="24"/>
+                <w:szCs w:val="24"/>
+              </w:rPr>
+            </w:pPr>
+            <w:r>
+              <w:rPr>
+                <w:rFonts w:ascii="Arial" w:eastAsia="Times New Roman" w:hAnsi="Arial" w:cs="Arial"/>
+                <w:b/>
+                <w:bCs/>
+                <w:color w:val="000000"/>
+              </w:rPr>
+              <w:t>Test Data</w:t>
+            </w:r>
+          </w:p>
+        </w:tc>
+        <w:tc>
+          <w:tcPr>
+            <w:tcW w:w="0" w:type="auto"/>
+            <w:tcBorders>
+              <w:top w:val="single" w:sz="6" w:space="0" w:color="BFBFBF"/>
+              <w:left w:val="single" w:sz="6" w:space="0" w:color="BFBFBF"/>
+              <w:bottom w:val="single" w:sz="6" w:space="0" w:color="BFBFBF"/>
+              <w:right w:val="single" w:sz="6" w:space="0" w:color="BFBFBF"/>
+            </w:tcBorders>
+            <w:shd w:val="clear" w:color="auto" w:fill="FFFFFF"/>
+            <w:tcMar>
+              <w:top w:w="120" w:type="dxa"/>
+              <w:left w:w="120" w:type="dxa"/>
+              <w:bottom w:w="120" w:type="dxa"/>
+              <w:right w:w="120" w:type="dxa"/>
+            </w:tcMar>
+            <w:hideMark/>
+          </w:tcPr>
+          <w:p>
+            <w:pPr>
+              <w:spacing w:after="0" w:line="240" w:lineRule="auto"/>
+              <w:rPr>
+                <w:rFonts w:ascii="Arial" w:eastAsia="Times New Roman" w:hAnsi="Arial" w:cs="Arial"/>
+                <w:color w:val="000000"/>
+              </w:rPr>
+            </w:pPr>
+            <w:r>
+              <w:rPr>
+                <w:rFonts w:ascii="Arial" w:eastAsia="Times New Roman" w:hAnsi="Arial" w:cs="Arial"/>
+                <w:color w:val="000000"/>
+              </w:rPr>
+              <w:t>Email: “correctemail@goodregex.com”</w:t>
+            </w:r>
+          </w:p>
+        </w:tc>
+      </w:tr>
+      <w:tr>
+        <w:trPr>
+          <w:trHeight w:val="820"/>
+        </w:trPr>
+        <w:tc>
+          <w:tcPr>
+            <w:tcW w:w="0" w:type="auto"/>
+            <w:tcBorders>
+              <w:top w:val="single" w:sz="6" w:space="0" w:color="BFBFBF"/>
+              <w:left w:val="single" w:sz="6" w:space="0" w:color="BFBFBF"/>
+              <w:bottom w:val="single" w:sz="6" w:space="0" w:color="BFBFBF"/>
+              <w:right w:val="single" w:sz="6" w:space="0" w:color="BFBFBF"/>
+            </w:tcBorders>
+            <w:shd w:val="clear" w:color="auto" w:fill="FFFFFF"/>
+            <w:tcMar>
+              <w:top w:w="120" w:type="dxa"/>
+              <w:left w:w="120" w:type="dxa"/>
+              <w:bottom w:w="120" w:type="dxa"/>
+              <w:right w:w="120" w:type="dxa"/>
+            </w:tcMar>
+            <w:hideMark/>
+          </w:tcPr>
+          <w:p>
+            <w:pPr>
+              <w:spacing w:after="0" w:line="240" w:lineRule="auto"/>
+              <w:rPr>
+                <w:rFonts w:ascii="Times New Roman" w:eastAsia="Times New Roman" w:hAnsi="Times New Roman" w:cs="Times New Roman"/>
+                <w:sz w:val="24"/>
+                <w:szCs w:val="24"/>
+              </w:rPr>
+            </w:pPr>
+            <w:r>
+              <w:rPr>
+                <w:rFonts w:ascii="Arial" w:eastAsia="Times New Roman" w:hAnsi="Arial" w:cs="Arial"/>
+                <w:b/>
+                <w:bCs/>
+                <w:color w:val="000000"/>
+              </w:rPr>
+              <w:t>Expected Result</w:t>
+            </w:r>
+          </w:p>
+        </w:tc>
+        <w:tc>
+          <w:tcPr>
+            <w:tcW w:w="0" w:type="auto"/>
+            <w:tcBorders>
+              <w:top w:val="single" w:sz="6" w:space="0" w:color="BFBFBF"/>
+              <w:left w:val="single" w:sz="6" w:space="0" w:color="BFBFBF"/>
+              <w:bottom w:val="single" w:sz="6" w:space="0" w:color="BFBFBF"/>
+              <w:right w:val="single" w:sz="6" w:space="0" w:color="BFBFBF"/>
+            </w:tcBorders>
+            <w:shd w:val="clear" w:color="auto" w:fill="FFFFFF"/>
+            <w:tcMar>
+              <w:top w:w="120" w:type="dxa"/>
+              <w:left w:w="120" w:type="dxa"/>
+              <w:bottom w:w="120" w:type="dxa"/>
+              <w:right w:w="120" w:type="dxa"/>
+            </w:tcMar>
+            <w:hideMark/>
+          </w:tcPr>
+          <w:p>
+            <w:pPr>
+              <w:spacing w:after="0" w:line="240" w:lineRule="auto"/>
+              <w:rPr>
+                <w:rFonts w:ascii="Times New Roman" w:eastAsia="Times New Roman" w:hAnsi="Times New Roman" w:cs="Times New Roman"/>
+                <w:sz w:val="24"/>
+                <w:szCs w:val="24"/>
+              </w:rPr>
+            </w:pPr>
+            <w:r>
+              <w:rPr>
+                <w:rFonts w:ascii="Arial" w:hAnsi="Arial" w:cs="Arial"/>
+                <w:color w:val="000000"/>
+                <w:sz w:val="20"/>
+                <w:szCs w:val="20"/>
+                <w:shd w:val="clear" w:color="auto" w:fill="FFFFFF"/>
+              </w:rPr>
+              <w:t xml:space="preserve">The user </w:t>
+            </w:r>
+            <w:proofErr w:type="gramStart"/>
+            <w:r>
+              <w:rPr>
+                <w:rFonts w:ascii="Arial" w:hAnsi="Arial" w:cs="Arial"/>
+                <w:color w:val="000000"/>
+                <w:sz w:val="20"/>
+                <w:szCs w:val="20"/>
+                <w:shd w:val="clear" w:color="auto" w:fill="FFFFFF"/>
+              </w:rPr>
+              <w:t>is able to</w:t>
+            </w:r>
+            <w:proofErr w:type="gramEnd"/>
+            <w:r>
+              <w:rPr>
+                <w:rFonts w:ascii="Arial" w:hAnsi="Arial" w:cs="Arial"/>
+                <w:color w:val="000000"/>
+                <w:sz w:val="20"/>
+                <w:szCs w:val="20"/>
+                <w:shd w:val="clear" w:color="auto" w:fill="FFFFFF"/>
+              </w:rPr>
+              <w:t xml:space="preserve"> </w:t>
             </w:r>
             <w:bookmarkStart w:id="0" w:name="_GoBack"/>
             <w:bookmarkEnd w:id="0"/>
+          </w:p>
+        </w:tc>
+      </w:tr>
+      <w:tr>
+        <w:trPr>
+          <w:trHeight w:val="820"/>
+        </w:trPr>
+        <w:tc>
+          <w:tcPr>
+            <w:tcW w:w="0" w:type="auto"/>
+            <w:tcBorders>
+              <w:top w:val="single" w:sz="6" w:space="0" w:color="BFBFBF"/>
+              <w:left w:val="single" w:sz="6" w:space="0" w:color="BFBFBF"/>
+              <w:bottom w:val="single" w:sz="6" w:space="0" w:color="BFBFBF"/>
+              <w:right w:val="single" w:sz="6" w:space="0" w:color="BFBFBF"/>
+            </w:tcBorders>
+            <w:shd w:val="clear" w:color="auto" w:fill="FFFFFF"/>
+            <w:tcMar>
+              <w:top w:w="120" w:type="dxa"/>
+              <w:left w:w="120" w:type="dxa"/>
+              <w:bottom w:w="120" w:type="dxa"/>
+              <w:right w:w="120" w:type="dxa"/>
+            </w:tcMar>
+            <w:hideMark/>
+          </w:tcPr>
+          <w:p>
+            <w:pPr>
+              <w:spacing w:after="0" w:line="240" w:lineRule="auto"/>
+              <w:rPr>
+                <w:rFonts w:ascii="Times New Roman" w:eastAsia="Times New Roman" w:hAnsi="Times New Roman" w:cs="Times New Roman"/>
+                <w:sz w:val="24"/>
+                <w:szCs w:val="24"/>
+              </w:rPr>
+            </w:pPr>
+            <w:r>
+              <w:rPr>
+                <w:rFonts w:ascii="Arial" w:eastAsia="Times New Roman" w:hAnsi="Arial" w:cs="Arial"/>
+                <w:b/>
+                <w:bCs/>
+                <w:color w:val="000000"/>
+                <w:shd w:val="clear" w:color="auto" w:fill="FFFF00"/>
+              </w:rPr>
+              <w:t>Actual Result</w:t>
+            </w:r>
+          </w:p>
+        </w:tc>
+        <w:tc>
+          <w:tcPr>
+            <w:tcW w:w="0" w:type="auto"/>
+            <w:tcBorders>
+              <w:top w:val="single" w:sz="6" w:space="0" w:color="BFBFBF"/>
+              <w:left w:val="single" w:sz="6" w:space="0" w:color="BFBFBF"/>
+              <w:bottom w:val="single" w:sz="6" w:space="0" w:color="BFBFBF"/>
+              <w:right w:val="single" w:sz="6" w:space="0" w:color="BFBFBF"/>
+            </w:tcBorders>
+            <w:shd w:val="clear" w:color="auto" w:fill="FFFFFF"/>
+            <w:tcMar>
+              <w:top w:w="120" w:type="dxa"/>
+              <w:left w:w="120" w:type="dxa"/>
+              <w:bottom w:w="120" w:type="dxa"/>
+              <w:right w:w="120" w:type="dxa"/>
+            </w:tcMar>
+            <w:hideMark/>
+          </w:tcPr>
+          <w:p>
+            <w:pPr>
+              <w:spacing w:after="0" w:line="240" w:lineRule="auto"/>
+              <w:rPr>
+                <w:rFonts w:ascii="Times New Roman" w:eastAsia="Times New Roman" w:hAnsi="Times New Roman" w:cs="Times New Roman"/>
+                <w:sz w:val="24"/>
+                <w:szCs w:val="24"/>
+              </w:rPr>
+            </w:pPr>
+            <w:r>
+              <w:rPr>
+                <w:rFonts w:ascii="Arial" w:eastAsia="Times New Roman" w:hAnsi="Arial" w:cs="Arial"/>
+                <w:color w:val="000000"/>
+                <w:shd w:val="clear" w:color="auto" w:fill="FFFF00"/>
+              </w:rPr>
+              <w:t>The actual result of the test; to be filled after executing the test.</w:t>
+            </w:r>
+          </w:p>
+        </w:tc>
+      </w:tr>
+      <w:tr>
+        <w:trPr>
+          <w:trHeight w:val="1100"/>
+        </w:trPr>
+        <w:tc>
+          <w:tcPr>
+            <w:tcW w:w="0" w:type="auto"/>
+            <w:tcBorders>
+              <w:top w:val="single" w:sz="6" w:space="0" w:color="BFBFBF"/>
+              <w:left w:val="single" w:sz="6" w:space="0" w:color="BFBFBF"/>
+              <w:bottom w:val="single" w:sz="6" w:space="0" w:color="BFBFBF"/>
+              <w:right w:val="single" w:sz="6" w:space="0" w:color="BFBFBF"/>
+            </w:tcBorders>
+            <w:shd w:val="clear" w:color="auto" w:fill="FFFFFF"/>
+            <w:tcMar>
+              <w:top w:w="120" w:type="dxa"/>
+              <w:left w:w="120" w:type="dxa"/>
+              <w:bottom w:w="120" w:type="dxa"/>
+              <w:right w:w="120" w:type="dxa"/>
+            </w:tcMar>
+            <w:hideMark/>
+          </w:tcPr>
+          <w:p>
+            <w:pPr>
+              <w:spacing w:after="0" w:line="240" w:lineRule="auto"/>
+              <w:rPr>
+                <w:rFonts w:ascii="Times New Roman" w:eastAsia="Times New Roman" w:hAnsi="Times New Roman" w:cs="Times New Roman"/>
+                <w:sz w:val="24"/>
+                <w:szCs w:val="24"/>
+              </w:rPr>
+            </w:pPr>
+            <w:r>
+              <w:rPr>
+                <w:rFonts w:ascii="Arial" w:eastAsia="Times New Roman" w:hAnsi="Arial" w:cs="Arial"/>
+                <w:b/>
+                <w:bCs/>
+                <w:color w:val="000000"/>
+                <w:shd w:val="clear" w:color="auto" w:fill="FFFF00"/>
+              </w:rPr>
+              <w:t>Status</w:t>
+            </w:r>
+          </w:p>
+        </w:tc>
+        <w:tc>
+          <w:tcPr>
+            <w:tcW w:w="0" w:type="auto"/>
+            <w:tcBorders>
+              <w:top w:val="single" w:sz="6" w:space="0" w:color="BFBFBF"/>
+              <w:left w:val="single" w:sz="6" w:space="0" w:color="BFBFBF"/>
+              <w:bottom w:val="single" w:sz="6" w:space="0" w:color="BFBFBF"/>
+              <w:right w:val="single" w:sz="6" w:space="0" w:color="BFBFBF"/>
+            </w:tcBorders>
+            <w:shd w:val="clear" w:color="auto" w:fill="FFFFFF"/>
+            <w:tcMar>
+              <w:top w:w="120" w:type="dxa"/>
+              <w:left w:w="120" w:type="dxa"/>
+              <w:bottom w:w="120" w:type="dxa"/>
+              <w:right w:w="120" w:type="dxa"/>
+            </w:tcMar>
+            <w:hideMark/>
+          </w:tcPr>
+          <w:p>
+            <w:pPr>
+              <w:spacing w:after="0" w:line="240" w:lineRule="auto"/>
+              <w:rPr>
+                <w:rFonts w:ascii="Times New Roman" w:eastAsia="Times New Roman" w:hAnsi="Times New Roman" w:cs="Times New Roman"/>
+                <w:sz w:val="24"/>
+                <w:szCs w:val="24"/>
+              </w:rPr>
+            </w:pPr>
+            <w:r>
+              <w:rPr>
+                <w:rFonts w:ascii="Arial" w:eastAsia="Times New Roman" w:hAnsi="Arial" w:cs="Arial"/>
+                <w:color w:val="000000"/>
+                <w:shd w:val="clear" w:color="auto" w:fill="FFFF00"/>
+              </w:rPr>
+              <w:t>Pass or Fail. Other statuses can be ‘Not Executed’ if testing is not performed and ‘Blocked’ if testing is blocked.</w:t>
+            </w:r>
+          </w:p>
+        </w:tc>
+      </w:tr>
+      <w:tr>
+        <w:trPr>
+          <w:trHeight w:val="540"/>
+        </w:trPr>
+        <w:tc>
+          <w:tcPr>
+            <w:tcW w:w="0" w:type="auto"/>
+            <w:tcBorders>
+              <w:top w:val="single" w:sz="6" w:space="0" w:color="BFBFBF"/>
+              <w:left w:val="single" w:sz="6" w:space="0" w:color="BFBFBF"/>
+              <w:bottom w:val="single" w:sz="6" w:space="0" w:color="BFBFBF"/>
+              <w:right w:val="single" w:sz="6" w:space="0" w:color="BFBFBF"/>
+            </w:tcBorders>
+            <w:shd w:val="clear" w:color="auto" w:fill="FFFFFF"/>
+            <w:tcMar>
+              <w:top w:w="120" w:type="dxa"/>
+              <w:left w:w="120" w:type="dxa"/>
+              <w:bottom w:w="120" w:type="dxa"/>
+              <w:right w:w="120" w:type="dxa"/>
+            </w:tcMar>
+            <w:hideMark/>
+          </w:tcPr>
+          <w:p>
+            <w:pPr>
+              <w:spacing w:after="0" w:line="240" w:lineRule="auto"/>
+              <w:rPr>
+                <w:rFonts w:ascii="Times New Roman" w:eastAsia="Times New Roman" w:hAnsi="Times New Roman" w:cs="Times New Roman"/>
+                <w:sz w:val="24"/>
+                <w:szCs w:val="24"/>
+              </w:rPr>
+            </w:pPr>
+            <w:r>
+              <w:rPr>
+                <w:rFonts w:ascii="Arial" w:eastAsia="Times New Roman" w:hAnsi="Arial" w:cs="Arial"/>
+                <w:b/>
+                <w:bCs/>
+                <w:color w:val="000000"/>
+                <w:shd w:val="clear" w:color="auto" w:fill="FFFF00"/>
+              </w:rPr>
+              <w:t>Remarks</w:t>
+            </w:r>
+          </w:p>
+        </w:tc>
+        <w:tc>
+          <w:tcPr>
+            <w:tcW w:w="0" w:type="auto"/>
+            <w:tcBorders>
+              <w:top w:val="single" w:sz="6" w:space="0" w:color="BFBFBF"/>
+              <w:left w:val="single" w:sz="6" w:space="0" w:color="BFBFBF"/>
+              <w:bottom w:val="single" w:sz="6" w:space="0" w:color="BFBFBF"/>
+              <w:right w:val="single" w:sz="6" w:space="0" w:color="BFBFBF"/>
+            </w:tcBorders>
+            <w:shd w:val="clear" w:color="auto" w:fill="FFFFFF"/>
+            <w:tcMar>
+              <w:top w:w="120" w:type="dxa"/>
+              <w:left w:w="120" w:type="dxa"/>
+              <w:bottom w:w="120" w:type="dxa"/>
+              <w:right w:w="120" w:type="dxa"/>
+            </w:tcMar>
+            <w:hideMark/>
+          </w:tcPr>
+          <w:p>
+            <w:pPr>
+              <w:spacing w:after="0" w:line="240" w:lineRule="auto"/>
+              <w:rPr>
+                <w:rFonts w:ascii="Times New Roman" w:eastAsia="Times New Roman" w:hAnsi="Times New Roman" w:cs="Times New Roman"/>
+                <w:sz w:val="24"/>
+                <w:szCs w:val="24"/>
+              </w:rPr>
+            </w:pPr>
+            <w:r>
+              <w:rPr>
+                <w:rFonts w:ascii="Arial" w:eastAsia="Times New Roman" w:hAnsi="Arial" w:cs="Arial"/>
+                <w:color w:val="000000"/>
+                <w:shd w:val="clear" w:color="auto" w:fill="FFFF00"/>
+              </w:rPr>
+              <w:t>Any comments on the test case or test execution.</w:t>
+            </w:r>
+          </w:p>
+        </w:tc>
+      </w:tr>
+      <w:tr>
+        <w:trPr>
+          <w:trHeight w:val="540"/>
+        </w:trPr>
+        <w:tc>
+          <w:tcPr>
+            <w:tcW w:w="0" w:type="auto"/>
+            <w:tcBorders>
+              <w:top w:val="single" w:sz="6" w:space="0" w:color="BFBFBF"/>
+              <w:left w:val="single" w:sz="6" w:space="0" w:color="BFBFBF"/>
+              <w:bottom w:val="single" w:sz="6" w:space="0" w:color="BFBFBF"/>
+              <w:right w:val="single" w:sz="6" w:space="0" w:color="BFBFBF"/>
+            </w:tcBorders>
+            <w:shd w:val="clear" w:color="auto" w:fill="FFFFFF"/>
+            <w:tcMar>
+              <w:top w:w="120" w:type="dxa"/>
+              <w:left w:w="120" w:type="dxa"/>
+              <w:bottom w:w="120" w:type="dxa"/>
+              <w:right w:w="120" w:type="dxa"/>
+            </w:tcMar>
+            <w:hideMark/>
+          </w:tcPr>
+          <w:p>
+            <w:pPr>
+              <w:spacing w:after="0" w:line="240" w:lineRule="auto"/>
+              <w:rPr>
+                <w:rFonts w:ascii="Times New Roman" w:eastAsia="Times New Roman" w:hAnsi="Times New Roman" w:cs="Times New Roman"/>
+                <w:sz w:val="24"/>
+                <w:szCs w:val="24"/>
+              </w:rPr>
+            </w:pPr>
+            <w:r>
+              <w:rPr>
+                <w:rFonts w:ascii="Arial" w:eastAsia="Times New Roman" w:hAnsi="Arial" w:cs="Arial"/>
+                <w:b/>
+                <w:bCs/>
+                <w:color w:val="000000"/>
+              </w:rPr>
+              <w:t>Created By</w:t>
+            </w:r>
+          </w:p>
+        </w:tc>
+        <w:tc>
+          <w:tcPr>
+            <w:tcW w:w="0" w:type="auto"/>
+            <w:tcBorders>
+              <w:top w:val="single" w:sz="6" w:space="0" w:color="BFBFBF"/>
+              <w:left w:val="single" w:sz="6" w:space="0" w:color="BFBFBF"/>
+              <w:bottom w:val="single" w:sz="6" w:space="0" w:color="BFBFBF"/>
+              <w:right w:val="single" w:sz="6" w:space="0" w:color="BFBFBF"/>
+            </w:tcBorders>
+            <w:shd w:val="clear" w:color="auto" w:fill="FFFFFF"/>
+            <w:tcMar>
+              <w:top w:w="120" w:type="dxa"/>
+              <w:left w:w="120" w:type="dxa"/>
+              <w:bottom w:w="120" w:type="dxa"/>
+              <w:right w:w="120" w:type="dxa"/>
+            </w:tcMar>
+            <w:hideMark/>
+          </w:tcPr>
+          <w:p>
+            <w:pPr>
+              <w:spacing w:after="0" w:line="240" w:lineRule="auto"/>
+              <w:rPr>
+                <w:rFonts w:ascii="Times New Roman" w:eastAsia="Times New Roman" w:hAnsi="Times New Roman" w:cs="Times New Roman"/>
+                <w:sz w:val="24"/>
+                <w:szCs w:val="24"/>
+              </w:rPr>
+            </w:pPr>
+            <w:r>
+              <w:rPr>
+                <w:rFonts w:ascii="Arial" w:eastAsia="Times New Roman" w:hAnsi="Arial" w:cs="Arial"/>
+                <w:color w:val="000000"/>
+              </w:rPr>
+              <w:t>Duncan Do. S3718718</w:t>
+            </w:r>
+          </w:p>
+        </w:tc>
+      </w:tr>
+      <w:tr>
+        <w:trPr>
+          <w:trHeight w:val="820"/>
+        </w:trPr>
+        <w:tc>
+          <w:tcPr>
+            <w:tcW w:w="0" w:type="auto"/>
+            <w:tcBorders>
+              <w:top w:val="single" w:sz="6" w:space="0" w:color="BFBFBF"/>
+              <w:left w:val="single" w:sz="6" w:space="0" w:color="BFBFBF"/>
+              <w:bottom w:val="single" w:sz="6" w:space="0" w:color="BFBFBF"/>
+              <w:right w:val="single" w:sz="6" w:space="0" w:color="BFBFBF"/>
+            </w:tcBorders>
+            <w:shd w:val="clear" w:color="auto" w:fill="FFFFFF"/>
+            <w:tcMar>
+              <w:top w:w="120" w:type="dxa"/>
+              <w:left w:w="120" w:type="dxa"/>
+              <w:bottom w:w="120" w:type="dxa"/>
+              <w:right w:w="120" w:type="dxa"/>
+            </w:tcMar>
+            <w:hideMark/>
+          </w:tcPr>
+          <w:p>
+            <w:pPr>
+              <w:spacing w:after="0" w:line="240" w:lineRule="auto"/>
+              <w:rPr>
+                <w:rFonts w:ascii="Times New Roman" w:eastAsia="Times New Roman" w:hAnsi="Times New Roman" w:cs="Times New Roman"/>
+                <w:sz w:val="24"/>
+                <w:szCs w:val="24"/>
+              </w:rPr>
+            </w:pPr>
+            <w:r>
+              <w:rPr>
+                <w:rFonts w:ascii="Arial" w:eastAsia="Times New Roman" w:hAnsi="Arial" w:cs="Arial"/>
+                <w:b/>
+                <w:bCs/>
+                <w:color w:val="000000"/>
+              </w:rPr>
+              <w:t>Date of Creation</w:t>
+            </w:r>
+          </w:p>
+        </w:tc>
+        <w:tc>
+          <w:tcPr>
+            <w:tcW w:w="0" w:type="auto"/>
+            <w:tcBorders>
+              <w:top w:val="single" w:sz="6" w:space="0" w:color="BFBFBF"/>
+              <w:left w:val="single" w:sz="6" w:space="0" w:color="BFBFBF"/>
+              <w:bottom w:val="single" w:sz="6" w:space="0" w:color="BFBFBF"/>
+              <w:right w:val="single" w:sz="6" w:space="0" w:color="BFBFBF"/>
+            </w:tcBorders>
+            <w:shd w:val="clear" w:color="auto" w:fill="FFFFFF"/>
+            <w:tcMar>
+              <w:top w:w="120" w:type="dxa"/>
+              <w:left w:w="120" w:type="dxa"/>
+              <w:bottom w:w="120" w:type="dxa"/>
+              <w:right w:w="120" w:type="dxa"/>
+            </w:tcMar>
+            <w:hideMark/>
+          </w:tcPr>
+          <w:p>
+            <w:pPr>
+              <w:spacing w:after="0" w:line="240" w:lineRule="auto"/>
+              <w:rPr>
+                <w:rFonts w:ascii="Times New Roman" w:eastAsia="Times New Roman" w:hAnsi="Times New Roman" w:cs="Times New Roman"/>
+                <w:sz w:val="24"/>
+                <w:szCs w:val="24"/>
+              </w:rPr>
+            </w:pPr>
+            <w:r>
+              <w:rPr>
+                <w:rFonts w:ascii="Arial" w:eastAsia="Times New Roman" w:hAnsi="Arial" w:cs="Arial"/>
+                <w:color w:val="000000"/>
+              </w:rPr>
+              <w:t>11/09/2019</w:t>
+            </w:r>
           </w:p>
         </w:tc>
       </w:tr>
@@ -14677,7 +16410,7 @@
     </w:lvl>
   </w:abstractNum>
   <w:abstractNum w:abstractNumId="2" w15:restartNumberingAfterBreak="0">
-    <w:nsid w:val="23BD4EBD"/>
+    <w:nsid w:val="1E4C7972"/>
     <w:multiLevelType w:val="hybridMultilevel"/>
     <w:tmpl w:val="0EBC8656"/>
     <w:lvl w:ilvl="0" w:tplc="B43E2162">
@@ -14768,7 +16501,7 @@
     </w:lvl>
   </w:abstractNum>
   <w:abstractNum w:abstractNumId="3" w15:restartNumberingAfterBreak="0">
-    <w:nsid w:val="26EF69E7"/>
+    <w:nsid w:val="23BD4EBD"/>
     <w:multiLevelType w:val="hybridMultilevel"/>
     <w:tmpl w:val="0EBC8656"/>
     <w:lvl w:ilvl="0" w:tplc="B43E2162">
@@ -14859,7 +16592,7 @@
     </w:lvl>
   </w:abstractNum>
   <w:abstractNum w:abstractNumId="4" w15:restartNumberingAfterBreak="0">
-    <w:nsid w:val="2B8002D3"/>
+    <w:nsid w:val="26EF69E7"/>
     <w:multiLevelType w:val="hybridMultilevel"/>
     <w:tmpl w:val="0EBC8656"/>
     <w:lvl w:ilvl="0" w:tplc="B43E2162">
@@ -14950,7 +16683,7 @@
     </w:lvl>
   </w:abstractNum>
   <w:abstractNum w:abstractNumId="5" w15:restartNumberingAfterBreak="0">
-    <w:nsid w:val="55DF0C16"/>
+    <w:nsid w:val="2B8002D3"/>
     <w:multiLevelType w:val="hybridMultilevel"/>
     <w:tmpl w:val="0EBC8656"/>
     <w:lvl w:ilvl="0" w:tplc="B43E2162">
@@ -15041,7 +16774,7 @@
     </w:lvl>
   </w:abstractNum>
   <w:abstractNum w:abstractNumId="6" w15:restartNumberingAfterBreak="0">
-    <w:nsid w:val="5ACA4B77"/>
+    <w:nsid w:val="55DF0C16"/>
     <w:multiLevelType w:val="hybridMultilevel"/>
     <w:tmpl w:val="0EBC8656"/>
     <w:lvl w:ilvl="0" w:tplc="B43E2162">
@@ -15132,7 +16865,7 @@
     </w:lvl>
   </w:abstractNum>
   <w:abstractNum w:abstractNumId="7" w15:restartNumberingAfterBreak="0">
-    <w:nsid w:val="654D7DBF"/>
+    <w:nsid w:val="5ACA4B77"/>
     <w:multiLevelType w:val="hybridMultilevel"/>
     <w:tmpl w:val="0EBC8656"/>
     <w:lvl w:ilvl="0" w:tplc="B43E2162">
@@ -15223,7 +16956,7 @@
     </w:lvl>
   </w:abstractNum>
   <w:abstractNum w:abstractNumId="8" w15:restartNumberingAfterBreak="0">
-    <w:nsid w:val="73863A3E"/>
+    <w:nsid w:val="654D7DBF"/>
     <w:multiLevelType w:val="hybridMultilevel"/>
     <w:tmpl w:val="0EBC8656"/>
     <w:lvl w:ilvl="0" w:tplc="B43E2162">
@@ -15313,32 +17046,126 @@
       </w:pPr>
     </w:lvl>
   </w:abstractNum>
+  <w:abstractNum w:abstractNumId="9" w15:restartNumberingAfterBreak="0">
+    <w:nsid w:val="73863A3E"/>
+    <w:multiLevelType w:val="hybridMultilevel"/>
+    <w:tmpl w:val="0EBC8656"/>
+    <w:lvl w:ilvl="0" w:tplc="B43E2162">
+      <w:start w:val="1"/>
+      <w:numFmt w:val="decimal"/>
+      <w:lvlText w:val="%1."/>
+      <w:lvlJc w:val="left"/>
+      <w:pPr>
+        <w:ind w:left="720" w:hanging="360"/>
+      </w:pPr>
+      <w:rPr>
+        <w:rFonts w:ascii="Arial" w:hAnsi="Arial" w:cs="Arial" w:hint="default"/>
+        <w:color w:val="000000"/>
+        <w:sz w:val="22"/>
+      </w:rPr>
+    </w:lvl>
+    <w:lvl w:ilvl="1" w:tplc="0C090019" w:tentative="1">
+      <w:start w:val="1"/>
+      <w:numFmt w:val="lowerLetter"/>
+      <w:lvlText w:val="%2."/>
+      <w:lvlJc w:val="left"/>
+      <w:pPr>
+        <w:ind w:left="1440" w:hanging="360"/>
+      </w:pPr>
+    </w:lvl>
+    <w:lvl w:ilvl="2" w:tplc="0C09001B" w:tentative="1">
+      <w:start w:val="1"/>
+      <w:numFmt w:val="lowerRoman"/>
+      <w:lvlText w:val="%3."/>
+      <w:lvlJc w:val="right"/>
+      <w:pPr>
+        <w:ind w:left="2160" w:hanging="180"/>
+      </w:pPr>
+    </w:lvl>
+    <w:lvl w:ilvl="3" w:tplc="0C09000F" w:tentative="1">
+      <w:start w:val="1"/>
+      <w:numFmt w:val="decimal"/>
+      <w:lvlText w:val="%4."/>
+      <w:lvlJc w:val="left"/>
+      <w:pPr>
+        <w:ind w:left="2880" w:hanging="360"/>
+      </w:pPr>
+    </w:lvl>
+    <w:lvl w:ilvl="4" w:tplc="0C090019" w:tentative="1">
+      <w:start w:val="1"/>
+      <w:numFmt w:val="lowerLetter"/>
+      <w:lvlText w:val="%5."/>
+      <w:lvlJc w:val="left"/>
+      <w:pPr>
+        <w:ind w:left="3600" w:hanging="360"/>
+      </w:pPr>
+    </w:lvl>
+    <w:lvl w:ilvl="5" w:tplc="0C09001B" w:tentative="1">
+      <w:start w:val="1"/>
+      <w:numFmt w:val="lowerRoman"/>
+      <w:lvlText w:val="%6."/>
+      <w:lvlJc w:val="right"/>
+      <w:pPr>
+        <w:ind w:left="4320" w:hanging="180"/>
+      </w:pPr>
+    </w:lvl>
+    <w:lvl w:ilvl="6" w:tplc="0C09000F" w:tentative="1">
+      <w:start w:val="1"/>
+      <w:numFmt w:val="decimal"/>
+      <w:lvlText w:val="%7."/>
+      <w:lvlJc w:val="left"/>
+      <w:pPr>
+        <w:ind w:left="5040" w:hanging="360"/>
+      </w:pPr>
+    </w:lvl>
+    <w:lvl w:ilvl="7" w:tplc="0C090019" w:tentative="1">
+      <w:start w:val="1"/>
+      <w:numFmt w:val="lowerLetter"/>
+      <w:lvlText w:val="%8."/>
+      <w:lvlJc w:val="left"/>
+      <w:pPr>
+        <w:ind w:left="5760" w:hanging="360"/>
+      </w:pPr>
+    </w:lvl>
+    <w:lvl w:ilvl="8" w:tplc="0C09001B" w:tentative="1">
+      <w:start w:val="1"/>
+      <w:numFmt w:val="lowerRoman"/>
+      <w:lvlText w:val="%9."/>
+      <w:lvlJc w:val="right"/>
+      <w:pPr>
+        <w:ind w:left="6480" w:hanging="180"/>
+      </w:pPr>
+    </w:lvl>
+  </w:abstractNum>
   <w:num w:numId="1">
+    <w:abstractNumId w:val="7"/>
+  </w:num>
+  <w:num w:numId="2">
+    <w:abstractNumId w:val="5"/>
+  </w:num>
+  <w:num w:numId="3">
+    <w:abstractNumId w:val="9"/>
+  </w:num>
+  <w:num w:numId="4">
     <w:abstractNumId w:val="6"/>
   </w:num>
-  <w:num w:numId="2">
-    <w:abstractNumId w:val="4"/>
-  </w:num>
-  <w:num w:numId="3">
-    <w:abstractNumId w:val="8"/>
-  </w:num>
-  <w:num w:numId="4">
-    <w:abstractNumId w:val="5"/>
-  </w:num>
   <w:num w:numId="5">
-    <w:abstractNumId w:val="2"/>
+    <w:abstractNumId w:val="3"/>
   </w:num>
   <w:num w:numId="6">
-    <w:abstractNumId w:val="7"/>
+    <w:abstractNumId w:val="8"/>
   </w:num>
   <w:num w:numId="7">
     <w:abstractNumId w:val="1"/>
   </w:num>
   <w:num w:numId="8">
-    <w:abstractNumId w:val="3"/>
+    <w:abstractNumId w:val="4"/>
   </w:num>
   <w:num w:numId="9">
     <w:abstractNumId w:val="0"/>
+  </w:num>
+  <w:num w:numId="10">
+    <w:abstractNumId w:val="2"/>
   </w:num>
 </w:numbering>
 </file>

</xml_diff>

<commit_message>
updated test cases - waiting on back end for proper unit tests
</commit_message>
<xml_diff>
--- a/Documents/TestCases.docx
+++ b/Documents/TestCases.docx
@@ -4227,23 +4227,7 @@
                 <w:rFonts w:ascii="Arial" w:eastAsia="Times New Roman" w:hAnsi="Arial" w:cs="Arial"/>
                 <w:color w:val="000000"/>
               </w:rPr>
-              <w:t>String input = “</w:t>
-            </w:r>
-            <w:proofErr w:type="spellStart"/>
-            <w:r>
-              <w:rPr>
-                <w:rFonts w:ascii="Arial" w:eastAsia="Times New Roman" w:hAnsi="Arial" w:cs="Arial"/>
-                <w:color w:val="000000"/>
-              </w:rPr>
-              <w:t>p@ssword</w:t>
-            </w:r>
-            <w:proofErr w:type="spellEnd"/>
-            <w:r>
-              <w:rPr>
-                <w:rFonts w:ascii="Arial" w:eastAsia="Times New Roman" w:hAnsi="Arial" w:cs="Arial"/>
-                <w:color w:val="000000"/>
-              </w:rPr>
-              <w:t>”</w:t>
+              <w:t>String input = “p@ssword”</w:t>
             </w:r>
           </w:p>
           <w:p>
@@ -6015,55 +5999,23 @@
                 <w:rFonts w:ascii="Arial" w:eastAsia="Times New Roman" w:hAnsi="Arial" w:cs="Arial"/>
                 <w:color w:val="000000"/>
               </w:rPr>
-              <w:t>String input = “</w:t>
-            </w:r>
-            <w:proofErr w:type="spellStart"/>
-            <w:r>
-              <w:rPr>
-                <w:rFonts w:ascii="Arial" w:eastAsia="Times New Roman" w:hAnsi="Arial" w:cs="Arial"/>
-                <w:color w:val="000000"/>
-              </w:rPr>
-              <w:t>fakepassword</w:t>
-            </w:r>
-            <w:proofErr w:type="spellEnd"/>
-            <w:r>
-              <w:rPr>
-                <w:rFonts w:ascii="Arial" w:eastAsia="Times New Roman" w:hAnsi="Arial" w:cs="Arial"/>
-                <w:color w:val="000000"/>
-              </w:rPr>
-              <w:t>”</w:t>
-            </w:r>
-          </w:p>
-          <w:p>
-            <w:pPr>
-              <w:spacing w:after="0" w:line="240" w:lineRule="auto"/>
-              <w:rPr>
-                <w:rFonts w:ascii="Arial" w:eastAsia="Times New Roman" w:hAnsi="Arial" w:cs="Arial"/>
-                <w:color w:val="000000"/>
-              </w:rPr>
-            </w:pPr>
-            <w:r>
-              <w:rPr>
-                <w:rFonts w:ascii="Arial" w:eastAsia="Times New Roman" w:hAnsi="Arial" w:cs="Arial"/>
-                <w:color w:val="000000"/>
-              </w:rPr>
-              <w:t>String input = “</w:t>
-            </w:r>
-            <w:proofErr w:type="spellStart"/>
-            <w:r>
-              <w:rPr>
-                <w:rFonts w:ascii="Arial" w:eastAsia="Times New Roman" w:hAnsi="Arial" w:cs="Arial"/>
-                <w:color w:val="000000"/>
-              </w:rPr>
-              <w:t>trustmethisworks</w:t>
-            </w:r>
-            <w:proofErr w:type="spellEnd"/>
-            <w:r>
-              <w:rPr>
-                <w:rFonts w:ascii="Arial" w:eastAsia="Times New Roman" w:hAnsi="Arial" w:cs="Arial"/>
-                <w:color w:val="000000"/>
-              </w:rPr>
-              <w:t>”</w:t>
+              <w:t>String input = “fakepassword”</w:t>
+            </w:r>
+          </w:p>
+          <w:p>
+            <w:pPr>
+              <w:spacing w:after="0" w:line="240" w:lineRule="auto"/>
+              <w:rPr>
+                <w:rFonts w:ascii="Arial" w:eastAsia="Times New Roman" w:hAnsi="Arial" w:cs="Arial"/>
+                <w:color w:val="000000"/>
+              </w:rPr>
+            </w:pPr>
+            <w:r>
+              <w:rPr>
+                <w:rFonts w:ascii="Arial" w:eastAsia="Times New Roman" w:hAnsi="Arial" w:cs="Arial"/>
+                <w:color w:val="000000"/>
+              </w:rPr>
+              <w:t>String input = “trustmethisworks”</w:t>
             </w:r>
           </w:p>
           <w:p>
@@ -6168,23 +6120,7 @@
                 <w:rFonts w:ascii="Arial" w:eastAsia="Times New Roman" w:hAnsi="Arial" w:cs="Arial"/>
                 <w:color w:val="000000"/>
               </w:rPr>
-              <w:t xml:space="preserve">The user should not be directed to the next stage/page of account creation. Instead an error message should appear that explicitly informs the user that they have entered an invalid password because it does not </w:t>
-            </w:r>
-            <w:proofErr w:type="gramStart"/>
-            <w:r>
-              <w:rPr>
-                <w:rFonts w:ascii="Arial" w:eastAsia="Times New Roman" w:hAnsi="Arial" w:cs="Arial"/>
-                <w:color w:val="000000"/>
-              </w:rPr>
-              <w:t>contains</w:t>
-            </w:r>
-            <w:proofErr w:type="gramEnd"/>
-            <w:r>
-              <w:rPr>
-                <w:rFonts w:ascii="Arial" w:eastAsia="Times New Roman" w:hAnsi="Arial" w:cs="Arial"/>
-                <w:color w:val="000000"/>
-              </w:rPr>
-              <w:t xml:space="preserve"> special characters</w:t>
+              <w:t>The user should not be directed to the next stage/page of account creation. Instead an error message should appear that explicitly informs the user that they have entered an invalid password because it does not contains special characters</w:t>
             </w:r>
           </w:p>
         </w:tc>
@@ -7614,7 +7550,6 @@
               </w:rPr>
               <w:t>Long input for start time/date = 20/08/2019, 10:00AM (</w:t>
             </w:r>
-            <w:proofErr w:type="spellStart"/>
             <w:r>
               <w:rPr>
                 <w:rFonts w:ascii="Consolas" w:hAnsi="Consolas" w:cs="Consolas"/>
@@ -7627,7 +7562,6 @@
               </w:rPr>
               <w:t>currentTimeMillis</w:t>
             </w:r>
-            <w:proofErr w:type="spellEnd"/>
             <w:r>
               <w:rPr>
                 <w:rFonts w:ascii="Arial" w:eastAsia="Times New Roman" w:hAnsi="Arial" w:cs="Arial"/>
@@ -7651,7 +7585,6 @@
               </w:rPr>
               <w:t>Long input for start time/date = 20/08/2019, 12:00PM (</w:t>
             </w:r>
-            <w:proofErr w:type="spellStart"/>
             <w:r>
               <w:rPr>
                 <w:rFonts w:ascii="Consolas" w:hAnsi="Consolas" w:cs="Consolas"/>
@@ -7664,7 +7597,6 @@
               </w:rPr>
               <w:t>currentTimeMillis</w:t>
             </w:r>
-            <w:proofErr w:type="spellEnd"/>
             <w:r>
               <w:rPr>
                 <w:rFonts w:ascii="Arial" w:eastAsia="Times New Roman" w:hAnsi="Arial" w:cs="Arial"/>
@@ -9069,25 +9001,7 @@
                 <w:rFonts w:ascii="Arial" w:eastAsia="Times New Roman" w:hAnsi="Arial" w:cs="Arial"/>
                 <w:color w:val="000000"/>
               </w:rPr>
-              <w:t xml:space="preserve">Set an end time/date for the event that is </w:t>
-            </w:r>
-            <w:proofErr w:type="spellStart"/>
-            <w:proofErr w:type="gramStart"/>
-            <w:r>
-              <w:rPr>
-                <w:rFonts w:ascii="Arial" w:eastAsia="Times New Roman" w:hAnsi="Arial" w:cs="Arial"/>
-                <w:color w:val="000000"/>
-              </w:rPr>
-              <w:t>a</w:t>
-            </w:r>
-            <w:proofErr w:type="spellEnd"/>
-            <w:proofErr w:type="gramEnd"/>
-            <w:r>
-              <w:rPr>
-                <w:rFonts w:ascii="Arial" w:eastAsia="Times New Roman" w:hAnsi="Arial" w:cs="Arial"/>
-                <w:color w:val="000000"/>
-              </w:rPr>
-              <w:t xml:space="preserve"> </w:t>
+              <w:t xml:space="preserve">Set an end time/date for the event that is a </w:t>
             </w:r>
             <w:r>
               <w:rPr>
@@ -9225,7 +9139,6 @@
               </w:rPr>
               <w:t>Long input for start time/date = 20/08/2019, 10:00AM (</w:t>
             </w:r>
-            <w:proofErr w:type="spellStart"/>
             <w:r>
               <w:rPr>
                 <w:rFonts w:ascii="Consolas" w:hAnsi="Consolas" w:cs="Consolas"/>
@@ -9238,7 +9151,6 @@
               </w:rPr>
               <w:t>currentTimeMillis</w:t>
             </w:r>
-            <w:proofErr w:type="spellEnd"/>
             <w:r>
               <w:rPr>
                 <w:rFonts w:ascii="Arial" w:eastAsia="Times New Roman" w:hAnsi="Arial" w:cs="Arial"/>
@@ -9276,7 +9188,6 @@
               </w:rPr>
               <w:t>/08/2019, 12:00PM (</w:t>
             </w:r>
-            <w:proofErr w:type="spellStart"/>
             <w:r>
               <w:rPr>
                 <w:rFonts w:ascii="Consolas" w:hAnsi="Consolas" w:cs="Consolas"/>
@@ -9289,7 +9200,6 @@
               </w:rPr>
               <w:t>currentTimeMillis</w:t>
             </w:r>
-            <w:proofErr w:type="spellEnd"/>
             <w:r>
               <w:rPr>
                 <w:rFonts w:ascii="Arial" w:eastAsia="Times New Roman" w:hAnsi="Arial" w:cs="Arial"/>
@@ -10759,7 +10669,6 @@
               </w:rPr>
               <w:t>Long input for start time/date = 20/08/2020, 10:00AM (</w:t>
             </w:r>
-            <w:proofErr w:type="spellStart"/>
             <w:r>
               <w:rPr>
                 <w:rFonts w:ascii="Consolas" w:hAnsi="Consolas" w:cs="Consolas"/>
@@ -10772,7 +10681,6 @@
               </w:rPr>
               <w:t>currentTimeMillis</w:t>
             </w:r>
-            <w:proofErr w:type="spellEnd"/>
             <w:r>
               <w:rPr>
                 <w:rFonts w:ascii="Arial" w:eastAsia="Times New Roman" w:hAnsi="Arial" w:cs="Arial"/>
@@ -10796,7 +10704,6 @@
               </w:rPr>
               <w:t>Long input for start time/date = 12/08/3000, 12:00PM (</w:t>
             </w:r>
-            <w:proofErr w:type="spellStart"/>
             <w:r>
               <w:rPr>
                 <w:rFonts w:ascii="Consolas" w:hAnsi="Consolas" w:cs="Consolas"/>
@@ -10809,7 +10716,6 @@
               </w:rPr>
               <w:t>currentTimeMillis</w:t>
             </w:r>
-            <w:proofErr w:type="spellEnd"/>
             <w:r>
               <w:rPr>
                 <w:rFonts w:ascii="Arial" w:eastAsia="Times New Roman" w:hAnsi="Arial" w:cs="Arial"/>
@@ -12272,7 +12178,6 @@
               </w:rPr>
               <w:t>Long input for start time/date = 01/01/1970, 5:00AM (</w:t>
             </w:r>
-            <w:proofErr w:type="spellStart"/>
             <w:r>
               <w:rPr>
                 <w:rFonts w:ascii="Consolas" w:hAnsi="Consolas" w:cs="Consolas"/>
@@ -12285,7 +12190,6 @@
               </w:rPr>
               <w:t>currentTimeMillis</w:t>
             </w:r>
-            <w:proofErr w:type="spellEnd"/>
             <w:r>
               <w:rPr>
                 <w:rFonts w:ascii="Arial" w:eastAsia="Times New Roman" w:hAnsi="Arial" w:cs="Arial"/>
@@ -12309,7 +12213,6 @@
               </w:rPr>
               <w:t>Long input for start time/date = 16/01/2000, 4:00PM (</w:t>
             </w:r>
-            <w:proofErr w:type="spellStart"/>
             <w:r>
               <w:rPr>
                 <w:rFonts w:ascii="Consolas" w:hAnsi="Consolas" w:cs="Consolas"/>
@@ -12322,7 +12225,6 @@
               </w:rPr>
               <w:t>currentTimeMillis</w:t>
             </w:r>
-            <w:proofErr w:type="spellEnd"/>
             <w:r>
               <w:rPr>
                 <w:rFonts w:ascii="Arial" w:eastAsia="Times New Roman" w:hAnsi="Arial" w:cs="Arial"/>
@@ -12407,39 +12309,7 @@
                 <w:rFonts w:ascii="Arial" w:eastAsia="Times New Roman" w:hAnsi="Arial" w:cs="Arial"/>
                 <w:color w:val="000000"/>
               </w:rPr>
-              <w:t xml:space="preserve">The event should not be created </w:t>
-            </w:r>
-            <w:proofErr w:type="gramStart"/>
-            <w:r>
-              <w:rPr>
-                <w:rFonts w:ascii="Arial" w:eastAsia="Times New Roman" w:hAnsi="Arial" w:cs="Arial"/>
-                <w:color w:val="000000"/>
-              </w:rPr>
-              <w:t>an the</w:t>
-            </w:r>
-            <w:proofErr w:type="gramEnd"/>
-            <w:r>
-              <w:rPr>
-                <w:rFonts w:ascii="Arial" w:eastAsia="Times New Roman" w:hAnsi="Arial" w:cs="Arial"/>
-                <w:color w:val="000000"/>
-              </w:rPr>
-              <w:t xml:space="preserve"> user should be prompted with an error message that notifies them that the date is invalid because </w:t>
-            </w:r>
-            <w:proofErr w:type="spellStart"/>
-            <w:r>
-              <w:rPr>
-                <w:rFonts w:ascii="Arial" w:eastAsia="Times New Roman" w:hAnsi="Arial" w:cs="Arial"/>
-                <w:color w:val="000000"/>
-              </w:rPr>
-              <w:t>its</w:t>
-            </w:r>
-            <w:proofErr w:type="spellEnd"/>
-            <w:r>
-              <w:rPr>
-                <w:rFonts w:ascii="Arial" w:eastAsia="Times New Roman" w:hAnsi="Arial" w:cs="Arial"/>
-                <w:color w:val="000000"/>
-              </w:rPr>
-              <w:t xml:space="preserve"> in the past</w:t>
+              <w:t>The event should not be created an the user should be prompted with an error message that notifies them that the date is invalid because its in the past</w:t>
             </w:r>
           </w:p>
         </w:tc>
@@ -13436,23 +13306,7 @@
                 <w:rFonts w:ascii="Arial" w:eastAsia="Times New Roman" w:hAnsi="Arial" w:cs="Arial"/>
                 <w:color w:val="000000"/>
               </w:rPr>
-              <w:t xml:space="preserve">the system can detect the caps lock key state. If </w:t>
-            </w:r>
-            <w:proofErr w:type="gramStart"/>
-            <w:r>
-              <w:rPr>
-                <w:rFonts w:ascii="Arial" w:eastAsia="Times New Roman" w:hAnsi="Arial" w:cs="Arial"/>
-                <w:color w:val="000000"/>
-              </w:rPr>
-              <w:t>so</w:t>
-            </w:r>
-            <w:proofErr w:type="gramEnd"/>
-            <w:r>
-              <w:rPr>
-                <w:rFonts w:ascii="Arial" w:eastAsia="Times New Roman" w:hAnsi="Arial" w:cs="Arial"/>
-                <w:color w:val="000000"/>
-              </w:rPr>
-              <w:t xml:space="preserve"> we can display an error message to the user</w:t>
+              <w:t>the system can detect the caps lock key state. If so we can display an error message to the user</w:t>
             </w:r>
           </w:p>
         </w:tc>
@@ -13534,29 +13388,7 @@
                 <w:szCs w:val="20"/>
                 <w:shd w:val="clear" w:color="auto" w:fill="FFFFFF"/>
               </w:rPr>
-              <w:t xml:space="preserve">As a user I want error messages to tell me if </w:t>
-            </w:r>
-            <w:proofErr w:type="spellStart"/>
-            <w:r>
-              <w:rPr>
-                <w:rFonts w:ascii="Arial" w:hAnsi="Arial" w:cs="Arial"/>
-                <w:color w:val="000000"/>
-                <w:sz w:val="20"/>
-                <w:szCs w:val="20"/>
-                <w:shd w:val="clear" w:color="auto" w:fill="FFFFFF"/>
-              </w:rPr>
-              <w:t>Im</w:t>
-            </w:r>
-            <w:proofErr w:type="spellEnd"/>
-            <w:r>
-              <w:rPr>
-                <w:rFonts w:ascii="Arial" w:hAnsi="Arial" w:cs="Arial"/>
-                <w:color w:val="000000"/>
-                <w:sz w:val="20"/>
-                <w:szCs w:val="20"/>
-                <w:shd w:val="clear" w:color="auto" w:fill="FFFFFF"/>
-              </w:rPr>
-              <w:t xml:space="preserve"> entering my password in a definite wrong way (E.g. caps lock is on)</w:t>
+              <w:t>As a user I want error messages to tell me if Im entering my password in a definite wrong way (E.g. caps lock is on)</w:t>
             </w:r>
           </w:p>
         </w:tc>
@@ -15062,29 +14894,7 @@
                 <w:szCs w:val="20"/>
                 <w:shd w:val="clear" w:color="auto" w:fill="FFFFFF"/>
               </w:rPr>
-              <w:t xml:space="preserve"> so people know who </w:t>
-            </w:r>
-            <w:proofErr w:type="spellStart"/>
-            <w:r>
-              <w:rPr>
-                <w:rFonts w:ascii="Arial" w:hAnsi="Arial" w:cs="Arial"/>
-                <w:color w:val="000000"/>
-                <w:sz w:val="20"/>
-                <w:szCs w:val="20"/>
-                <w:shd w:val="clear" w:color="auto" w:fill="FFFFFF"/>
-              </w:rPr>
-              <w:t>i</w:t>
-            </w:r>
-            <w:proofErr w:type="spellEnd"/>
-            <w:r>
-              <w:rPr>
-                <w:rFonts w:ascii="Arial" w:hAnsi="Arial" w:cs="Arial"/>
-                <w:color w:val="000000"/>
-                <w:sz w:val="20"/>
-                <w:szCs w:val="20"/>
-                <w:shd w:val="clear" w:color="auto" w:fill="FFFFFF"/>
-              </w:rPr>
-              <w:t xml:space="preserve"> am and how to contact me</w:t>
+              <w:t xml:space="preserve"> so people know who i am and how to contact me</w:t>
             </w:r>
           </w:p>
         </w:tc>
@@ -15485,7 +15295,6 @@
               </w:rPr>
               <w:t xml:space="preserve">The user </w:t>
             </w:r>
-            <w:proofErr w:type="gramStart"/>
             <w:r>
               <w:rPr>
                 <w:rFonts w:ascii="Arial" w:hAnsi="Arial" w:cs="Arial"/>
@@ -15494,9 +15303,8 @@
                 <w:szCs w:val="20"/>
                 <w:shd w:val="clear" w:color="auto" w:fill="FFFFFF"/>
               </w:rPr>
-              <w:t>is able to</w:t>
-            </w:r>
-            <w:proofErr w:type="gramEnd"/>
+              <w:t>can</w:t>
+            </w:r>
             <w:r>
               <w:rPr>
                 <w:rFonts w:ascii="Arial" w:hAnsi="Arial" w:cs="Arial"/>
@@ -15507,8 +15315,3035 @@
               </w:rPr>
               <w:t xml:space="preserve"> </w:t>
             </w:r>
-            <w:bookmarkStart w:id="0" w:name="_GoBack"/>
-            <w:bookmarkEnd w:id="0"/>
+            <w:r>
+              <w:rPr>
+                <w:rFonts w:ascii="Arial" w:hAnsi="Arial" w:cs="Arial"/>
+                <w:color w:val="000000"/>
+                <w:sz w:val="20"/>
+                <w:szCs w:val="20"/>
+                <w:shd w:val="clear" w:color="auto" w:fill="FFFFFF"/>
+              </w:rPr>
+              <w:t>create an account with this email</w:t>
+            </w:r>
+          </w:p>
+        </w:tc>
+      </w:tr>
+      <w:tr>
+        <w:trPr>
+          <w:trHeight w:val="820"/>
+        </w:trPr>
+        <w:tc>
+          <w:tcPr>
+            <w:tcW w:w="0" w:type="auto"/>
+            <w:tcBorders>
+              <w:top w:val="single" w:sz="6" w:space="0" w:color="BFBFBF"/>
+              <w:left w:val="single" w:sz="6" w:space="0" w:color="BFBFBF"/>
+              <w:bottom w:val="single" w:sz="6" w:space="0" w:color="BFBFBF"/>
+              <w:right w:val="single" w:sz="6" w:space="0" w:color="BFBFBF"/>
+            </w:tcBorders>
+            <w:shd w:val="clear" w:color="auto" w:fill="FFFFFF"/>
+            <w:tcMar>
+              <w:top w:w="120" w:type="dxa"/>
+              <w:left w:w="120" w:type="dxa"/>
+              <w:bottom w:w="120" w:type="dxa"/>
+              <w:right w:w="120" w:type="dxa"/>
+            </w:tcMar>
+            <w:hideMark/>
+          </w:tcPr>
+          <w:p>
+            <w:pPr>
+              <w:spacing w:after="0" w:line="240" w:lineRule="auto"/>
+              <w:rPr>
+                <w:rFonts w:ascii="Times New Roman" w:eastAsia="Times New Roman" w:hAnsi="Times New Roman" w:cs="Times New Roman"/>
+                <w:sz w:val="24"/>
+                <w:szCs w:val="24"/>
+              </w:rPr>
+            </w:pPr>
+            <w:r>
+              <w:rPr>
+                <w:rFonts w:ascii="Arial" w:eastAsia="Times New Roman" w:hAnsi="Arial" w:cs="Arial"/>
+                <w:b/>
+                <w:bCs/>
+                <w:color w:val="000000"/>
+                <w:shd w:val="clear" w:color="auto" w:fill="FFFF00"/>
+              </w:rPr>
+              <w:t>Actual Result</w:t>
+            </w:r>
+          </w:p>
+        </w:tc>
+        <w:tc>
+          <w:tcPr>
+            <w:tcW w:w="0" w:type="auto"/>
+            <w:tcBorders>
+              <w:top w:val="single" w:sz="6" w:space="0" w:color="BFBFBF"/>
+              <w:left w:val="single" w:sz="6" w:space="0" w:color="BFBFBF"/>
+              <w:bottom w:val="single" w:sz="6" w:space="0" w:color="BFBFBF"/>
+              <w:right w:val="single" w:sz="6" w:space="0" w:color="BFBFBF"/>
+            </w:tcBorders>
+            <w:shd w:val="clear" w:color="auto" w:fill="FFFFFF"/>
+            <w:tcMar>
+              <w:top w:w="120" w:type="dxa"/>
+              <w:left w:w="120" w:type="dxa"/>
+              <w:bottom w:w="120" w:type="dxa"/>
+              <w:right w:w="120" w:type="dxa"/>
+            </w:tcMar>
+            <w:hideMark/>
+          </w:tcPr>
+          <w:p>
+            <w:pPr>
+              <w:spacing w:after="0" w:line="240" w:lineRule="auto"/>
+              <w:rPr>
+                <w:rFonts w:ascii="Times New Roman" w:eastAsia="Times New Roman" w:hAnsi="Times New Roman" w:cs="Times New Roman"/>
+                <w:sz w:val="24"/>
+                <w:szCs w:val="24"/>
+              </w:rPr>
+            </w:pPr>
+            <w:r>
+              <w:rPr>
+                <w:rFonts w:ascii="Arial" w:eastAsia="Times New Roman" w:hAnsi="Arial" w:cs="Arial"/>
+                <w:color w:val="000000"/>
+                <w:shd w:val="clear" w:color="auto" w:fill="FFFF00"/>
+              </w:rPr>
+              <w:t>The actual result of the test; to be filled after executing the test.</w:t>
+            </w:r>
+          </w:p>
+        </w:tc>
+      </w:tr>
+      <w:tr>
+        <w:trPr>
+          <w:trHeight w:val="1100"/>
+        </w:trPr>
+        <w:tc>
+          <w:tcPr>
+            <w:tcW w:w="0" w:type="auto"/>
+            <w:tcBorders>
+              <w:top w:val="single" w:sz="6" w:space="0" w:color="BFBFBF"/>
+              <w:left w:val="single" w:sz="6" w:space="0" w:color="BFBFBF"/>
+              <w:bottom w:val="single" w:sz="6" w:space="0" w:color="BFBFBF"/>
+              <w:right w:val="single" w:sz="6" w:space="0" w:color="BFBFBF"/>
+            </w:tcBorders>
+            <w:shd w:val="clear" w:color="auto" w:fill="FFFFFF"/>
+            <w:tcMar>
+              <w:top w:w="120" w:type="dxa"/>
+              <w:left w:w="120" w:type="dxa"/>
+              <w:bottom w:w="120" w:type="dxa"/>
+              <w:right w:w="120" w:type="dxa"/>
+            </w:tcMar>
+            <w:hideMark/>
+          </w:tcPr>
+          <w:p>
+            <w:pPr>
+              <w:spacing w:after="0" w:line="240" w:lineRule="auto"/>
+              <w:rPr>
+                <w:rFonts w:ascii="Times New Roman" w:eastAsia="Times New Roman" w:hAnsi="Times New Roman" w:cs="Times New Roman"/>
+                <w:sz w:val="24"/>
+                <w:szCs w:val="24"/>
+              </w:rPr>
+            </w:pPr>
+            <w:r>
+              <w:rPr>
+                <w:rFonts w:ascii="Arial" w:eastAsia="Times New Roman" w:hAnsi="Arial" w:cs="Arial"/>
+                <w:b/>
+                <w:bCs/>
+                <w:color w:val="000000"/>
+                <w:shd w:val="clear" w:color="auto" w:fill="FFFF00"/>
+              </w:rPr>
+              <w:t>Status</w:t>
+            </w:r>
+          </w:p>
+        </w:tc>
+        <w:tc>
+          <w:tcPr>
+            <w:tcW w:w="0" w:type="auto"/>
+            <w:tcBorders>
+              <w:top w:val="single" w:sz="6" w:space="0" w:color="BFBFBF"/>
+              <w:left w:val="single" w:sz="6" w:space="0" w:color="BFBFBF"/>
+              <w:bottom w:val="single" w:sz="6" w:space="0" w:color="BFBFBF"/>
+              <w:right w:val="single" w:sz="6" w:space="0" w:color="BFBFBF"/>
+            </w:tcBorders>
+            <w:shd w:val="clear" w:color="auto" w:fill="FFFFFF"/>
+            <w:tcMar>
+              <w:top w:w="120" w:type="dxa"/>
+              <w:left w:w="120" w:type="dxa"/>
+              <w:bottom w:w="120" w:type="dxa"/>
+              <w:right w:w="120" w:type="dxa"/>
+            </w:tcMar>
+            <w:hideMark/>
+          </w:tcPr>
+          <w:p>
+            <w:pPr>
+              <w:spacing w:after="0" w:line="240" w:lineRule="auto"/>
+              <w:rPr>
+                <w:rFonts w:ascii="Times New Roman" w:eastAsia="Times New Roman" w:hAnsi="Times New Roman" w:cs="Times New Roman"/>
+                <w:sz w:val="24"/>
+                <w:szCs w:val="24"/>
+              </w:rPr>
+            </w:pPr>
+            <w:r>
+              <w:rPr>
+                <w:rFonts w:ascii="Arial" w:eastAsia="Times New Roman" w:hAnsi="Arial" w:cs="Arial"/>
+                <w:color w:val="000000"/>
+                <w:shd w:val="clear" w:color="auto" w:fill="FFFF00"/>
+              </w:rPr>
+              <w:t>Pass or Fail. Other statuses can be ‘Not Executed’ if testing is not performed and ‘Blocked’ if testing is blocked.</w:t>
+            </w:r>
+          </w:p>
+        </w:tc>
+      </w:tr>
+      <w:tr>
+        <w:trPr>
+          <w:trHeight w:val="540"/>
+        </w:trPr>
+        <w:tc>
+          <w:tcPr>
+            <w:tcW w:w="0" w:type="auto"/>
+            <w:tcBorders>
+              <w:top w:val="single" w:sz="6" w:space="0" w:color="BFBFBF"/>
+              <w:left w:val="single" w:sz="6" w:space="0" w:color="BFBFBF"/>
+              <w:bottom w:val="single" w:sz="6" w:space="0" w:color="BFBFBF"/>
+              <w:right w:val="single" w:sz="6" w:space="0" w:color="BFBFBF"/>
+            </w:tcBorders>
+            <w:shd w:val="clear" w:color="auto" w:fill="FFFFFF"/>
+            <w:tcMar>
+              <w:top w:w="120" w:type="dxa"/>
+              <w:left w:w="120" w:type="dxa"/>
+              <w:bottom w:w="120" w:type="dxa"/>
+              <w:right w:w="120" w:type="dxa"/>
+            </w:tcMar>
+            <w:hideMark/>
+          </w:tcPr>
+          <w:p>
+            <w:pPr>
+              <w:spacing w:after="0" w:line="240" w:lineRule="auto"/>
+              <w:rPr>
+                <w:rFonts w:ascii="Times New Roman" w:eastAsia="Times New Roman" w:hAnsi="Times New Roman" w:cs="Times New Roman"/>
+                <w:sz w:val="24"/>
+                <w:szCs w:val="24"/>
+              </w:rPr>
+            </w:pPr>
+            <w:r>
+              <w:rPr>
+                <w:rFonts w:ascii="Arial" w:eastAsia="Times New Roman" w:hAnsi="Arial" w:cs="Arial"/>
+                <w:b/>
+                <w:bCs/>
+                <w:color w:val="000000"/>
+                <w:shd w:val="clear" w:color="auto" w:fill="FFFF00"/>
+              </w:rPr>
+              <w:t>Remarks</w:t>
+            </w:r>
+          </w:p>
+        </w:tc>
+        <w:tc>
+          <w:tcPr>
+            <w:tcW w:w="0" w:type="auto"/>
+            <w:tcBorders>
+              <w:top w:val="single" w:sz="6" w:space="0" w:color="BFBFBF"/>
+              <w:left w:val="single" w:sz="6" w:space="0" w:color="BFBFBF"/>
+              <w:bottom w:val="single" w:sz="6" w:space="0" w:color="BFBFBF"/>
+              <w:right w:val="single" w:sz="6" w:space="0" w:color="BFBFBF"/>
+            </w:tcBorders>
+            <w:shd w:val="clear" w:color="auto" w:fill="FFFFFF"/>
+            <w:tcMar>
+              <w:top w:w="120" w:type="dxa"/>
+              <w:left w:w="120" w:type="dxa"/>
+              <w:bottom w:w="120" w:type="dxa"/>
+              <w:right w:w="120" w:type="dxa"/>
+            </w:tcMar>
+            <w:hideMark/>
+          </w:tcPr>
+          <w:p>
+            <w:pPr>
+              <w:spacing w:after="0" w:line="240" w:lineRule="auto"/>
+              <w:rPr>
+                <w:rFonts w:ascii="Times New Roman" w:eastAsia="Times New Roman" w:hAnsi="Times New Roman" w:cs="Times New Roman"/>
+                <w:sz w:val="24"/>
+                <w:szCs w:val="24"/>
+              </w:rPr>
+            </w:pPr>
+            <w:r>
+              <w:rPr>
+                <w:rFonts w:ascii="Arial" w:eastAsia="Times New Roman" w:hAnsi="Arial" w:cs="Arial"/>
+                <w:color w:val="000000"/>
+                <w:shd w:val="clear" w:color="auto" w:fill="FFFF00"/>
+              </w:rPr>
+              <w:t>Any comments on the test case or test execution.</w:t>
+            </w:r>
+          </w:p>
+        </w:tc>
+      </w:tr>
+      <w:tr>
+        <w:trPr>
+          <w:trHeight w:val="540"/>
+        </w:trPr>
+        <w:tc>
+          <w:tcPr>
+            <w:tcW w:w="0" w:type="auto"/>
+            <w:tcBorders>
+              <w:top w:val="single" w:sz="6" w:space="0" w:color="BFBFBF"/>
+              <w:left w:val="single" w:sz="6" w:space="0" w:color="BFBFBF"/>
+              <w:bottom w:val="single" w:sz="6" w:space="0" w:color="BFBFBF"/>
+              <w:right w:val="single" w:sz="6" w:space="0" w:color="BFBFBF"/>
+            </w:tcBorders>
+            <w:shd w:val="clear" w:color="auto" w:fill="FFFFFF"/>
+            <w:tcMar>
+              <w:top w:w="120" w:type="dxa"/>
+              <w:left w:w="120" w:type="dxa"/>
+              <w:bottom w:w="120" w:type="dxa"/>
+              <w:right w:w="120" w:type="dxa"/>
+            </w:tcMar>
+            <w:hideMark/>
+          </w:tcPr>
+          <w:p>
+            <w:pPr>
+              <w:spacing w:after="0" w:line="240" w:lineRule="auto"/>
+              <w:rPr>
+                <w:rFonts w:ascii="Times New Roman" w:eastAsia="Times New Roman" w:hAnsi="Times New Roman" w:cs="Times New Roman"/>
+                <w:sz w:val="24"/>
+                <w:szCs w:val="24"/>
+              </w:rPr>
+            </w:pPr>
+            <w:r>
+              <w:rPr>
+                <w:rFonts w:ascii="Arial" w:eastAsia="Times New Roman" w:hAnsi="Arial" w:cs="Arial"/>
+                <w:b/>
+                <w:bCs/>
+                <w:color w:val="000000"/>
+              </w:rPr>
+              <w:t>Created By</w:t>
+            </w:r>
+          </w:p>
+        </w:tc>
+        <w:tc>
+          <w:tcPr>
+            <w:tcW w:w="0" w:type="auto"/>
+            <w:tcBorders>
+              <w:top w:val="single" w:sz="6" w:space="0" w:color="BFBFBF"/>
+              <w:left w:val="single" w:sz="6" w:space="0" w:color="BFBFBF"/>
+              <w:bottom w:val="single" w:sz="6" w:space="0" w:color="BFBFBF"/>
+              <w:right w:val="single" w:sz="6" w:space="0" w:color="BFBFBF"/>
+            </w:tcBorders>
+            <w:shd w:val="clear" w:color="auto" w:fill="FFFFFF"/>
+            <w:tcMar>
+              <w:top w:w="120" w:type="dxa"/>
+              <w:left w:w="120" w:type="dxa"/>
+              <w:bottom w:w="120" w:type="dxa"/>
+              <w:right w:w="120" w:type="dxa"/>
+            </w:tcMar>
+            <w:hideMark/>
+          </w:tcPr>
+          <w:p>
+            <w:pPr>
+              <w:spacing w:after="0" w:line="240" w:lineRule="auto"/>
+              <w:rPr>
+                <w:rFonts w:ascii="Times New Roman" w:eastAsia="Times New Roman" w:hAnsi="Times New Roman" w:cs="Times New Roman"/>
+                <w:sz w:val="24"/>
+                <w:szCs w:val="24"/>
+              </w:rPr>
+            </w:pPr>
+            <w:r>
+              <w:rPr>
+                <w:rFonts w:ascii="Arial" w:eastAsia="Times New Roman" w:hAnsi="Arial" w:cs="Arial"/>
+                <w:color w:val="000000"/>
+              </w:rPr>
+              <w:t>Duncan Do. S3718718</w:t>
+            </w:r>
+          </w:p>
+        </w:tc>
+      </w:tr>
+      <w:tr>
+        <w:trPr>
+          <w:trHeight w:val="820"/>
+        </w:trPr>
+        <w:tc>
+          <w:tcPr>
+            <w:tcW w:w="0" w:type="auto"/>
+            <w:tcBorders>
+              <w:top w:val="single" w:sz="6" w:space="0" w:color="BFBFBF"/>
+              <w:left w:val="single" w:sz="6" w:space="0" w:color="BFBFBF"/>
+              <w:bottom w:val="single" w:sz="6" w:space="0" w:color="BFBFBF"/>
+              <w:right w:val="single" w:sz="6" w:space="0" w:color="BFBFBF"/>
+            </w:tcBorders>
+            <w:shd w:val="clear" w:color="auto" w:fill="FFFFFF"/>
+            <w:tcMar>
+              <w:top w:w="120" w:type="dxa"/>
+              <w:left w:w="120" w:type="dxa"/>
+              <w:bottom w:w="120" w:type="dxa"/>
+              <w:right w:w="120" w:type="dxa"/>
+            </w:tcMar>
+            <w:hideMark/>
+          </w:tcPr>
+          <w:p>
+            <w:pPr>
+              <w:spacing w:after="0" w:line="240" w:lineRule="auto"/>
+              <w:rPr>
+                <w:rFonts w:ascii="Times New Roman" w:eastAsia="Times New Roman" w:hAnsi="Times New Roman" w:cs="Times New Roman"/>
+                <w:sz w:val="24"/>
+                <w:szCs w:val="24"/>
+              </w:rPr>
+            </w:pPr>
+            <w:r>
+              <w:rPr>
+                <w:rFonts w:ascii="Arial" w:eastAsia="Times New Roman" w:hAnsi="Arial" w:cs="Arial"/>
+                <w:b/>
+                <w:bCs/>
+                <w:color w:val="000000"/>
+              </w:rPr>
+              <w:t>Date of Creation</w:t>
+            </w:r>
+          </w:p>
+        </w:tc>
+        <w:tc>
+          <w:tcPr>
+            <w:tcW w:w="0" w:type="auto"/>
+            <w:tcBorders>
+              <w:top w:val="single" w:sz="6" w:space="0" w:color="BFBFBF"/>
+              <w:left w:val="single" w:sz="6" w:space="0" w:color="BFBFBF"/>
+              <w:bottom w:val="single" w:sz="6" w:space="0" w:color="BFBFBF"/>
+              <w:right w:val="single" w:sz="6" w:space="0" w:color="BFBFBF"/>
+            </w:tcBorders>
+            <w:shd w:val="clear" w:color="auto" w:fill="FFFFFF"/>
+            <w:tcMar>
+              <w:top w:w="120" w:type="dxa"/>
+              <w:left w:w="120" w:type="dxa"/>
+              <w:bottom w:w="120" w:type="dxa"/>
+              <w:right w:w="120" w:type="dxa"/>
+            </w:tcMar>
+            <w:hideMark/>
+          </w:tcPr>
+          <w:p>
+            <w:pPr>
+              <w:spacing w:after="0" w:line="240" w:lineRule="auto"/>
+              <w:rPr>
+                <w:rFonts w:ascii="Times New Roman" w:eastAsia="Times New Roman" w:hAnsi="Times New Roman" w:cs="Times New Roman"/>
+                <w:sz w:val="24"/>
+                <w:szCs w:val="24"/>
+              </w:rPr>
+            </w:pPr>
+            <w:r>
+              <w:rPr>
+                <w:rFonts w:ascii="Arial" w:eastAsia="Times New Roman" w:hAnsi="Arial" w:cs="Arial"/>
+                <w:color w:val="000000"/>
+              </w:rPr>
+              <w:t>11/09/2019</w:t>
+            </w:r>
+          </w:p>
+        </w:tc>
+      </w:tr>
+      <w:tr>
+        <w:trPr>
+          <w:trHeight w:val="540"/>
+        </w:trPr>
+        <w:tc>
+          <w:tcPr>
+            <w:tcW w:w="0" w:type="auto"/>
+            <w:tcBorders>
+              <w:top w:val="single" w:sz="6" w:space="0" w:color="BFBFBF"/>
+              <w:left w:val="single" w:sz="6" w:space="0" w:color="BFBFBF"/>
+              <w:bottom w:val="single" w:sz="6" w:space="0" w:color="BFBFBF"/>
+              <w:right w:val="single" w:sz="6" w:space="0" w:color="BFBFBF"/>
+            </w:tcBorders>
+            <w:shd w:val="clear" w:color="auto" w:fill="FFFFFF"/>
+            <w:tcMar>
+              <w:top w:w="120" w:type="dxa"/>
+              <w:left w:w="120" w:type="dxa"/>
+              <w:bottom w:w="120" w:type="dxa"/>
+              <w:right w:w="120" w:type="dxa"/>
+            </w:tcMar>
+            <w:hideMark/>
+          </w:tcPr>
+          <w:p>
+            <w:pPr>
+              <w:spacing w:after="0" w:line="240" w:lineRule="auto"/>
+              <w:rPr>
+                <w:rFonts w:ascii="Times New Roman" w:eastAsia="Times New Roman" w:hAnsi="Times New Roman" w:cs="Times New Roman"/>
+                <w:sz w:val="24"/>
+                <w:szCs w:val="24"/>
+              </w:rPr>
+            </w:pPr>
+            <w:r>
+              <w:rPr>
+                <w:rFonts w:ascii="Arial" w:eastAsia="Times New Roman" w:hAnsi="Arial" w:cs="Arial"/>
+                <w:b/>
+                <w:bCs/>
+                <w:color w:val="000000"/>
+                <w:shd w:val="clear" w:color="auto" w:fill="FFFF00"/>
+              </w:rPr>
+              <w:lastRenderedPageBreak/>
+              <w:t>Executed By</w:t>
+            </w:r>
+          </w:p>
+        </w:tc>
+        <w:tc>
+          <w:tcPr>
+            <w:tcW w:w="0" w:type="auto"/>
+            <w:tcBorders>
+              <w:top w:val="single" w:sz="6" w:space="0" w:color="BFBFBF"/>
+              <w:left w:val="single" w:sz="6" w:space="0" w:color="BFBFBF"/>
+              <w:bottom w:val="single" w:sz="6" w:space="0" w:color="BFBFBF"/>
+              <w:right w:val="single" w:sz="6" w:space="0" w:color="BFBFBF"/>
+            </w:tcBorders>
+            <w:shd w:val="clear" w:color="auto" w:fill="FFFFFF"/>
+            <w:tcMar>
+              <w:top w:w="120" w:type="dxa"/>
+              <w:left w:w="120" w:type="dxa"/>
+              <w:bottom w:w="120" w:type="dxa"/>
+              <w:right w:w="120" w:type="dxa"/>
+            </w:tcMar>
+            <w:hideMark/>
+          </w:tcPr>
+          <w:p>
+            <w:pPr>
+              <w:spacing w:after="0" w:line="240" w:lineRule="auto"/>
+              <w:rPr>
+                <w:rFonts w:ascii="Times New Roman" w:eastAsia="Times New Roman" w:hAnsi="Times New Roman" w:cs="Times New Roman"/>
+                <w:sz w:val="24"/>
+                <w:szCs w:val="24"/>
+              </w:rPr>
+            </w:pPr>
+            <w:r>
+              <w:rPr>
+                <w:rFonts w:ascii="Arial" w:eastAsia="Times New Roman" w:hAnsi="Arial" w:cs="Arial"/>
+                <w:color w:val="000000"/>
+                <w:shd w:val="clear" w:color="auto" w:fill="FFFF00"/>
+              </w:rPr>
+              <w:t>The name of the person who executed the test.</w:t>
+            </w:r>
+          </w:p>
+        </w:tc>
+      </w:tr>
+      <w:tr>
+        <w:trPr>
+          <w:trHeight w:val="820"/>
+        </w:trPr>
+        <w:tc>
+          <w:tcPr>
+            <w:tcW w:w="0" w:type="auto"/>
+            <w:tcBorders>
+              <w:top w:val="single" w:sz="6" w:space="0" w:color="BFBFBF"/>
+              <w:left w:val="single" w:sz="6" w:space="0" w:color="BFBFBF"/>
+              <w:bottom w:val="single" w:sz="6" w:space="0" w:color="BFBFBF"/>
+              <w:right w:val="single" w:sz="6" w:space="0" w:color="BFBFBF"/>
+            </w:tcBorders>
+            <w:shd w:val="clear" w:color="auto" w:fill="FFFFFF"/>
+            <w:tcMar>
+              <w:top w:w="120" w:type="dxa"/>
+              <w:left w:w="120" w:type="dxa"/>
+              <w:bottom w:w="120" w:type="dxa"/>
+              <w:right w:w="120" w:type="dxa"/>
+            </w:tcMar>
+            <w:hideMark/>
+          </w:tcPr>
+          <w:p>
+            <w:pPr>
+              <w:spacing w:after="0" w:line="240" w:lineRule="auto"/>
+              <w:rPr>
+                <w:rFonts w:ascii="Times New Roman" w:eastAsia="Times New Roman" w:hAnsi="Times New Roman" w:cs="Times New Roman"/>
+                <w:sz w:val="24"/>
+                <w:szCs w:val="24"/>
+              </w:rPr>
+            </w:pPr>
+            <w:r>
+              <w:rPr>
+                <w:rFonts w:ascii="Arial" w:eastAsia="Times New Roman" w:hAnsi="Arial" w:cs="Arial"/>
+                <w:b/>
+                <w:bCs/>
+                <w:color w:val="000000"/>
+                <w:shd w:val="clear" w:color="auto" w:fill="FFFF00"/>
+              </w:rPr>
+              <w:t>Date of Execution</w:t>
+            </w:r>
+          </w:p>
+        </w:tc>
+        <w:tc>
+          <w:tcPr>
+            <w:tcW w:w="0" w:type="auto"/>
+            <w:tcBorders>
+              <w:top w:val="single" w:sz="6" w:space="0" w:color="BFBFBF"/>
+              <w:left w:val="single" w:sz="6" w:space="0" w:color="BFBFBF"/>
+              <w:bottom w:val="single" w:sz="6" w:space="0" w:color="BFBFBF"/>
+              <w:right w:val="single" w:sz="6" w:space="0" w:color="BFBFBF"/>
+            </w:tcBorders>
+            <w:shd w:val="clear" w:color="auto" w:fill="FFFFFF"/>
+            <w:tcMar>
+              <w:top w:w="120" w:type="dxa"/>
+              <w:left w:w="120" w:type="dxa"/>
+              <w:bottom w:w="120" w:type="dxa"/>
+              <w:right w:w="120" w:type="dxa"/>
+            </w:tcMar>
+            <w:hideMark/>
+          </w:tcPr>
+          <w:p>
+            <w:pPr>
+              <w:spacing w:after="0" w:line="240" w:lineRule="auto"/>
+              <w:rPr>
+                <w:rFonts w:ascii="Times New Roman" w:eastAsia="Times New Roman" w:hAnsi="Times New Roman" w:cs="Times New Roman"/>
+                <w:sz w:val="24"/>
+                <w:szCs w:val="24"/>
+              </w:rPr>
+            </w:pPr>
+            <w:r>
+              <w:rPr>
+                <w:rFonts w:ascii="Arial" w:eastAsia="Times New Roman" w:hAnsi="Arial" w:cs="Arial"/>
+                <w:color w:val="000000"/>
+                <w:shd w:val="clear" w:color="auto" w:fill="FFFF00"/>
+              </w:rPr>
+              <w:t>The date of execution of the test.</w:t>
+            </w:r>
+          </w:p>
+        </w:tc>
+      </w:tr>
+      <w:tr>
+        <w:trPr>
+          <w:trHeight w:val="820"/>
+        </w:trPr>
+        <w:tc>
+          <w:tcPr>
+            <w:tcW w:w="0" w:type="auto"/>
+            <w:tcBorders>
+              <w:top w:val="single" w:sz="6" w:space="0" w:color="BFBFBF"/>
+              <w:left w:val="single" w:sz="6" w:space="0" w:color="BFBFBF"/>
+              <w:bottom w:val="single" w:sz="6" w:space="0" w:color="BFBFBF"/>
+              <w:right w:val="single" w:sz="6" w:space="0" w:color="BFBFBF"/>
+            </w:tcBorders>
+            <w:shd w:val="clear" w:color="auto" w:fill="FFFFFF"/>
+            <w:tcMar>
+              <w:top w:w="120" w:type="dxa"/>
+              <w:left w:w="120" w:type="dxa"/>
+              <w:bottom w:w="120" w:type="dxa"/>
+              <w:right w:w="120" w:type="dxa"/>
+            </w:tcMar>
+            <w:hideMark/>
+          </w:tcPr>
+          <w:p>
+            <w:pPr>
+              <w:spacing w:after="0" w:line="240" w:lineRule="auto"/>
+              <w:rPr>
+                <w:rFonts w:ascii="Times New Roman" w:eastAsia="Times New Roman" w:hAnsi="Times New Roman" w:cs="Times New Roman"/>
+                <w:sz w:val="24"/>
+                <w:szCs w:val="24"/>
+              </w:rPr>
+            </w:pPr>
+            <w:r>
+              <w:rPr>
+                <w:rFonts w:ascii="Arial" w:eastAsia="Times New Roman" w:hAnsi="Arial" w:cs="Arial"/>
+                <w:b/>
+                <w:bCs/>
+                <w:color w:val="000000"/>
+                <w:shd w:val="clear" w:color="auto" w:fill="FFFF00"/>
+              </w:rPr>
+              <w:t>Test Environment</w:t>
+            </w:r>
+          </w:p>
+        </w:tc>
+        <w:tc>
+          <w:tcPr>
+            <w:tcW w:w="0" w:type="auto"/>
+            <w:tcBorders>
+              <w:top w:val="single" w:sz="6" w:space="0" w:color="BFBFBF"/>
+              <w:left w:val="single" w:sz="6" w:space="0" w:color="BFBFBF"/>
+              <w:bottom w:val="single" w:sz="6" w:space="0" w:color="BFBFBF"/>
+              <w:right w:val="single" w:sz="6" w:space="0" w:color="BFBFBF"/>
+            </w:tcBorders>
+            <w:shd w:val="clear" w:color="auto" w:fill="FFFFFF"/>
+            <w:tcMar>
+              <w:top w:w="120" w:type="dxa"/>
+              <w:left w:w="120" w:type="dxa"/>
+              <w:bottom w:w="120" w:type="dxa"/>
+              <w:right w:w="120" w:type="dxa"/>
+            </w:tcMar>
+            <w:hideMark/>
+          </w:tcPr>
+          <w:p>
+            <w:pPr>
+              <w:spacing w:after="0" w:line="240" w:lineRule="auto"/>
+              <w:rPr>
+                <w:rFonts w:ascii="Times New Roman" w:eastAsia="Times New Roman" w:hAnsi="Times New Roman" w:cs="Times New Roman"/>
+                <w:sz w:val="24"/>
+                <w:szCs w:val="24"/>
+              </w:rPr>
+            </w:pPr>
+            <w:r>
+              <w:rPr>
+                <w:rFonts w:ascii="Arial" w:eastAsia="Times New Roman" w:hAnsi="Arial" w:cs="Arial"/>
+                <w:color w:val="000000"/>
+                <w:shd w:val="clear" w:color="auto" w:fill="FFFF00"/>
+              </w:rPr>
+              <w:t>The environment (Hardware/Software/Network) in which the test was executed.</w:t>
+            </w:r>
+          </w:p>
+        </w:tc>
+      </w:tr>
+    </w:tbl>
+    <w:p>
+      <w:pPr>
+        <w:spacing w:before="480" w:after="0" w:line="240" w:lineRule="auto"/>
+        <w:ind w:right="1785"/>
+        <w:outlineLvl w:val="1"/>
+      </w:pPr>
+    </w:p>
+    <w:p>
+      <w:pPr>
+        <w:spacing w:before="480" w:after="0" w:line="240" w:lineRule="auto"/>
+        <w:ind w:right="1785"/>
+        <w:outlineLvl w:val="1"/>
+      </w:pPr>
+    </w:p>
+    <w:p>
+      <w:pPr>
+        <w:spacing w:before="480" w:after="0" w:line="240" w:lineRule="auto"/>
+        <w:ind w:right="1785"/>
+        <w:outlineLvl w:val="1"/>
+      </w:pPr>
+    </w:p>
+    <w:p>
+      <w:pPr>
+        <w:spacing w:before="480" w:after="0" w:line="240" w:lineRule="auto"/>
+        <w:ind w:right="1785"/>
+        <w:outlineLvl w:val="1"/>
+      </w:pPr>
+    </w:p>
+    <w:p>
+      <w:pPr>
+        <w:spacing w:before="480" w:after="0" w:line="240" w:lineRule="auto"/>
+        <w:ind w:right="1785"/>
+        <w:outlineLvl w:val="1"/>
+      </w:pPr>
+    </w:p>
+    <w:p>
+      <w:pPr>
+        <w:spacing w:before="480" w:after="0" w:line="240" w:lineRule="auto"/>
+        <w:ind w:right="1785"/>
+        <w:outlineLvl w:val="1"/>
+      </w:pPr>
+    </w:p>
+    <w:p>
+      <w:pPr>
+        <w:spacing w:before="480" w:after="0" w:line="240" w:lineRule="auto"/>
+        <w:ind w:right="1785"/>
+        <w:outlineLvl w:val="1"/>
+      </w:pPr>
+    </w:p>
+    <w:p>
+      <w:pPr>
+        <w:spacing w:before="480" w:after="0" w:line="240" w:lineRule="auto"/>
+        <w:ind w:right="1785"/>
+        <w:outlineLvl w:val="1"/>
+      </w:pPr>
+    </w:p>
+    <w:p>
+      <w:pPr>
+        <w:spacing w:before="480" w:after="0" w:line="240" w:lineRule="auto"/>
+        <w:ind w:right="1785"/>
+        <w:outlineLvl w:val="1"/>
+      </w:pPr>
+    </w:p>
+    <w:p>
+      <w:pPr>
+        <w:spacing w:before="480" w:after="0" w:line="240" w:lineRule="auto"/>
+        <w:ind w:right="1785"/>
+        <w:outlineLvl w:val="1"/>
+      </w:pPr>
+    </w:p>
+    <w:p>
+      <w:pPr>
+        <w:spacing w:before="480" w:after="0" w:line="240" w:lineRule="auto"/>
+        <w:ind w:right="1785"/>
+        <w:outlineLvl w:val="1"/>
+      </w:pPr>
+    </w:p>
+    <w:p>
+      <w:pPr>
+        <w:spacing w:before="480" w:after="0" w:line="240" w:lineRule="auto"/>
+        <w:ind w:right="1785"/>
+        <w:outlineLvl w:val="1"/>
+      </w:pPr>
+    </w:p>
+    <w:p>
+      <w:pPr>
+        <w:spacing w:before="480" w:after="0" w:line="240" w:lineRule="auto"/>
+        <w:ind w:right="1785"/>
+        <w:outlineLvl w:val="1"/>
+      </w:pPr>
+    </w:p>
+    <w:p>
+      <w:pPr>
+        <w:spacing w:before="480" w:after="0" w:line="240" w:lineRule="auto"/>
+        <w:ind w:right="1785"/>
+        <w:outlineLvl w:val="1"/>
+      </w:pPr>
+    </w:p>
+    <w:tbl>
+      <w:tblPr>
+        <w:tblW w:w="0" w:type="auto"/>
+        <w:tblCellMar>
+          <w:top w:w="15" w:type="dxa"/>
+          <w:left w:w="15" w:type="dxa"/>
+          <w:bottom w:w="15" w:type="dxa"/>
+          <w:right w:w="15" w:type="dxa"/>
+        </w:tblCellMar>
+        <w:tblLook w:val="04A0" w:firstRow="1" w:lastRow="0" w:firstColumn="1" w:lastColumn="0" w:noHBand="0" w:noVBand="1"/>
+      </w:tblPr>
+      <w:tblGrid>
+        <w:gridCol w:w="2016"/>
+        <w:gridCol w:w="6994"/>
+      </w:tblGrid>
+      <w:tr>
+        <w:trPr>
+          <w:trHeight w:val="820"/>
+        </w:trPr>
+        <w:tc>
+          <w:tcPr>
+            <w:tcW w:w="0" w:type="auto"/>
+            <w:tcBorders>
+              <w:top w:val="single" w:sz="6" w:space="0" w:color="BFBFBF"/>
+              <w:left w:val="single" w:sz="6" w:space="0" w:color="BFBFBF"/>
+              <w:bottom w:val="single" w:sz="6" w:space="0" w:color="BFBFBF"/>
+              <w:right w:val="single" w:sz="6" w:space="0" w:color="BFBFBF"/>
+            </w:tcBorders>
+            <w:shd w:val="clear" w:color="auto" w:fill="FFFFFF"/>
+            <w:tcMar>
+              <w:top w:w="120" w:type="dxa"/>
+              <w:left w:w="120" w:type="dxa"/>
+              <w:bottom w:w="120" w:type="dxa"/>
+              <w:right w:w="120" w:type="dxa"/>
+            </w:tcMar>
+            <w:hideMark/>
+          </w:tcPr>
+          <w:p>
+            <w:pPr>
+              <w:spacing w:after="0" w:line="240" w:lineRule="auto"/>
+              <w:rPr>
+                <w:rFonts w:ascii="Times New Roman" w:eastAsia="Times New Roman" w:hAnsi="Times New Roman" w:cs="Times New Roman"/>
+                <w:sz w:val="24"/>
+                <w:szCs w:val="24"/>
+              </w:rPr>
+            </w:pPr>
+            <w:r>
+              <w:rPr>
+                <w:rFonts w:ascii="Arial" w:eastAsia="Times New Roman" w:hAnsi="Arial" w:cs="Arial"/>
+                <w:b/>
+                <w:bCs/>
+                <w:color w:val="000000"/>
+              </w:rPr>
+              <w:lastRenderedPageBreak/>
+              <w:t>Test Category ID</w:t>
+            </w:r>
+          </w:p>
+        </w:tc>
+        <w:tc>
+          <w:tcPr>
+            <w:tcW w:w="0" w:type="auto"/>
+            <w:tcBorders>
+              <w:top w:val="single" w:sz="6" w:space="0" w:color="BFBFBF"/>
+              <w:left w:val="single" w:sz="6" w:space="0" w:color="BFBFBF"/>
+              <w:bottom w:val="single" w:sz="6" w:space="0" w:color="BFBFBF"/>
+              <w:right w:val="single" w:sz="6" w:space="0" w:color="BFBFBF"/>
+            </w:tcBorders>
+            <w:shd w:val="clear" w:color="auto" w:fill="FFFFFF"/>
+            <w:tcMar>
+              <w:top w:w="120" w:type="dxa"/>
+              <w:left w:w="120" w:type="dxa"/>
+              <w:bottom w:w="120" w:type="dxa"/>
+              <w:right w:w="120" w:type="dxa"/>
+            </w:tcMar>
+            <w:hideMark/>
+          </w:tcPr>
+          <w:p>
+            <w:pPr>
+              <w:spacing w:after="0" w:line="240" w:lineRule="auto"/>
+              <w:rPr>
+                <w:rFonts w:ascii="Times New Roman" w:eastAsia="Times New Roman" w:hAnsi="Times New Roman" w:cs="Times New Roman"/>
+                <w:sz w:val="24"/>
+                <w:szCs w:val="24"/>
+              </w:rPr>
+            </w:pPr>
+            <w:r>
+              <w:rPr>
+                <w:rFonts w:ascii="Arial" w:eastAsia="Times New Roman" w:hAnsi="Arial" w:cs="Arial"/>
+                <w:color w:val="000000"/>
+              </w:rPr>
+              <w:t>Account</w:t>
+            </w:r>
+          </w:p>
+        </w:tc>
+      </w:tr>
+      <w:tr>
+        <w:trPr>
+          <w:trHeight w:val="540"/>
+        </w:trPr>
+        <w:tc>
+          <w:tcPr>
+            <w:tcW w:w="0" w:type="auto"/>
+            <w:tcBorders>
+              <w:top w:val="single" w:sz="6" w:space="0" w:color="BFBFBF"/>
+              <w:left w:val="single" w:sz="6" w:space="0" w:color="BFBFBF"/>
+              <w:bottom w:val="single" w:sz="6" w:space="0" w:color="BFBFBF"/>
+              <w:right w:val="single" w:sz="6" w:space="0" w:color="BFBFBF"/>
+            </w:tcBorders>
+            <w:shd w:val="clear" w:color="auto" w:fill="FFFFFF"/>
+            <w:tcMar>
+              <w:top w:w="120" w:type="dxa"/>
+              <w:left w:w="120" w:type="dxa"/>
+              <w:bottom w:w="120" w:type="dxa"/>
+              <w:right w:w="120" w:type="dxa"/>
+            </w:tcMar>
+            <w:hideMark/>
+          </w:tcPr>
+          <w:p>
+            <w:pPr>
+              <w:spacing w:after="0" w:line="240" w:lineRule="auto"/>
+              <w:rPr>
+                <w:rFonts w:ascii="Times New Roman" w:eastAsia="Times New Roman" w:hAnsi="Times New Roman" w:cs="Times New Roman"/>
+                <w:sz w:val="24"/>
+                <w:szCs w:val="24"/>
+              </w:rPr>
+            </w:pPr>
+            <w:r>
+              <w:rPr>
+                <w:rFonts w:ascii="Arial" w:eastAsia="Times New Roman" w:hAnsi="Arial" w:cs="Arial"/>
+                <w:b/>
+                <w:bCs/>
+                <w:color w:val="000000"/>
+              </w:rPr>
+              <w:t>Test Case ID</w:t>
+            </w:r>
+          </w:p>
+        </w:tc>
+        <w:tc>
+          <w:tcPr>
+            <w:tcW w:w="0" w:type="auto"/>
+            <w:tcBorders>
+              <w:top w:val="single" w:sz="6" w:space="0" w:color="BFBFBF"/>
+              <w:left w:val="single" w:sz="6" w:space="0" w:color="BFBFBF"/>
+              <w:bottom w:val="single" w:sz="6" w:space="0" w:color="BFBFBF"/>
+              <w:right w:val="single" w:sz="6" w:space="0" w:color="BFBFBF"/>
+            </w:tcBorders>
+            <w:shd w:val="clear" w:color="auto" w:fill="FFFFFF"/>
+            <w:tcMar>
+              <w:top w:w="120" w:type="dxa"/>
+              <w:left w:w="120" w:type="dxa"/>
+              <w:bottom w:w="120" w:type="dxa"/>
+              <w:right w:w="120" w:type="dxa"/>
+            </w:tcMar>
+            <w:hideMark/>
+          </w:tcPr>
+          <w:p>
+            <w:pPr>
+              <w:spacing w:after="0" w:line="240" w:lineRule="auto"/>
+              <w:rPr>
+                <w:rFonts w:ascii="Times New Roman" w:eastAsia="Times New Roman" w:hAnsi="Times New Roman" w:cs="Times New Roman"/>
+                <w:sz w:val="24"/>
+                <w:szCs w:val="24"/>
+              </w:rPr>
+            </w:pPr>
+            <w:r>
+              <w:rPr>
+                <w:rFonts w:ascii="Arial" w:eastAsia="Times New Roman" w:hAnsi="Arial" w:cs="Arial"/>
+                <w:color w:val="000000"/>
+              </w:rPr>
+              <w:t>A</w:t>
+            </w:r>
+            <w:r>
+              <w:rPr>
+                <w:rFonts w:ascii="Arial" w:eastAsia="Times New Roman" w:hAnsi="Arial" w:cs="Arial"/>
+                <w:color w:val="000000"/>
+              </w:rPr>
+              <w:t>7</w:t>
+            </w:r>
+          </w:p>
+        </w:tc>
+      </w:tr>
+      <w:tr>
+        <w:trPr>
+          <w:trHeight w:val="820"/>
+        </w:trPr>
+        <w:tc>
+          <w:tcPr>
+            <w:tcW w:w="0" w:type="auto"/>
+            <w:tcBorders>
+              <w:top w:val="single" w:sz="6" w:space="0" w:color="BFBFBF"/>
+              <w:left w:val="single" w:sz="6" w:space="0" w:color="BFBFBF"/>
+              <w:bottom w:val="single" w:sz="6" w:space="0" w:color="BFBFBF"/>
+              <w:right w:val="single" w:sz="6" w:space="0" w:color="BFBFBF"/>
+            </w:tcBorders>
+            <w:shd w:val="clear" w:color="auto" w:fill="FFFFFF"/>
+            <w:tcMar>
+              <w:top w:w="120" w:type="dxa"/>
+              <w:left w:w="120" w:type="dxa"/>
+              <w:bottom w:w="120" w:type="dxa"/>
+              <w:right w:w="120" w:type="dxa"/>
+            </w:tcMar>
+            <w:hideMark/>
+          </w:tcPr>
+          <w:p>
+            <w:pPr>
+              <w:spacing w:after="0" w:line="240" w:lineRule="auto"/>
+              <w:rPr>
+                <w:rFonts w:ascii="Times New Roman" w:eastAsia="Times New Roman" w:hAnsi="Times New Roman" w:cs="Times New Roman"/>
+                <w:sz w:val="24"/>
+                <w:szCs w:val="24"/>
+              </w:rPr>
+            </w:pPr>
+            <w:r>
+              <w:rPr>
+                <w:rFonts w:ascii="Arial" w:eastAsia="Times New Roman" w:hAnsi="Arial" w:cs="Arial"/>
+                <w:b/>
+                <w:bCs/>
+                <w:color w:val="000000"/>
+              </w:rPr>
+              <w:t>Test Case Summary</w:t>
+            </w:r>
+          </w:p>
+        </w:tc>
+        <w:tc>
+          <w:tcPr>
+            <w:tcW w:w="0" w:type="auto"/>
+            <w:tcBorders>
+              <w:top w:val="single" w:sz="6" w:space="0" w:color="BFBFBF"/>
+              <w:left w:val="single" w:sz="6" w:space="0" w:color="BFBFBF"/>
+              <w:bottom w:val="single" w:sz="6" w:space="0" w:color="BFBFBF"/>
+              <w:right w:val="single" w:sz="6" w:space="0" w:color="BFBFBF"/>
+            </w:tcBorders>
+            <w:shd w:val="clear" w:color="auto" w:fill="FFFFFF"/>
+            <w:tcMar>
+              <w:top w:w="120" w:type="dxa"/>
+              <w:left w:w="120" w:type="dxa"/>
+              <w:bottom w:w="120" w:type="dxa"/>
+              <w:right w:w="120" w:type="dxa"/>
+            </w:tcMar>
+            <w:hideMark/>
+          </w:tcPr>
+          <w:p>
+            <w:pPr>
+              <w:spacing w:after="0" w:line="240" w:lineRule="auto"/>
+              <w:rPr>
+                <w:rFonts w:ascii="Times New Roman" w:eastAsia="Times New Roman" w:hAnsi="Times New Roman" w:cs="Times New Roman"/>
+                <w:sz w:val="24"/>
+                <w:szCs w:val="24"/>
+              </w:rPr>
+            </w:pPr>
+            <w:r>
+              <w:rPr>
+                <w:rFonts w:ascii="Arial" w:eastAsia="Times New Roman" w:hAnsi="Arial" w:cs="Arial"/>
+                <w:color w:val="000000"/>
+              </w:rPr>
+              <w:t xml:space="preserve">Determining if the email input field complies with the regex, </w:t>
+            </w:r>
+            <w:r>
+              <w:rPr>
+                <w:rFonts w:ascii="Arial" w:eastAsia="Times New Roman" w:hAnsi="Arial" w:cs="Arial"/>
+                <w:color w:val="000000"/>
+              </w:rPr>
+              <w:t>rejects an email that fails to meet the regex</w:t>
+            </w:r>
+          </w:p>
+        </w:tc>
+      </w:tr>
+      <w:tr>
+        <w:trPr>
+          <w:trHeight w:val="820"/>
+        </w:trPr>
+        <w:tc>
+          <w:tcPr>
+            <w:tcW w:w="0" w:type="auto"/>
+            <w:tcBorders>
+              <w:top w:val="single" w:sz="6" w:space="0" w:color="BFBFBF"/>
+              <w:left w:val="single" w:sz="6" w:space="0" w:color="BFBFBF"/>
+              <w:bottom w:val="single" w:sz="6" w:space="0" w:color="BFBFBF"/>
+              <w:right w:val="single" w:sz="6" w:space="0" w:color="BFBFBF"/>
+            </w:tcBorders>
+            <w:shd w:val="clear" w:color="auto" w:fill="FFFFFF"/>
+            <w:tcMar>
+              <w:top w:w="120" w:type="dxa"/>
+              <w:left w:w="120" w:type="dxa"/>
+              <w:bottom w:w="120" w:type="dxa"/>
+              <w:right w:w="120" w:type="dxa"/>
+            </w:tcMar>
+            <w:hideMark/>
+          </w:tcPr>
+          <w:p>
+            <w:pPr>
+              <w:spacing w:after="0" w:line="240" w:lineRule="auto"/>
+              <w:rPr>
+                <w:rFonts w:ascii="Times New Roman" w:eastAsia="Times New Roman" w:hAnsi="Times New Roman" w:cs="Times New Roman"/>
+                <w:sz w:val="24"/>
+                <w:szCs w:val="24"/>
+              </w:rPr>
+            </w:pPr>
+            <w:r>
+              <w:rPr>
+                <w:rFonts w:ascii="Arial" w:eastAsia="Times New Roman" w:hAnsi="Arial" w:cs="Arial"/>
+                <w:b/>
+                <w:bCs/>
+                <w:color w:val="000000"/>
+              </w:rPr>
+              <w:t>Related Requirement</w:t>
+            </w:r>
+          </w:p>
+        </w:tc>
+        <w:tc>
+          <w:tcPr>
+            <w:tcW w:w="0" w:type="auto"/>
+            <w:tcBorders>
+              <w:top w:val="single" w:sz="6" w:space="0" w:color="BFBFBF"/>
+              <w:left w:val="single" w:sz="6" w:space="0" w:color="BFBFBF"/>
+              <w:bottom w:val="single" w:sz="6" w:space="0" w:color="BFBFBF"/>
+              <w:right w:val="single" w:sz="6" w:space="0" w:color="BFBFBF"/>
+            </w:tcBorders>
+            <w:shd w:val="clear" w:color="auto" w:fill="FFFFFF"/>
+            <w:tcMar>
+              <w:top w:w="120" w:type="dxa"/>
+              <w:left w:w="120" w:type="dxa"/>
+              <w:bottom w:w="120" w:type="dxa"/>
+              <w:right w:w="120" w:type="dxa"/>
+            </w:tcMar>
+            <w:hideMark/>
+          </w:tcPr>
+          <w:p>
+            <w:pPr>
+              <w:spacing w:after="0" w:line="240" w:lineRule="auto"/>
+              <w:rPr>
+                <w:rFonts w:ascii="Times New Roman" w:eastAsia="Times New Roman" w:hAnsi="Times New Roman" w:cs="Times New Roman"/>
+                <w:sz w:val="24"/>
+                <w:szCs w:val="24"/>
+              </w:rPr>
+            </w:pPr>
+            <w:r>
+              <w:rPr>
+                <w:rFonts w:ascii="Arial" w:hAnsi="Arial" w:cs="Arial"/>
+                <w:color w:val="000000"/>
+                <w:sz w:val="20"/>
+                <w:szCs w:val="20"/>
+                <w:shd w:val="clear" w:color="auto" w:fill="FFFFFF"/>
+              </w:rPr>
+              <w:t>As a user I want to be able to set my account details, so people know who i am and how to contact me</w:t>
+            </w:r>
+          </w:p>
+        </w:tc>
+      </w:tr>
+      <w:tr>
+        <w:trPr>
+          <w:trHeight w:val="820"/>
+        </w:trPr>
+        <w:tc>
+          <w:tcPr>
+            <w:tcW w:w="0" w:type="auto"/>
+            <w:tcBorders>
+              <w:top w:val="single" w:sz="6" w:space="0" w:color="BFBFBF"/>
+              <w:left w:val="single" w:sz="6" w:space="0" w:color="BFBFBF"/>
+              <w:bottom w:val="single" w:sz="6" w:space="0" w:color="BFBFBF"/>
+              <w:right w:val="single" w:sz="6" w:space="0" w:color="BFBFBF"/>
+            </w:tcBorders>
+            <w:shd w:val="clear" w:color="auto" w:fill="FFFFFF"/>
+            <w:tcMar>
+              <w:top w:w="120" w:type="dxa"/>
+              <w:left w:w="120" w:type="dxa"/>
+              <w:bottom w:w="120" w:type="dxa"/>
+              <w:right w:w="120" w:type="dxa"/>
+            </w:tcMar>
+            <w:hideMark/>
+          </w:tcPr>
+          <w:p>
+            <w:pPr>
+              <w:spacing w:after="0" w:line="240" w:lineRule="auto"/>
+              <w:rPr>
+                <w:rFonts w:ascii="Times New Roman" w:eastAsia="Times New Roman" w:hAnsi="Times New Roman" w:cs="Times New Roman"/>
+                <w:sz w:val="24"/>
+                <w:szCs w:val="24"/>
+              </w:rPr>
+            </w:pPr>
+            <w:r>
+              <w:rPr>
+                <w:rFonts w:ascii="Arial" w:eastAsia="Times New Roman" w:hAnsi="Arial" w:cs="Arial"/>
+                <w:b/>
+                <w:bCs/>
+                <w:color w:val="000000"/>
+              </w:rPr>
+              <w:t>Prerequisites</w:t>
+            </w:r>
+          </w:p>
+        </w:tc>
+        <w:tc>
+          <w:tcPr>
+            <w:tcW w:w="0" w:type="auto"/>
+            <w:tcBorders>
+              <w:top w:val="single" w:sz="6" w:space="0" w:color="BFBFBF"/>
+              <w:left w:val="single" w:sz="6" w:space="0" w:color="BFBFBF"/>
+              <w:bottom w:val="single" w:sz="6" w:space="0" w:color="BFBFBF"/>
+              <w:right w:val="single" w:sz="6" w:space="0" w:color="BFBFBF"/>
+            </w:tcBorders>
+            <w:shd w:val="clear" w:color="auto" w:fill="FFFFFF"/>
+            <w:tcMar>
+              <w:top w:w="120" w:type="dxa"/>
+              <w:left w:w="120" w:type="dxa"/>
+              <w:bottom w:w="120" w:type="dxa"/>
+              <w:right w:w="120" w:type="dxa"/>
+            </w:tcMar>
+            <w:hideMark/>
+          </w:tcPr>
+          <w:p>
+            <w:pPr>
+              <w:spacing w:after="0" w:line="240" w:lineRule="auto"/>
+              <w:rPr>
+                <w:rFonts w:ascii="Times New Roman" w:eastAsia="Times New Roman" w:hAnsi="Times New Roman" w:cs="Times New Roman"/>
+                <w:sz w:val="24"/>
+                <w:szCs w:val="24"/>
+              </w:rPr>
+            </w:pPr>
+            <w:r>
+              <w:rPr>
+                <w:rFonts w:ascii="Arial" w:hAnsi="Arial" w:cs="Arial"/>
+                <w:color w:val="000000"/>
+                <w:sz w:val="20"/>
+                <w:szCs w:val="20"/>
+                <w:shd w:val="clear" w:color="auto" w:fill="FFFFFF"/>
+              </w:rPr>
+              <w:t>The user can create an account and is now inputting their account details</w:t>
+            </w:r>
+          </w:p>
+        </w:tc>
+      </w:tr>
+      <w:tr>
+        <w:trPr>
+          <w:trHeight w:val="820"/>
+        </w:trPr>
+        <w:tc>
+          <w:tcPr>
+            <w:tcW w:w="0" w:type="auto"/>
+            <w:tcBorders>
+              <w:top w:val="single" w:sz="6" w:space="0" w:color="BFBFBF"/>
+              <w:left w:val="single" w:sz="6" w:space="0" w:color="BFBFBF"/>
+              <w:bottom w:val="single" w:sz="6" w:space="0" w:color="BFBFBF"/>
+              <w:right w:val="single" w:sz="6" w:space="0" w:color="BFBFBF"/>
+            </w:tcBorders>
+            <w:shd w:val="clear" w:color="auto" w:fill="FFFFFF"/>
+            <w:tcMar>
+              <w:top w:w="120" w:type="dxa"/>
+              <w:left w:w="120" w:type="dxa"/>
+              <w:bottom w:w="120" w:type="dxa"/>
+              <w:right w:w="120" w:type="dxa"/>
+            </w:tcMar>
+            <w:hideMark/>
+          </w:tcPr>
+          <w:p>
+            <w:pPr>
+              <w:spacing w:after="0" w:line="240" w:lineRule="auto"/>
+              <w:rPr>
+                <w:rFonts w:ascii="Times New Roman" w:eastAsia="Times New Roman" w:hAnsi="Times New Roman" w:cs="Times New Roman"/>
+                <w:sz w:val="24"/>
+                <w:szCs w:val="24"/>
+              </w:rPr>
+            </w:pPr>
+            <w:r>
+              <w:rPr>
+                <w:rFonts w:ascii="Arial" w:eastAsia="Times New Roman" w:hAnsi="Arial" w:cs="Arial"/>
+                <w:b/>
+                <w:bCs/>
+                <w:color w:val="000000"/>
+              </w:rPr>
+              <w:t>Test Procedure</w:t>
+            </w:r>
+          </w:p>
+        </w:tc>
+        <w:tc>
+          <w:tcPr>
+            <w:tcW w:w="0" w:type="auto"/>
+            <w:tcBorders>
+              <w:top w:val="single" w:sz="6" w:space="0" w:color="BFBFBF"/>
+              <w:left w:val="single" w:sz="6" w:space="0" w:color="BFBFBF"/>
+              <w:bottom w:val="single" w:sz="6" w:space="0" w:color="BFBFBF"/>
+              <w:right w:val="single" w:sz="6" w:space="0" w:color="BFBFBF"/>
+            </w:tcBorders>
+            <w:shd w:val="clear" w:color="auto" w:fill="FFFFFF"/>
+            <w:tcMar>
+              <w:top w:w="120" w:type="dxa"/>
+              <w:left w:w="120" w:type="dxa"/>
+              <w:bottom w:w="120" w:type="dxa"/>
+              <w:right w:w="120" w:type="dxa"/>
+            </w:tcMar>
+            <w:hideMark/>
+          </w:tcPr>
+          <w:p>
+            <w:pPr>
+              <w:pStyle w:val="ListParagraph"/>
+              <w:numPr>
+                <w:ilvl w:val="0"/>
+                <w:numId w:val="12"/>
+              </w:numPr>
+              <w:spacing w:after="0" w:line="240" w:lineRule="auto"/>
+              <w:rPr>
+                <w:rFonts w:ascii="Times New Roman" w:eastAsia="Times New Roman" w:hAnsi="Times New Roman" w:cs="Times New Roman"/>
+                <w:sz w:val="24"/>
+                <w:szCs w:val="24"/>
+              </w:rPr>
+            </w:pPr>
+            <w:r>
+              <w:rPr>
+                <w:rFonts w:ascii="Arial" w:hAnsi="Arial" w:cs="Arial"/>
+                <w:color w:val="000000"/>
+                <w:sz w:val="20"/>
+                <w:szCs w:val="20"/>
+                <w:shd w:val="clear" w:color="auto" w:fill="FFFFFF"/>
+              </w:rPr>
+              <w:t>Click on the email input field</w:t>
+            </w:r>
+          </w:p>
+          <w:p>
+            <w:pPr>
+              <w:pStyle w:val="ListParagraph"/>
+              <w:numPr>
+                <w:ilvl w:val="0"/>
+                <w:numId w:val="12"/>
+              </w:numPr>
+              <w:spacing w:after="0" w:line="240" w:lineRule="auto"/>
+              <w:rPr>
+                <w:rFonts w:ascii="Times New Roman" w:eastAsia="Times New Roman" w:hAnsi="Times New Roman" w:cs="Times New Roman"/>
+                <w:sz w:val="24"/>
+                <w:szCs w:val="24"/>
+              </w:rPr>
+            </w:pPr>
+            <w:r>
+              <w:rPr>
+                <w:rFonts w:ascii="Arial" w:hAnsi="Arial" w:cs="Arial"/>
+                <w:color w:val="000000"/>
+                <w:sz w:val="20"/>
+                <w:szCs w:val="20"/>
+                <w:shd w:val="clear" w:color="auto" w:fill="FFFFFF"/>
+              </w:rPr>
+              <w:t>Enters the email from test data</w:t>
+            </w:r>
+          </w:p>
+          <w:p>
+            <w:pPr>
+              <w:pStyle w:val="ListParagraph"/>
+              <w:numPr>
+                <w:ilvl w:val="0"/>
+                <w:numId w:val="12"/>
+              </w:numPr>
+              <w:spacing w:after="0" w:line="240" w:lineRule="auto"/>
+              <w:rPr>
+                <w:rFonts w:ascii="Times New Roman" w:eastAsia="Times New Roman" w:hAnsi="Times New Roman" w:cs="Times New Roman"/>
+                <w:sz w:val="24"/>
+                <w:szCs w:val="24"/>
+              </w:rPr>
+            </w:pPr>
+            <w:r>
+              <w:rPr>
+                <w:rFonts w:ascii="Arial" w:hAnsi="Arial" w:cs="Arial"/>
+                <w:color w:val="000000"/>
+                <w:sz w:val="20"/>
+                <w:szCs w:val="20"/>
+                <w:shd w:val="clear" w:color="auto" w:fill="FFFFFF"/>
+              </w:rPr>
+              <w:t>Clicks the create account button</w:t>
+            </w:r>
+          </w:p>
+        </w:tc>
+      </w:tr>
+      <w:tr>
+        <w:trPr>
+          <w:trHeight w:val="820"/>
+        </w:trPr>
+        <w:tc>
+          <w:tcPr>
+            <w:tcW w:w="0" w:type="auto"/>
+            <w:tcBorders>
+              <w:top w:val="single" w:sz="6" w:space="0" w:color="BFBFBF"/>
+              <w:left w:val="single" w:sz="6" w:space="0" w:color="BFBFBF"/>
+              <w:bottom w:val="single" w:sz="6" w:space="0" w:color="BFBFBF"/>
+              <w:right w:val="single" w:sz="6" w:space="0" w:color="BFBFBF"/>
+            </w:tcBorders>
+            <w:shd w:val="clear" w:color="auto" w:fill="FFFFFF"/>
+            <w:tcMar>
+              <w:top w:w="120" w:type="dxa"/>
+              <w:left w:w="120" w:type="dxa"/>
+              <w:bottom w:w="120" w:type="dxa"/>
+              <w:right w:w="120" w:type="dxa"/>
+            </w:tcMar>
+            <w:hideMark/>
+          </w:tcPr>
+          <w:p>
+            <w:pPr>
+              <w:spacing w:after="0" w:line="240" w:lineRule="auto"/>
+              <w:rPr>
+                <w:rFonts w:ascii="Times New Roman" w:eastAsia="Times New Roman" w:hAnsi="Times New Roman" w:cs="Times New Roman"/>
+                <w:sz w:val="24"/>
+                <w:szCs w:val="24"/>
+              </w:rPr>
+            </w:pPr>
+            <w:r>
+              <w:rPr>
+                <w:rFonts w:ascii="Arial" w:eastAsia="Times New Roman" w:hAnsi="Arial" w:cs="Arial"/>
+                <w:b/>
+                <w:bCs/>
+                <w:color w:val="000000"/>
+              </w:rPr>
+              <w:t>Test Data</w:t>
+            </w:r>
+          </w:p>
+        </w:tc>
+        <w:tc>
+          <w:tcPr>
+            <w:tcW w:w="0" w:type="auto"/>
+            <w:tcBorders>
+              <w:top w:val="single" w:sz="6" w:space="0" w:color="BFBFBF"/>
+              <w:left w:val="single" w:sz="6" w:space="0" w:color="BFBFBF"/>
+              <w:bottom w:val="single" w:sz="6" w:space="0" w:color="BFBFBF"/>
+              <w:right w:val="single" w:sz="6" w:space="0" w:color="BFBFBF"/>
+            </w:tcBorders>
+            <w:shd w:val="clear" w:color="auto" w:fill="FFFFFF"/>
+            <w:tcMar>
+              <w:top w:w="120" w:type="dxa"/>
+              <w:left w:w="120" w:type="dxa"/>
+              <w:bottom w:w="120" w:type="dxa"/>
+              <w:right w:w="120" w:type="dxa"/>
+            </w:tcMar>
+            <w:hideMark/>
+          </w:tcPr>
+          <w:p>
+            <w:pPr>
+              <w:spacing w:after="0" w:line="240" w:lineRule="auto"/>
+              <w:rPr>
+                <w:rFonts w:ascii="Arial" w:eastAsia="Times New Roman" w:hAnsi="Arial" w:cs="Arial"/>
+                <w:color w:val="000000"/>
+              </w:rPr>
+            </w:pPr>
+            <w:r>
+              <w:rPr>
+                <w:rFonts w:ascii="Arial" w:eastAsia="Times New Roman" w:hAnsi="Arial" w:cs="Arial"/>
+                <w:color w:val="000000"/>
+              </w:rPr>
+              <w:t>Email: “</w:t>
+            </w:r>
+            <w:r>
+              <w:rPr>
+                <w:rFonts w:ascii="Arial" w:eastAsia="Times New Roman" w:hAnsi="Arial" w:cs="Arial"/>
+                <w:color w:val="000000"/>
+              </w:rPr>
+              <w:t>in</w:t>
+            </w:r>
+            <w:r>
+              <w:rPr>
+                <w:rFonts w:ascii="Arial" w:eastAsia="Times New Roman" w:hAnsi="Arial" w:cs="Arial"/>
+                <w:color w:val="000000"/>
+              </w:rPr>
+              <w:t>correctemail@</w:t>
+            </w:r>
+            <w:r>
+              <w:rPr>
+                <w:rFonts w:ascii="Arial" w:eastAsia="Times New Roman" w:hAnsi="Arial" w:cs="Arial"/>
+                <w:color w:val="000000"/>
+              </w:rPr>
+              <w:t>bad</w:t>
+            </w:r>
+            <w:r>
+              <w:rPr>
+                <w:rFonts w:ascii="Arial" w:eastAsia="Times New Roman" w:hAnsi="Arial" w:cs="Arial"/>
+                <w:color w:val="000000"/>
+              </w:rPr>
+              <w:t>regex.com”</w:t>
+            </w:r>
+          </w:p>
+        </w:tc>
+      </w:tr>
+      <w:tr>
+        <w:trPr>
+          <w:trHeight w:val="820"/>
+        </w:trPr>
+        <w:tc>
+          <w:tcPr>
+            <w:tcW w:w="0" w:type="auto"/>
+            <w:tcBorders>
+              <w:top w:val="single" w:sz="6" w:space="0" w:color="BFBFBF"/>
+              <w:left w:val="single" w:sz="6" w:space="0" w:color="BFBFBF"/>
+              <w:bottom w:val="single" w:sz="6" w:space="0" w:color="BFBFBF"/>
+              <w:right w:val="single" w:sz="6" w:space="0" w:color="BFBFBF"/>
+            </w:tcBorders>
+            <w:shd w:val="clear" w:color="auto" w:fill="FFFFFF"/>
+            <w:tcMar>
+              <w:top w:w="120" w:type="dxa"/>
+              <w:left w:w="120" w:type="dxa"/>
+              <w:bottom w:w="120" w:type="dxa"/>
+              <w:right w:w="120" w:type="dxa"/>
+            </w:tcMar>
+            <w:hideMark/>
+          </w:tcPr>
+          <w:p>
+            <w:pPr>
+              <w:spacing w:after="0" w:line="240" w:lineRule="auto"/>
+              <w:rPr>
+                <w:rFonts w:ascii="Times New Roman" w:eastAsia="Times New Roman" w:hAnsi="Times New Roman" w:cs="Times New Roman"/>
+                <w:sz w:val="24"/>
+                <w:szCs w:val="24"/>
+              </w:rPr>
+            </w:pPr>
+            <w:r>
+              <w:rPr>
+                <w:rFonts w:ascii="Arial" w:eastAsia="Times New Roman" w:hAnsi="Arial" w:cs="Arial"/>
+                <w:b/>
+                <w:bCs/>
+                <w:color w:val="000000"/>
+              </w:rPr>
+              <w:t>Expected Result</w:t>
+            </w:r>
+          </w:p>
+        </w:tc>
+        <w:tc>
+          <w:tcPr>
+            <w:tcW w:w="0" w:type="auto"/>
+            <w:tcBorders>
+              <w:top w:val="single" w:sz="6" w:space="0" w:color="BFBFBF"/>
+              <w:left w:val="single" w:sz="6" w:space="0" w:color="BFBFBF"/>
+              <w:bottom w:val="single" w:sz="6" w:space="0" w:color="BFBFBF"/>
+              <w:right w:val="single" w:sz="6" w:space="0" w:color="BFBFBF"/>
+            </w:tcBorders>
+            <w:shd w:val="clear" w:color="auto" w:fill="FFFFFF"/>
+            <w:tcMar>
+              <w:top w:w="120" w:type="dxa"/>
+              <w:left w:w="120" w:type="dxa"/>
+              <w:bottom w:w="120" w:type="dxa"/>
+              <w:right w:w="120" w:type="dxa"/>
+            </w:tcMar>
+            <w:hideMark/>
+          </w:tcPr>
+          <w:p>
+            <w:pPr>
+              <w:spacing w:after="0" w:line="240" w:lineRule="auto"/>
+              <w:rPr>
+                <w:rFonts w:ascii="Times New Roman" w:eastAsia="Times New Roman" w:hAnsi="Times New Roman" w:cs="Times New Roman"/>
+                <w:sz w:val="24"/>
+                <w:szCs w:val="24"/>
+              </w:rPr>
+            </w:pPr>
+            <w:r>
+              <w:rPr>
+                <w:rFonts w:ascii="Arial" w:hAnsi="Arial" w:cs="Arial"/>
+                <w:color w:val="000000"/>
+                <w:sz w:val="20"/>
+                <w:szCs w:val="20"/>
+                <w:shd w:val="clear" w:color="auto" w:fill="FFFFFF"/>
+              </w:rPr>
+              <w:t>The user can</w:t>
+            </w:r>
+            <w:r>
+              <w:rPr>
+                <w:rFonts w:ascii="Arial" w:hAnsi="Arial" w:cs="Arial"/>
+                <w:color w:val="000000"/>
+                <w:sz w:val="20"/>
+                <w:szCs w:val="20"/>
+                <w:shd w:val="clear" w:color="auto" w:fill="FFFFFF"/>
+              </w:rPr>
+              <w:t>not</w:t>
+            </w:r>
+            <w:r>
+              <w:rPr>
+                <w:rFonts w:ascii="Arial" w:hAnsi="Arial" w:cs="Arial"/>
+                <w:color w:val="000000"/>
+                <w:sz w:val="20"/>
+                <w:szCs w:val="20"/>
+                <w:shd w:val="clear" w:color="auto" w:fill="FFFFFF"/>
+              </w:rPr>
+              <w:t xml:space="preserve"> create an account with this email</w:t>
+            </w:r>
+            <w:r>
+              <w:rPr>
+                <w:rFonts w:ascii="Arial" w:hAnsi="Arial" w:cs="Arial"/>
+                <w:color w:val="000000"/>
+                <w:sz w:val="20"/>
+                <w:szCs w:val="20"/>
+                <w:shd w:val="clear" w:color="auto" w:fill="FFFFFF"/>
+              </w:rPr>
+              <w:t xml:space="preserve"> and is given an error message indicating their email input error</w:t>
+            </w:r>
+          </w:p>
+        </w:tc>
+      </w:tr>
+      <w:tr>
+        <w:trPr>
+          <w:trHeight w:val="820"/>
+        </w:trPr>
+        <w:tc>
+          <w:tcPr>
+            <w:tcW w:w="0" w:type="auto"/>
+            <w:tcBorders>
+              <w:top w:val="single" w:sz="6" w:space="0" w:color="BFBFBF"/>
+              <w:left w:val="single" w:sz="6" w:space="0" w:color="BFBFBF"/>
+              <w:bottom w:val="single" w:sz="6" w:space="0" w:color="BFBFBF"/>
+              <w:right w:val="single" w:sz="6" w:space="0" w:color="BFBFBF"/>
+            </w:tcBorders>
+            <w:shd w:val="clear" w:color="auto" w:fill="FFFFFF"/>
+            <w:tcMar>
+              <w:top w:w="120" w:type="dxa"/>
+              <w:left w:w="120" w:type="dxa"/>
+              <w:bottom w:w="120" w:type="dxa"/>
+              <w:right w:w="120" w:type="dxa"/>
+            </w:tcMar>
+            <w:hideMark/>
+          </w:tcPr>
+          <w:p>
+            <w:pPr>
+              <w:spacing w:after="0" w:line="240" w:lineRule="auto"/>
+              <w:rPr>
+                <w:rFonts w:ascii="Times New Roman" w:eastAsia="Times New Roman" w:hAnsi="Times New Roman" w:cs="Times New Roman"/>
+                <w:sz w:val="24"/>
+                <w:szCs w:val="24"/>
+              </w:rPr>
+            </w:pPr>
+            <w:r>
+              <w:rPr>
+                <w:rFonts w:ascii="Arial" w:eastAsia="Times New Roman" w:hAnsi="Arial" w:cs="Arial"/>
+                <w:b/>
+                <w:bCs/>
+                <w:color w:val="000000"/>
+                <w:shd w:val="clear" w:color="auto" w:fill="FFFF00"/>
+              </w:rPr>
+              <w:t>Actual Result</w:t>
+            </w:r>
+          </w:p>
+        </w:tc>
+        <w:tc>
+          <w:tcPr>
+            <w:tcW w:w="0" w:type="auto"/>
+            <w:tcBorders>
+              <w:top w:val="single" w:sz="6" w:space="0" w:color="BFBFBF"/>
+              <w:left w:val="single" w:sz="6" w:space="0" w:color="BFBFBF"/>
+              <w:bottom w:val="single" w:sz="6" w:space="0" w:color="BFBFBF"/>
+              <w:right w:val="single" w:sz="6" w:space="0" w:color="BFBFBF"/>
+            </w:tcBorders>
+            <w:shd w:val="clear" w:color="auto" w:fill="FFFFFF"/>
+            <w:tcMar>
+              <w:top w:w="120" w:type="dxa"/>
+              <w:left w:w="120" w:type="dxa"/>
+              <w:bottom w:w="120" w:type="dxa"/>
+              <w:right w:w="120" w:type="dxa"/>
+            </w:tcMar>
+            <w:hideMark/>
+          </w:tcPr>
+          <w:p>
+            <w:pPr>
+              <w:spacing w:after="0" w:line="240" w:lineRule="auto"/>
+              <w:rPr>
+                <w:rFonts w:ascii="Times New Roman" w:eastAsia="Times New Roman" w:hAnsi="Times New Roman" w:cs="Times New Roman"/>
+                <w:sz w:val="24"/>
+                <w:szCs w:val="24"/>
+              </w:rPr>
+            </w:pPr>
+            <w:r>
+              <w:rPr>
+                <w:rFonts w:ascii="Arial" w:eastAsia="Times New Roman" w:hAnsi="Arial" w:cs="Arial"/>
+                <w:color w:val="000000"/>
+                <w:shd w:val="clear" w:color="auto" w:fill="FFFF00"/>
+              </w:rPr>
+              <w:t>The actual result of the test; to be filled after executing the test.</w:t>
+            </w:r>
+          </w:p>
+        </w:tc>
+      </w:tr>
+      <w:tr>
+        <w:trPr>
+          <w:trHeight w:val="1100"/>
+        </w:trPr>
+        <w:tc>
+          <w:tcPr>
+            <w:tcW w:w="0" w:type="auto"/>
+            <w:tcBorders>
+              <w:top w:val="single" w:sz="6" w:space="0" w:color="BFBFBF"/>
+              <w:left w:val="single" w:sz="6" w:space="0" w:color="BFBFBF"/>
+              <w:bottom w:val="single" w:sz="6" w:space="0" w:color="BFBFBF"/>
+              <w:right w:val="single" w:sz="6" w:space="0" w:color="BFBFBF"/>
+            </w:tcBorders>
+            <w:shd w:val="clear" w:color="auto" w:fill="FFFFFF"/>
+            <w:tcMar>
+              <w:top w:w="120" w:type="dxa"/>
+              <w:left w:w="120" w:type="dxa"/>
+              <w:bottom w:w="120" w:type="dxa"/>
+              <w:right w:w="120" w:type="dxa"/>
+            </w:tcMar>
+            <w:hideMark/>
+          </w:tcPr>
+          <w:p>
+            <w:pPr>
+              <w:spacing w:after="0" w:line="240" w:lineRule="auto"/>
+              <w:rPr>
+                <w:rFonts w:ascii="Times New Roman" w:eastAsia="Times New Roman" w:hAnsi="Times New Roman" w:cs="Times New Roman"/>
+                <w:sz w:val="24"/>
+                <w:szCs w:val="24"/>
+              </w:rPr>
+            </w:pPr>
+            <w:r>
+              <w:rPr>
+                <w:rFonts w:ascii="Arial" w:eastAsia="Times New Roman" w:hAnsi="Arial" w:cs="Arial"/>
+                <w:b/>
+                <w:bCs/>
+                <w:color w:val="000000"/>
+                <w:shd w:val="clear" w:color="auto" w:fill="FFFF00"/>
+              </w:rPr>
+              <w:t>Status</w:t>
+            </w:r>
+          </w:p>
+        </w:tc>
+        <w:tc>
+          <w:tcPr>
+            <w:tcW w:w="0" w:type="auto"/>
+            <w:tcBorders>
+              <w:top w:val="single" w:sz="6" w:space="0" w:color="BFBFBF"/>
+              <w:left w:val="single" w:sz="6" w:space="0" w:color="BFBFBF"/>
+              <w:bottom w:val="single" w:sz="6" w:space="0" w:color="BFBFBF"/>
+              <w:right w:val="single" w:sz="6" w:space="0" w:color="BFBFBF"/>
+            </w:tcBorders>
+            <w:shd w:val="clear" w:color="auto" w:fill="FFFFFF"/>
+            <w:tcMar>
+              <w:top w:w="120" w:type="dxa"/>
+              <w:left w:w="120" w:type="dxa"/>
+              <w:bottom w:w="120" w:type="dxa"/>
+              <w:right w:w="120" w:type="dxa"/>
+            </w:tcMar>
+            <w:hideMark/>
+          </w:tcPr>
+          <w:p>
+            <w:pPr>
+              <w:spacing w:after="0" w:line="240" w:lineRule="auto"/>
+              <w:rPr>
+                <w:rFonts w:ascii="Times New Roman" w:eastAsia="Times New Roman" w:hAnsi="Times New Roman" w:cs="Times New Roman"/>
+                <w:sz w:val="24"/>
+                <w:szCs w:val="24"/>
+              </w:rPr>
+            </w:pPr>
+            <w:r>
+              <w:rPr>
+                <w:rFonts w:ascii="Arial" w:eastAsia="Times New Roman" w:hAnsi="Arial" w:cs="Arial"/>
+                <w:color w:val="000000"/>
+                <w:shd w:val="clear" w:color="auto" w:fill="FFFF00"/>
+              </w:rPr>
+              <w:t>Pass or Fail. Other statuses can be ‘Not Executed’ if testing is not performed and ‘Blocked’ if testing is blocked.</w:t>
+            </w:r>
+          </w:p>
+        </w:tc>
+      </w:tr>
+      <w:tr>
+        <w:trPr>
+          <w:trHeight w:val="540"/>
+        </w:trPr>
+        <w:tc>
+          <w:tcPr>
+            <w:tcW w:w="0" w:type="auto"/>
+            <w:tcBorders>
+              <w:top w:val="single" w:sz="6" w:space="0" w:color="BFBFBF"/>
+              <w:left w:val="single" w:sz="6" w:space="0" w:color="BFBFBF"/>
+              <w:bottom w:val="single" w:sz="6" w:space="0" w:color="BFBFBF"/>
+              <w:right w:val="single" w:sz="6" w:space="0" w:color="BFBFBF"/>
+            </w:tcBorders>
+            <w:shd w:val="clear" w:color="auto" w:fill="FFFFFF"/>
+            <w:tcMar>
+              <w:top w:w="120" w:type="dxa"/>
+              <w:left w:w="120" w:type="dxa"/>
+              <w:bottom w:w="120" w:type="dxa"/>
+              <w:right w:w="120" w:type="dxa"/>
+            </w:tcMar>
+            <w:hideMark/>
+          </w:tcPr>
+          <w:p>
+            <w:pPr>
+              <w:spacing w:after="0" w:line="240" w:lineRule="auto"/>
+              <w:rPr>
+                <w:rFonts w:ascii="Times New Roman" w:eastAsia="Times New Roman" w:hAnsi="Times New Roman" w:cs="Times New Roman"/>
+                <w:sz w:val="24"/>
+                <w:szCs w:val="24"/>
+              </w:rPr>
+            </w:pPr>
+            <w:r>
+              <w:rPr>
+                <w:rFonts w:ascii="Arial" w:eastAsia="Times New Roman" w:hAnsi="Arial" w:cs="Arial"/>
+                <w:b/>
+                <w:bCs/>
+                <w:color w:val="000000"/>
+                <w:shd w:val="clear" w:color="auto" w:fill="FFFF00"/>
+              </w:rPr>
+              <w:t>Remarks</w:t>
+            </w:r>
+          </w:p>
+        </w:tc>
+        <w:tc>
+          <w:tcPr>
+            <w:tcW w:w="0" w:type="auto"/>
+            <w:tcBorders>
+              <w:top w:val="single" w:sz="6" w:space="0" w:color="BFBFBF"/>
+              <w:left w:val="single" w:sz="6" w:space="0" w:color="BFBFBF"/>
+              <w:bottom w:val="single" w:sz="6" w:space="0" w:color="BFBFBF"/>
+              <w:right w:val="single" w:sz="6" w:space="0" w:color="BFBFBF"/>
+            </w:tcBorders>
+            <w:shd w:val="clear" w:color="auto" w:fill="FFFFFF"/>
+            <w:tcMar>
+              <w:top w:w="120" w:type="dxa"/>
+              <w:left w:w="120" w:type="dxa"/>
+              <w:bottom w:w="120" w:type="dxa"/>
+              <w:right w:w="120" w:type="dxa"/>
+            </w:tcMar>
+            <w:hideMark/>
+          </w:tcPr>
+          <w:p>
+            <w:pPr>
+              <w:spacing w:after="0" w:line="240" w:lineRule="auto"/>
+              <w:rPr>
+                <w:rFonts w:ascii="Times New Roman" w:eastAsia="Times New Roman" w:hAnsi="Times New Roman" w:cs="Times New Roman"/>
+                <w:sz w:val="24"/>
+                <w:szCs w:val="24"/>
+              </w:rPr>
+            </w:pPr>
+            <w:r>
+              <w:rPr>
+                <w:rFonts w:ascii="Arial" w:eastAsia="Times New Roman" w:hAnsi="Arial" w:cs="Arial"/>
+                <w:color w:val="000000"/>
+                <w:shd w:val="clear" w:color="auto" w:fill="FFFF00"/>
+              </w:rPr>
+              <w:t>Any comments on the test case or test execution.</w:t>
+            </w:r>
+          </w:p>
+        </w:tc>
+      </w:tr>
+      <w:tr>
+        <w:trPr>
+          <w:trHeight w:val="540"/>
+        </w:trPr>
+        <w:tc>
+          <w:tcPr>
+            <w:tcW w:w="0" w:type="auto"/>
+            <w:tcBorders>
+              <w:top w:val="single" w:sz="6" w:space="0" w:color="BFBFBF"/>
+              <w:left w:val="single" w:sz="6" w:space="0" w:color="BFBFBF"/>
+              <w:bottom w:val="single" w:sz="6" w:space="0" w:color="BFBFBF"/>
+              <w:right w:val="single" w:sz="6" w:space="0" w:color="BFBFBF"/>
+            </w:tcBorders>
+            <w:shd w:val="clear" w:color="auto" w:fill="FFFFFF"/>
+            <w:tcMar>
+              <w:top w:w="120" w:type="dxa"/>
+              <w:left w:w="120" w:type="dxa"/>
+              <w:bottom w:w="120" w:type="dxa"/>
+              <w:right w:w="120" w:type="dxa"/>
+            </w:tcMar>
+            <w:hideMark/>
+          </w:tcPr>
+          <w:p>
+            <w:pPr>
+              <w:spacing w:after="0" w:line="240" w:lineRule="auto"/>
+              <w:rPr>
+                <w:rFonts w:ascii="Times New Roman" w:eastAsia="Times New Roman" w:hAnsi="Times New Roman" w:cs="Times New Roman"/>
+                <w:sz w:val="24"/>
+                <w:szCs w:val="24"/>
+              </w:rPr>
+            </w:pPr>
+            <w:r>
+              <w:rPr>
+                <w:rFonts w:ascii="Arial" w:eastAsia="Times New Roman" w:hAnsi="Arial" w:cs="Arial"/>
+                <w:b/>
+                <w:bCs/>
+                <w:color w:val="000000"/>
+              </w:rPr>
+              <w:t>Created By</w:t>
+            </w:r>
+          </w:p>
+        </w:tc>
+        <w:tc>
+          <w:tcPr>
+            <w:tcW w:w="0" w:type="auto"/>
+            <w:tcBorders>
+              <w:top w:val="single" w:sz="6" w:space="0" w:color="BFBFBF"/>
+              <w:left w:val="single" w:sz="6" w:space="0" w:color="BFBFBF"/>
+              <w:bottom w:val="single" w:sz="6" w:space="0" w:color="BFBFBF"/>
+              <w:right w:val="single" w:sz="6" w:space="0" w:color="BFBFBF"/>
+            </w:tcBorders>
+            <w:shd w:val="clear" w:color="auto" w:fill="FFFFFF"/>
+            <w:tcMar>
+              <w:top w:w="120" w:type="dxa"/>
+              <w:left w:w="120" w:type="dxa"/>
+              <w:bottom w:w="120" w:type="dxa"/>
+              <w:right w:w="120" w:type="dxa"/>
+            </w:tcMar>
+            <w:hideMark/>
+          </w:tcPr>
+          <w:p>
+            <w:pPr>
+              <w:spacing w:after="0" w:line="240" w:lineRule="auto"/>
+              <w:rPr>
+                <w:rFonts w:ascii="Times New Roman" w:eastAsia="Times New Roman" w:hAnsi="Times New Roman" w:cs="Times New Roman"/>
+                <w:sz w:val="24"/>
+                <w:szCs w:val="24"/>
+              </w:rPr>
+            </w:pPr>
+            <w:r>
+              <w:rPr>
+                <w:rFonts w:ascii="Arial" w:eastAsia="Times New Roman" w:hAnsi="Arial" w:cs="Arial"/>
+                <w:color w:val="000000"/>
+              </w:rPr>
+              <w:t>Duncan Do. S3718718</w:t>
+            </w:r>
+          </w:p>
+        </w:tc>
+      </w:tr>
+      <w:tr>
+        <w:trPr>
+          <w:trHeight w:val="820"/>
+        </w:trPr>
+        <w:tc>
+          <w:tcPr>
+            <w:tcW w:w="0" w:type="auto"/>
+            <w:tcBorders>
+              <w:top w:val="single" w:sz="6" w:space="0" w:color="BFBFBF"/>
+              <w:left w:val="single" w:sz="6" w:space="0" w:color="BFBFBF"/>
+              <w:bottom w:val="single" w:sz="6" w:space="0" w:color="BFBFBF"/>
+              <w:right w:val="single" w:sz="6" w:space="0" w:color="BFBFBF"/>
+            </w:tcBorders>
+            <w:shd w:val="clear" w:color="auto" w:fill="FFFFFF"/>
+            <w:tcMar>
+              <w:top w:w="120" w:type="dxa"/>
+              <w:left w:w="120" w:type="dxa"/>
+              <w:bottom w:w="120" w:type="dxa"/>
+              <w:right w:w="120" w:type="dxa"/>
+            </w:tcMar>
+            <w:hideMark/>
+          </w:tcPr>
+          <w:p>
+            <w:pPr>
+              <w:spacing w:after="0" w:line="240" w:lineRule="auto"/>
+              <w:rPr>
+                <w:rFonts w:ascii="Times New Roman" w:eastAsia="Times New Roman" w:hAnsi="Times New Roman" w:cs="Times New Roman"/>
+                <w:sz w:val="24"/>
+                <w:szCs w:val="24"/>
+              </w:rPr>
+            </w:pPr>
+            <w:r>
+              <w:rPr>
+                <w:rFonts w:ascii="Arial" w:eastAsia="Times New Roman" w:hAnsi="Arial" w:cs="Arial"/>
+                <w:b/>
+                <w:bCs/>
+                <w:color w:val="000000"/>
+              </w:rPr>
+              <w:t>Date of Creation</w:t>
+            </w:r>
+          </w:p>
+        </w:tc>
+        <w:tc>
+          <w:tcPr>
+            <w:tcW w:w="0" w:type="auto"/>
+            <w:tcBorders>
+              <w:top w:val="single" w:sz="6" w:space="0" w:color="BFBFBF"/>
+              <w:left w:val="single" w:sz="6" w:space="0" w:color="BFBFBF"/>
+              <w:bottom w:val="single" w:sz="6" w:space="0" w:color="BFBFBF"/>
+              <w:right w:val="single" w:sz="6" w:space="0" w:color="BFBFBF"/>
+            </w:tcBorders>
+            <w:shd w:val="clear" w:color="auto" w:fill="FFFFFF"/>
+            <w:tcMar>
+              <w:top w:w="120" w:type="dxa"/>
+              <w:left w:w="120" w:type="dxa"/>
+              <w:bottom w:w="120" w:type="dxa"/>
+              <w:right w:w="120" w:type="dxa"/>
+            </w:tcMar>
+            <w:hideMark/>
+          </w:tcPr>
+          <w:p>
+            <w:pPr>
+              <w:spacing w:after="0" w:line="240" w:lineRule="auto"/>
+              <w:rPr>
+                <w:rFonts w:ascii="Times New Roman" w:eastAsia="Times New Roman" w:hAnsi="Times New Roman" w:cs="Times New Roman"/>
+                <w:sz w:val="24"/>
+                <w:szCs w:val="24"/>
+              </w:rPr>
+            </w:pPr>
+            <w:r>
+              <w:rPr>
+                <w:rFonts w:ascii="Arial" w:eastAsia="Times New Roman" w:hAnsi="Arial" w:cs="Arial"/>
+                <w:color w:val="000000"/>
+              </w:rPr>
+              <w:t>11/09/2019</w:t>
+            </w:r>
+          </w:p>
+        </w:tc>
+      </w:tr>
+      <w:tr>
+        <w:trPr>
+          <w:trHeight w:val="540"/>
+        </w:trPr>
+        <w:tc>
+          <w:tcPr>
+            <w:tcW w:w="0" w:type="auto"/>
+            <w:tcBorders>
+              <w:top w:val="single" w:sz="6" w:space="0" w:color="BFBFBF"/>
+              <w:left w:val="single" w:sz="6" w:space="0" w:color="BFBFBF"/>
+              <w:bottom w:val="single" w:sz="6" w:space="0" w:color="BFBFBF"/>
+              <w:right w:val="single" w:sz="6" w:space="0" w:color="BFBFBF"/>
+            </w:tcBorders>
+            <w:shd w:val="clear" w:color="auto" w:fill="FFFFFF"/>
+            <w:tcMar>
+              <w:top w:w="120" w:type="dxa"/>
+              <w:left w:w="120" w:type="dxa"/>
+              <w:bottom w:w="120" w:type="dxa"/>
+              <w:right w:w="120" w:type="dxa"/>
+            </w:tcMar>
+            <w:hideMark/>
+          </w:tcPr>
+          <w:p>
+            <w:pPr>
+              <w:spacing w:after="0" w:line="240" w:lineRule="auto"/>
+              <w:rPr>
+                <w:rFonts w:ascii="Times New Roman" w:eastAsia="Times New Roman" w:hAnsi="Times New Roman" w:cs="Times New Roman"/>
+                <w:sz w:val="24"/>
+                <w:szCs w:val="24"/>
+              </w:rPr>
+            </w:pPr>
+            <w:r>
+              <w:rPr>
+                <w:rFonts w:ascii="Arial" w:eastAsia="Times New Roman" w:hAnsi="Arial" w:cs="Arial"/>
+                <w:b/>
+                <w:bCs/>
+                <w:color w:val="000000"/>
+                <w:shd w:val="clear" w:color="auto" w:fill="FFFF00"/>
+              </w:rPr>
+              <w:lastRenderedPageBreak/>
+              <w:t>Executed By</w:t>
+            </w:r>
+          </w:p>
+        </w:tc>
+        <w:tc>
+          <w:tcPr>
+            <w:tcW w:w="0" w:type="auto"/>
+            <w:tcBorders>
+              <w:top w:val="single" w:sz="6" w:space="0" w:color="BFBFBF"/>
+              <w:left w:val="single" w:sz="6" w:space="0" w:color="BFBFBF"/>
+              <w:bottom w:val="single" w:sz="6" w:space="0" w:color="BFBFBF"/>
+              <w:right w:val="single" w:sz="6" w:space="0" w:color="BFBFBF"/>
+            </w:tcBorders>
+            <w:shd w:val="clear" w:color="auto" w:fill="FFFFFF"/>
+            <w:tcMar>
+              <w:top w:w="120" w:type="dxa"/>
+              <w:left w:w="120" w:type="dxa"/>
+              <w:bottom w:w="120" w:type="dxa"/>
+              <w:right w:w="120" w:type="dxa"/>
+            </w:tcMar>
+            <w:hideMark/>
+          </w:tcPr>
+          <w:p>
+            <w:pPr>
+              <w:spacing w:after="0" w:line="240" w:lineRule="auto"/>
+              <w:rPr>
+                <w:rFonts w:ascii="Times New Roman" w:eastAsia="Times New Roman" w:hAnsi="Times New Roman" w:cs="Times New Roman"/>
+                <w:sz w:val="24"/>
+                <w:szCs w:val="24"/>
+              </w:rPr>
+            </w:pPr>
+            <w:r>
+              <w:rPr>
+                <w:rFonts w:ascii="Arial" w:eastAsia="Times New Roman" w:hAnsi="Arial" w:cs="Arial"/>
+                <w:color w:val="000000"/>
+                <w:shd w:val="clear" w:color="auto" w:fill="FFFF00"/>
+              </w:rPr>
+              <w:t>The name of the person who executed the test.</w:t>
+            </w:r>
+          </w:p>
+        </w:tc>
+      </w:tr>
+      <w:tr>
+        <w:trPr>
+          <w:trHeight w:val="820"/>
+        </w:trPr>
+        <w:tc>
+          <w:tcPr>
+            <w:tcW w:w="0" w:type="auto"/>
+            <w:tcBorders>
+              <w:top w:val="single" w:sz="6" w:space="0" w:color="BFBFBF"/>
+              <w:left w:val="single" w:sz="6" w:space="0" w:color="BFBFBF"/>
+              <w:bottom w:val="single" w:sz="6" w:space="0" w:color="BFBFBF"/>
+              <w:right w:val="single" w:sz="6" w:space="0" w:color="BFBFBF"/>
+            </w:tcBorders>
+            <w:shd w:val="clear" w:color="auto" w:fill="FFFFFF"/>
+            <w:tcMar>
+              <w:top w:w="120" w:type="dxa"/>
+              <w:left w:w="120" w:type="dxa"/>
+              <w:bottom w:w="120" w:type="dxa"/>
+              <w:right w:w="120" w:type="dxa"/>
+            </w:tcMar>
+            <w:hideMark/>
+          </w:tcPr>
+          <w:p>
+            <w:pPr>
+              <w:spacing w:after="0" w:line="240" w:lineRule="auto"/>
+              <w:rPr>
+                <w:rFonts w:ascii="Times New Roman" w:eastAsia="Times New Roman" w:hAnsi="Times New Roman" w:cs="Times New Roman"/>
+                <w:sz w:val="24"/>
+                <w:szCs w:val="24"/>
+              </w:rPr>
+            </w:pPr>
+            <w:r>
+              <w:rPr>
+                <w:rFonts w:ascii="Arial" w:eastAsia="Times New Roman" w:hAnsi="Arial" w:cs="Arial"/>
+                <w:b/>
+                <w:bCs/>
+                <w:color w:val="000000"/>
+                <w:shd w:val="clear" w:color="auto" w:fill="FFFF00"/>
+              </w:rPr>
+              <w:t>Date of Execution</w:t>
+            </w:r>
+          </w:p>
+        </w:tc>
+        <w:tc>
+          <w:tcPr>
+            <w:tcW w:w="0" w:type="auto"/>
+            <w:tcBorders>
+              <w:top w:val="single" w:sz="6" w:space="0" w:color="BFBFBF"/>
+              <w:left w:val="single" w:sz="6" w:space="0" w:color="BFBFBF"/>
+              <w:bottom w:val="single" w:sz="6" w:space="0" w:color="BFBFBF"/>
+              <w:right w:val="single" w:sz="6" w:space="0" w:color="BFBFBF"/>
+            </w:tcBorders>
+            <w:shd w:val="clear" w:color="auto" w:fill="FFFFFF"/>
+            <w:tcMar>
+              <w:top w:w="120" w:type="dxa"/>
+              <w:left w:w="120" w:type="dxa"/>
+              <w:bottom w:w="120" w:type="dxa"/>
+              <w:right w:w="120" w:type="dxa"/>
+            </w:tcMar>
+            <w:hideMark/>
+          </w:tcPr>
+          <w:p>
+            <w:pPr>
+              <w:spacing w:after="0" w:line="240" w:lineRule="auto"/>
+              <w:rPr>
+                <w:rFonts w:ascii="Times New Roman" w:eastAsia="Times New Roman" w:hAnsi="Times New Roman" w:cs="Times New Roman"/>
+                <w:sz w:val="24"/>
+                <w:szCs w:val="24"/>
+              </w:rPr>
+            </w:pPr>
+            <w:r>
+              <w:rPr>
+                <w:rFonts w:ascii="Arial" w:eastAsia="Times New Roman" w:hAnsi="Arial" w:cs="Arial"/>
+                <w:color w:val="000000"/>
+                <w:shd w:val="clear" w:color="auto" w:fill="FFFF00"/>
+              </w:rPr>
+              <w:t>The date of execution of the test.</w:t>
+            </w:r>
+          </w:p>
+        </w:tc>
+      </w:tr>
+      <w:tr>
+        <w:trPr>
+          <w:trHeight w:val="820"/>
+        </w:trPr>
+        <w:tc>
+          <w:tcPr>
+            <w:tcW w:w="0" w:type="auto"/>
+            <w:tcBorders>
+              <w:top w:val="single" w:sz="6" w:space="0" w:color="BFBFBF"/>
+              <w:left w:val="single" w:sz="6" w:space="0" w:color="BFBFBF"/>
+              <w:bottom w:val="single" w:sz="6" w:space="0" w:color="BFBFBF"/>
+              <w:right w:val="single" w:sz="6" w:space="0" w:color="BFBFBF"/>
+            </w:tcBorders>
+            <w:shd w:val="clear" w:color="auto" w:fill="FFFFFF"/>
+            <w:tcMar>
+              <w:top w:w="120" w:type="dxa"/>
+              <w:left w:w="120" w:type="dxa"/>
+              <w:bottom w:w="120" w:type="dxa"/>
+              <w:right w:w="120" w:type="dxa"/>
+            </w:tcMar>
+            <w:hideMark/>
+          </w:tcPr>
+          <w:p>
+            <w:pPr>
+              <w:spacing w:after="0" w:line="240" w:lineRule="auto"/>
+              <w:rPr>
+                <w:rFonts w:ascii="Times New Roman" w:eastAsia="Times New Roman" w:hAnsi="Times New Roman" w:cs="Times New Roman"/>
+                <w:sz w:val="24"/>
+                <w:szCs w:val="24"/>
+              </w:rPr>
+            </w:pPr>
+            <w:r>
+              <w:rPr>
+                <w:rFonts w:ascii="Arial" w:eastAsia="Times New Roman" w:hAnsi="Arial" w:cs="Arial"/>
+                <w:b/>
+                <w:bCs/>
+                <w:color w:val="000000"/>
+                <w:shd w:val="clear" w:color="auto" w:fill="FFFF00"/>
+              </w:rPr>
+              <w:t>Test Environment</w:t>
+            </w:r>
+          </w:p>
+        </w:tc>
+        <w:tc>
+          <w:tcPr>
+            <w:tcW w:w="0" w:type="auto"/>
+            <w:tcBorders>
+              <w:top w:val="single" w:sz="6" w:space="0" w:color="BFBFBF"/>
+              <w:left w:val="single" w:sz="6" w:space="0" w:color="BFBFBF"/>
+              <w:bottom w:val="single" w:sz="6" w:space="0" w:color="BFBFBF"/>
+              <w:right w:val="single" w:sz="6" w:space="0" w:color="BFBFBF"/>
+            </w:tcBorders>
+            <w:shd w:val="clear" w:color="auto" w:fill="FFFFFF"/>
+            <w:tcMar>
+              <w:top w:w="120" w:type="dxa"/>
+              <w:left w:w="120" w:type="dxa"/>
+              <w:bottom w:w="120" w:type="dxa"/>
+              <w:right w:w="120" w:type="dxa"/>
+            </w:tcMar>
+            <w:hideMark/>
+          </w:tcPr>
+          <w:p>
+            <w:pPr>
+              <w:spacing w:after="0" w:line="240" w:lineRule="auto"/>
+              <w:rPr>
+                <w:rFonts w:ascii="Times New Roman" w:eastAsia="Times New Roman" w:hAnsi="Times New Roman" w:cs="Times New Roman"/>
+                <w:sz w:val="24"/>
+                <w:szCs w:val="24"/>
+              </w:rPr>
+            </w:pPr>
+            <w:r>
+              <w:rPr>
+                <w:rFonts w:ascii="Arial" w:eastAsia="Times New Roman" w:hAnsi="Arial" w:cs="Arial"/>
+                <w:color w:val="000000"/>
+                <w:shd w:val="clear" w:color="auto" w:fill="FFFF00"/>
+              </w:rPr>
+              <w:t>The environment (Hardware/Software/Network) in which the test was executed.</w:t>
+            </w:r>
+          </w:p>
+        </w:tc>
+      </w:tr>
+    </w:tbl>
+    <w:p>
+      <w:pPr>
+        <w:spacing w:before="480" w:after="0" w:line="240" w:lineRule="auto"/>
+        <w:ind w:right="1785"/>
+        <w:outlineLvl w:val="1"/>
+      </w:pPr>
+    </w:p>
+    <w:p>
+      <w:pPr>
+        <w:spacing w:before="480" w:after="0" w:line="240" w:lineRule="auto"/>
+        <w:ind w:right="1785"/>
+        <w:outlineLvl w:val="1"/>
+      </w:pPr>
+    </w:p>
+    <w:p>
+      <w:pPr>
+        <w:spacing w:before="480" w:after="0" w:line="240" w:lineRule="auto"/>
+        <w:ind w:right="1785"/>
+        <w:outlineLvl w:val="1"/>
+      </w:pPr>
+    </w:p>
+    <w:p>
+      <w:pPr>
+        <w:spacing w:before="480" w:after="0" w:line="240" w:lineRule="auto"/>
+        <w:ind w:right="1785"/>
+        <w:outlineLvl w:val="1"/>
+      </w:pPr>
+    </w:p>
+    <w:p>
+      <w:pPr>
+        <w:spacing w:before="480" w:after="0" w:line="240" w:lineRule="auto"/>
+        <w:ind w:right="1785"/>
+        <w:outlineLvl w:val="1"/>
+      </w:pPr>
+    </w:p>
+    <w:p>
+      <w:pPr>
+        <w:spacing w:before="480" w:after="0" w:line="240" w:lineRule="auto"/>
+        <w:ind w:right="1785"/>
+        <w:outlineLvl w:val="1"/>
+      </w:pPr>
+    </w:p>
+    <w:p>
+      <w:pPr>
+        <w:spacing w:before="480" w:after="0" w:line="240" w:lineRule="auto"/>
+        <w:ind w:right="1785"/>
+        <w:outlineLvl w:val="1"/>
+      </w:pPr>
+    </w:p>
+    <w:p>
+      <w:pPr>
+        <w:spacing w:before="480" w:after="0" w:line="240" w:lineRule="auto"/>
+        <w:ind w:right="1785"/>
+        <w:outlineLvl w:val="1"/>
+      </w:pPr>
+    </w:p>
+    <w:p>
+      <w:pPr>
+        <w:spacing w:before="480" w:after="0" w:line="240" w:lineRule="auto"/>
+        <w:ind w:right="1785"/>
+        <w:outlineLvl w:val="1"/>
+      </w:pPr>
+    </w:p>
+    <w:p>
+      <w:pPr>
+        <w:spacing w:before="480" w:after="0" w:line="240" w:lineRule="auto"/>
+        <w:ind w:right="1785"/>
+        <w:outlineLvl w:val="1"/>
+      </w:pPr>
+    </w:p>
+    <w:p>
+      <w:pPr>
+        <w:spacing w:before="480" w:after="0" w:line="240" w:lineRule="auto"/>
+        <w:ind w:right="1785"/>
+        <w:outlineLvl w:val="1"/>
+      </w:pPr>
+    </w:p>
+    <w:p>
+      <w:pPr>
+        <w:spacing w:before="480" w:after="0" w:line="240" w:lineRule="auto"/>
+        <w:ind w:right="1785"/>
+        <w:outlineLvl w:val="1"/>
+      </w:pPr>
+    </w:p>
+    <w:p>
+      <w:pPr>
+        <w:spacing w:before="480" w:after="0" w:line="240" w:lineRule="auto"/>
+        <w:ind w:right="1785"/>
+        <w:outlineLvl w:val="1"/>
+      </w:pPr>
+    </w:p>
+    <w:p>
+      <w:pPr>
+        <w:spacing w:before="480" w:after="0" w:line="240" w:lineRule="auto"/>
+        <w:ind w:right="1785"/>
+        <w:outlineLvl w:val="1"/>
+      </w:pPr>
+      <w:bookmarkStart w:id="0" w:name="_GoBack"/>
+    </w:p>
+    <w:tbl>
+      <w:tblPr>
+        <w:tblW w:w="0" w:type="auto"/>
+        <w:tblCellMar>
+          <w:top w:w="15" w:type="dxa"/>
+          <w:left w:w="15" w:type="dxa"/>
+          <w:bottom w:w="15" w:type="dxa"/>
+          <w:right w:w="15" w:type="dxa"/>
+        </w:tblCellMar>
+        <w:tblLook w:val="04A0" w:firstRow="1" w:lastRow="0" w:firstColumn="1" w:lastColumn="0" w:noHBand="0" w:noVBand="1"/>
+      </w:tblPr>
+      <w:tblGrid>
+        <w:gridCol w:w="2027"/>
+        <w:gridCol w:w="6983"/>
+      </w:tblGrid>
+      <w:tr>
+        <w:trPr>
+          <w:trHeight w:val="820"/>
+        </w:trPr>
+        <w:tc>
+          <w:tcPr>
+            <w:tcW w:w="0" w:type="auto"/>
+            <w:tcBorders>
+              <w:top w:val="single" w:sz="6" w:space="0" w:color="BFBFBF"/>
+              <w:left w:val="single" w:sz="6" w:space="0" w:color="BFBFBF"/>
+              <w:bottom w:val="single" w:sz="6" w:space="0" w:color="BFBFBF"/>
+              <w:right w:val="single" w:sz="6" w:space="0" w:color="BFBFBF"/>
+            </w:tcBorders>
+            <w:shd w:val="clear" w:color="auto" w:fill="FFFFFF"/>
+            <w:tcMar>
+              <w:top w:w="120" w:type="dxa"/>
+              <w:left w:w="120" w:type="dxa"/>
+              <w:bottom w:w="120" w:type="dxa"/>
+              <w:right w:w="120" w:type="dxa"/>
+            </w:tcMar>
+            <w:hideMark/>
+          </w:tcPr>
+          <w:p>
+            <w:pPr>
+              <w:spacing w:after="0" w:line="240" w:lineRule="auto"/>
+              <w:rPr>
+                <w:rFonts w:ascii="Times New Roman" w:eastAsia="Times New Roman" w:hAnsi="Times New Roman" w:cs="Times New Roman"/>
+                <w:sz w:val="24"/>
+                <w:szCs w:val="24"/>
+              </w:rPr>
+            </w:pPr>
+            <w:r>
+              <w:rPr>
+                <w:rFonts w:ascii="Arial" w:eastAsia="Times New Roman" w:hAnsi="Arial" w:cs="Arial"/>
+                <w:b/>
+                <w:bCs/>
+                <w:color w:val="000000"/>
+              </w:rPr>
+              <w:lastRenderedPageBreak/>
+              <w:t>Test Category ID</w:t>
+            </w:r>
+          </w:p>
+        </w:tc>
+        <w:tc>
+          <w:tcPr>
+            <w:tcW w:w="0" w:type="auto"/>
+            <w:tcBorders>
+              <w:top w:val="single" w:sz="6" w:space="0" w:color="BFBFBF"/>
+              <w:left w:val="single" w:sz="6" w:space="0" w:color="BFBFBF"/>
+              <w:bottom w:val="single" w:sz="6" w:space="0" w:color="BFBFBF"/>
+              <w:right w:val="single" w:sz="6" w:space="0" w:color="BFBFBF"/>
+            </w:tcBorders>
+            <w:shd w:val="clear" w:color="auto" w:fill="FFFFFF"/>
+            <w:tcMar>
+              <w:top w:w="120" w:type="dxa"/>
+              <w:left w:w="120" w:type="dxa"/>
+              <w:bottom w:w="120" w:type="dxa"/>
+              <w:right w:w="120" w:type="dxa"/>
+            </w:tcMar>
+            <w:hideMark/>
+          </w:tcPr>
+          <w:p>
+            <w:pPr>
+              <w:spacing w:after="0" w:line="240" w:lineRule="auto"/>
+              <w:rPr>
+                <w:rFonts w:ascii="Times New Roman" w:eastAsia="Times New Roman" w:hAnsi="Times New Roman" w:cs="Times New Roman"/>
+                <w:sz w:val="24"/>
+                <w:szCs w:val="24"/>
+              </w:rPr>
+            </w:pPr>
+            <w:r>
+              <w:rPr>
+                <w:rFonts w:ascii="Arial" w:eastAsia="Times New Roman" w:hAnsi="Arial" w:cs="Arial"/>
+                <w:color w:val="000000"/>
+              </w:rPr>
+              <w:t>Account</w:t>
+            </w:r>
+          </w:p>
+        </w:tc>
+      </w:tr>
+      <w:bookmarkEnd w:id="0"/>
+      <w:tr>
+        <w:trPr>
+          <w:trHeight w:val="540"/>
+        </w:trPr>
+        <w:tc>
+          <w:tcPr>
+            <w:tcW w:w="0" w:type="auto"/>
+            <w:tcBorders>
+              <w:top w:val="single" w:sz="6" w:space="0" w:color="BFBFBF"/>
+              <w:left w:val="single" w:sz="6" w:space="0" w:color="BFBFBF"/>
+              <w:bottom w:val="single" w:sz="6" w:space="0" w:color="BFBFBF"/>
+              <w:right w:val="single" w:sz="6" w:space="0" w:color="BFBFBF"/>
+            </w:tcBorders>
+            <w:shd w:val="clear" w:color="auto" w:fill="FFFFFF"/>
+            <w:tcMar>
+              <w:top w:w="120" w:type="dxa"/>
+              <w:left w:w="120" w:type="dxa"/>
+              <w:bottom w:w="120" w:type="dxa"/>
+              <w:right w:w="120" w:type="dxa"/>
+            </w:tcMar>
+            <w:hideMark/>
+          </w:tcPr>
+          <w:p>
+            <w:pPr>
+              <w:spacing w:after="0" w:line="240" w:lineRule="auto"/>
+              <w:rPr>
+                <w:rFonts w:ascii="Times New Roman" w:eastAsia="Times New Roman" w:hAnsi="Times New Roman" w:cs="Times New Roman"/>
+                <w:sz w:val="24"/>
+                <w:szCs w:val="24"/>
+              </w:rPr>
+            </w:pPr>
+            <w:r>
+              <w:rPr>
+                <w:rFonts w:ascii="Arial" w:eastAsia="Times New Roman" w:hAnsi="Arial" w:cs="Arial"/>
+                <w:b/>
+                <w:bCs/>
+                <w:color w:val="000000"/>
+              </w:rPr>
+              <w:t>Test Case ID</w:t>
+            </w:r>
+          </w:p>
+        </w:tc>
+        <w:tc>
+          <w:tcPr>
+            <w:tcW w:w="0" w:type="auto"/>
+            <w:tcBorders>
+              <w:top w:val="single" w:sz="6" w:space="0" w:color="BFBFBF"/>
+              <w:left w:val="single" w:sz="6" w:space="0" w:color="BFBFBF"/>
+              <w:bottom w:val="single" w:sz="6" w:space="0" w:color="BFBFBF"/>
+              <w:right w:val="single" w:sz="6" w:space="0" w:color="BFBFBF"/>
+            </w:tcBorders>
+            <w:shd w:val="clear" w:color="auto" w:fill="FFFFFF"/>
+            <w:tcMar>
+              <w:top w:w="120" w:type="dxa"/>
+              <w:left w:w="120" w:type="dxa"/>
+              <w:bottom w:w="120" w:type="dxa"/>
+              <w:right w:w="120" w:type="dxa"/>
+            </w:tcMar>
+            <w:hideMark/>
+          </w:tcPr>
+          <w:p>
+            <w:pPr>
+              <w:spacing w:after="0" w:line="240" w:lineRule="auto"/>
+              <w:rPr>
+                <w:rFonts w:ascii="Times New Roman" w:eastAsia="Times New Roman" w:hAnsi="Times New Roman" w:cs="Times New Roman"/>
+                <w:sz w:val="24"/>
+                <w:szCs w:val="24"/>
+              </w:rPr>
+            </w:pPr>
+            <w:r>
+              <w:rPr>
+                <w:rFonts w:ascii="Arial" w:eastAsia="Times New Roman" w:hAnsi="Arial" w:cs="Arial"/>
+                <w:color w:val="000000"/>
+              </w:rPr>
+              <w:t>A</w:t>
+            </w:r>
+            <w:r>
+              <w:rPr>
+                <w:rFonts w:ascii="Arial" w:eastAsia="Times New Roman" w:hAnsi="Arial" w:cs="Arial"/>
+                <w:color w:val="000000"/>
+              </w:rPr>
+              <w:t>8</w:t>
+            </w:r>
+          </w:p>
+        </w:tc>
+      </w:tr>
+      <w:tr>
+        <w:trPr>
+          <w:trHeight w:val="820"/>
+        </w:trPr>
+        <w:tc>
+          <w:tcPr>
+            <w:tcW w:w="0" w:type="auto"/>
+            <w:tcBorders>
+              <w:top w:val="single" w:sz="6" w:space="0" w:color="BFBFBF"/>
+              <w:left w:val="single" w:sz="6" w:space="0" w:color="BFBFBF"/>
+              <w:bottom w:val="single" w:sz="6" w:space="0" w:color="BFBFBF"/>
+              <w:right w:val="single" w:sz="6" w:space="0" w:color="BFBFBF"/>
+            </w:tcBorders>
+            <w:shd w:val="clear" w:color="auto" w:fill="FFFFFF"/>
+            <w:tcMar>
+              <w:top w:w="120" w:type="dxa"/>
+              <w:left w:w="120" w:type="dxa"/>
+              <w:bottom w:w="120" w:type="dxa"/>
+              <w:right w:w="120" w:type="dxa"/>
+            </w:tcMar>
+            <w:hideMark/>
+          </w:tcPr>
+          <w:p>
+            <w:pPr>
+              <w:spacing w:after="0" w:line="240" w:lineRule="auto"/>
+              <w:rPr>
+                <w:rFonts w:ascii="Times New Roman" w:eastAsia="Times New Roman" w:hAnsi="Times New Roman" w:cs="Times New Roman"/>
+                <w:sz w:val="24"/>
+                <w:szCs w:val="24"/>
+              </w:rPr>
+            </w:pPr>
+            <w:r>
+              <w:rPr>
+                <w:rFonts w:ascii="Arial" w:eastAsia="Times New Roman" w:hAnsi="Arial" w:cs="Arial"/>
+                <w:b/>
+                <w:bCs/>
+                <w:color w:val="000000"/>
+              </w:rPr>
+              <w:t>Test Case Summary</w:t>
+            </w:r>
+          </w:p>
+        </w:tc>
+        <w:tc>
+          <w:tcPr>
+            <w:tcW w:w="0" w:type="auto"/>
+            <w:tcBorders>
+              <w:top w:val="single" w:sz="6" w:space="0" w:color="BFBFBF"/>
+              <w:left w:val="single" w:sz="6" w:space="0" w:color="BFBFBF"/>
+              <w:bottom w:val="single" w:sz="6" w:space="0" w:color="BFBFBF"/>
+              <w:right w:val="single" w:sz="6" w:space="0" w:color="BFBFBF"/>
+            </w:tcBorders>
+            <w:shd w:val="clear" w:color="auto" w:fill="FFFFFF"/>
+            <w:tcMar>
+              <w:top w:w="120" w:type="dxa"/>
+              <w:left w:w="120" w:type="dxa"/>
+              <w:bottom w:w="120" w:type="dxa"/>
+              <w:right w:w="120" w:type="dxa"/>
+            </w:tcMar>
+            <w:hideMark/>
+          </w:tcPr>
+          <w:p>
+            <w:pPr>
+              <w:spacing w:after="0" w:line="240" w:lineRule="auto"/>
+              <w:rPr>
+                <w:rFonts w:ascii="Times New Roman" w:eastAsia="Times New Roman" w:hAnsi="Times New Roman" w:cs="Times New Roman"/>
+                <w:sz w:val="24"/>
+                <w:szCs w:val="24"/>
+              </w:rPr>
+            </w:pPr>
+            <w:r>
+              <w:rPr>
+                <w:rFonts w:ascii="Arial" w:eastAsia="Times New Roman" w:hAnsi="Arial" w:cs="Arial"/>
+                <w:color w:val="000000"/>
+              </w:rPr>
+              <w:t xml:space="preserve">Determining if </w:t>
+            </w:r>
+            <w:r>
+              <w:rPr>
+                <w:rFonts w:ascii="Arial" w:eastAsia="Times New Roman" w:hAnsi="Arial" w:cs="Arial"/>
+                <w:color w:val="000000"/>
+              </w:rPr>
+              <w:t>the system can detect empty fields in the account details</w:t>
+            </w:r>
+          </w:p>
+        </w:tc>
+      </w:tr>
+      <w:tr>
+        <w:trPr>
+          <w:trHeight w:val="820"/>
+        </w:trPr>
+        <w:tc>
+          <w:tcPr>
+            <w:tcW w:w="0" w:type="auto"/>
+            <w:tcBorders>
+              <w:top w:val="single" w:sz="6" w:space="0" w:color="BFBFBF"/>
+              <w:left w:val="single" w:sz="6" w:space="0" w:color="BFBFBF"/>
+              <w:bottom w:val="single" w:sz="6" w:space="0" w:color="BFBFBF"/>
+              <w:right w:val="single" w:sz="6" w:space="0" w:color="BFBFBF"/>
+            </w:tcBorders>
+            <w:shd w:val="clear" w:color="auto" w:fill="FFFFFF"/>
+            <w:tcMar>
+              <w:top w:w="120" w:type="dxa"/>
+              <w:left w:w="120" w:type="dxa"/>
+              <w:bottom w:w="120" w:type="dxa"/>
+              <w:right w:w="120" w:type="dxa"/>
+            </w:tcMar>
+            <w:hideMark/>
+          </w:tcPr>
+          <w:p>
+            <w:pPr>
+              <w:spacing w:after="0" w:line="240" w:lineRule="auto"/>
+              <w:rPr>
+                <w:rFonts w:ascii="Times New Roman" w:eastAsia="Times New Roman" w:hAnsi="Times New Roman" w:cs="Times New Roman"/>
+                <w:sz w:val="24"/>
+                <w:szCs w:val="24"/>
+              </w:rPr>
+            </w:pPr>
+            <w:r>
+              <w:rPr>
+                <w:rFonts w:ascii="Arial" w:eastAsia="Times New Roman" w:hAnsi="Arial" w:cs="Arial"/>
+                <w:b/>
+                <w:bCs/>
+                <w:color w:val="000000"/>
+              </w:rPr>
+              <w:t>Related Requirement</w:t>
+            </w:r>
+          </w:p>
+        </w:tc>
+        <w:tc>
+          <w:tcPr>
+            <w:tcW w:w="0" w:type="auto"/>
+            <w:tcBorders>
+              <w:top w:val="single" w:sz="6" w:space="0" w:color="BFBFBF"/>
+              <w:left w:val="single" w:sz="6" w:space="0" w:color="BFBFBF"/>
+              <w:bottom w:val="single" w:sz="6" w:space="0" w:color="BFBFBF"/>
+              <w:right w:val="single" w:sz="6" w:space="0" w:color="BFBFBF"/>
+            </w:tcBorders>
+            <w:shd w:val="clear" w:color="auto" w:fill="FFFFFF"/>
+            <w:tcMar>
+              <w:top w:w="120" w:type="dxa"/>
+              <w:left w:w="120" w:type="dxa"/>
+              <w:bottom w:w="120" w:type="dxa"/>
+              <w:right w:w="120" w:type="dxa"/>
+            </w:tcMar>
+            <w:hideMark/>
+          </w:tcPr>
+          <w:p>
+            <w:pPr>
+              <w:spacing w:after="0" w:line="240" w:lineRule="auto"/>
+              <w:rPr>
+                <w:rFonts w:ascii="Times New Roman" w:eastAsia="Times New Roman" w:hAnsi="Times New Roman" w:cs="Times New Roman"/>
+                <w:sz w:val="24"/>
+                <w:szCs w:val="24"/>
+              </w:rPr>
+            </w:pPr>
+            <w:r>
+              <w:rPr>
+                <w:rFonts w:ascii="Arial" w:hAnsi="Arial" w:cs="Arial"/>
+                <w:color w:val="000000"/>
+                <w:sz w:val="20"/>
+                <w:szCs w:val="20"/>
+                <w:shd w:val="clear" w:color="auto" w:fill="FFFFFF"/>
+              </w:rPr>
+              <w:t>As a user I want to be able to set my account details</w:t>
+            </w:r>
+            <w:r>
+              <w:rPr>
+                <w:rFonts w:ascii="Arial" w:hAnsi="Arial" w:cs="Arial"/>
+                <w:color w:val="000000"/>
+                <w:sz w:val="20"/>
+                <w:szCs w:val="20"/>
+                <w:shd w:val="clear" w:color="auto" w:fill="FFFFFF"/>
+              </w:rPr>
+              <w:t>,</w:t>
+            </w:r>
+            <w:r>
+              <w:rPr>
+                <w:rFonts w:ascii="Arial" w:hAnsi="Arial" w:cs="Arial"/>
+                <w:color w:val="000000"/>
+                <w:sz w:val="20"/>
+                <w:szCs w:val="20"/>
+                <w:shd w:val="clear" w:color="auto" w:fill="FFFFFF"/>
+              </w:rPr>
+              <w:t xml:space="preserve"> so people know who i am and how to contact me</w:t>
+            </w:r>
+          </w:p>
+        </w:tc>
+      </w:tr>
+      <w:tr>
+        <w:trPr>
+          <w:trHeight w:val="820"/>
+        </w:trPr>
+        <w:tc>
+          <w:tcPr>
+            <w:tcW w:w="0" w:type="auto"/>
+            <w:tcBorders>
+              <w:top w:val="single" w:sz="6" w:space="0" w:color="BFBFBF"/>
+              <w:left w:val="single" w:sz="6" w:space="0" w:color="BFBFBF"/>
+              <w:bottom w:val="single" w:sz="6" w:space="0" w:color="BFBFBF"/>
+              <w:right w:val="single" w:sz="6" w:space="0" w:color="BFBFBF"/>
+            </w:tcBorders>
+            <w:shd w:val="clear" w:color="auto" w:fill="FFFFFF"/>
+            <w:tcMar>
+              <w:top w:w="120" w:type="dxa"/>
+              <w:left w:w="120" w:type="dxa"/>
+              <w:bottom w:w="120" w:type="dxa"/>
+              <w:right w:w="120" w:type="dxa"/>
+            </w:tcMar>
+            <w:hideMark/>
+          </w:tcPr>
+          <w:p>
+            <w:pPr>
+              <w:spacing w:after="0" w:line="240" w:lineRule="auto"/>
+              <w:rPr>
+                <w:rFonts w:ascii="Times New Roman" w:eastAsia="Times New Roman" w:hAnsi="Times New Roman" w:cs="Times New Roman"/>
+                <w:sz w:val="24"/>
+                <w:szCs w:val="24"/>
+              </w:rPr>
+            </w:pPr>
+            <w:r>
+              <w:rPr>
+                <w:rFonts w:ascii="Arial" w:eastAsia="Times New Roman" w:hAnsi="Arial" w:cs="Arial"/>
+                <w:b/>
+                <w:bCs/>
+                <w:color w:val="000000"/>
+              </w:rPr>
+              <w:t>Prerequisites</w:t>
+            </w:r>
+          </w:p>
+        </w:tc>
+        <w:tc>
+          <w:tcPr>
+            <w:tcW w:w="0" w:type="auto"/>
+            <w:tcBorders>
+              <w:top w:val="single" w:sz="6" w:space="0" w:color="BFBFBF"/>
+              <w:left w:val="single" w:sz="6" w:space="0" w:color="BFBFBF"/>
+              <w:bottom w:val="single" w:sz="6" w:space="0" w:color="BFBFBF"/>
+              <w:right w:val="single" w:sz="6" w:space="0" w:color="BFBFBF"/>
+            </w:tcBorders>
+            <w:shd w:val="clear" w:color="auto" w:fill="FFFFFF"/>
+            <w:tcMar>
+              <w:top w:w="120" w:type="dxa"/>
+              <w:left w:w="120" w:type="dxa"/>
+              <w:bottom w:w="120" w:type="dxa"/>
+              <w:right w:w="120" w:type="dxa"/>
+            </w:tcMar>
+            <w:hideMark/>
+          </w:tcPr>
+          <w:p>
+            <w:pPr>
+              <w:spacing w:after="0" w:line="240" w:lineRule="auto"/>
+              <w:rPr>
+                <w:rFonts w:ascii="Times New Roman" w:eastAsia="Times New Roman" w:hAnsi="Times New Roman" w:cs="Times New Roman"/>
+                <w:sz w:val="24"/>
+                <w:szCs w:val="24"/>
+              </w:rPr>
+            </w:pPr>
+            <w:r>
+              <w:rPr>
+                <w:rFonts w:ascii="Arial" w:hAnsi="Arial" w:cs="Arial"/>
+                <w:color w:val="000000"/>
+                <w:sz w:val="20"/>
+                <w:szCs w:val="20"/>
+                <w:shd w:val="clear" w:color="auto" w:fill="FFFFFF"/>
+              </w:rPr>
+              <w:t xml:space="preserve">The </w:t>
+            </w:r>
+            <w:r>
+              <w:rPr>
+                <w:rFonts w:ascii="Arial" w:hAnsi="Arial" w:cs="Arial"/>
+                <w:color w:val="000000"/>
+                <w:sz w:val="20"/>
+                <w:szCs w:val="20"/>
+                <w:shd w:val="clear" w:color="auto" w:fill="FFFFFF"/>
+              </w:rPr>
+              <w:t>user can create an account and is entering the details</w:t>
+            </w:r>
+          </w:p>
+        </w:tc>
+      </w:tr>
+      <w:tr>
+        <w:trPr>
+          <w:trHeight w:val="820"/>
+        </w:trPr>
+        <w:tc>
+          <w:tcPr>
+            <w:tcW w:w="0" w:type="auto"/>
+            <w:tcBorders>
+              <w:top w:val="single" w:sz="6" w:space="0" w:color="BFBFBF"/>
+              <w:left w:val="single" w:sz="6" w:space="0" w:color="BFBFBF"/>
+              <w:bottom w:val="single" w:sz="6" w:space="0" w:color="BFBFBF"/>
+              <w:right w:val="single" w:sz="6" w:space="0" w:color="BFBFBF"/>
+            </w:tcBorders>
+            <w:shd w:val="clear" w:color="auto" w:fill="FFFFFF"/>
+            <w:tcMar>
+              <w:top w:w="120" w:type="dxa"/>
+              <w:left w:w="120" w:type="dxa"/>
+              <w:bottom w:w="120" w:type="dxa"/>
+              <w:right w:w="120" w:type="dxa"/>
+            </w:tcMar>
+            <w:hideMark/>
+          </w:tcPr>
+          <w:p>
+            <w:pPr>
+              <w:spacing w:after="0" w:line="240" w:lineRule="auto"/>
+              <w:rPr>
+                <w:rFonts w:ascii="Times New Roman" w:eastAsia="Times New Roman" w:hAnsi="Times New Roman" w:cs="Times New Roman"/>
+                <w:sz w:val="24"/>
+                <w:szCs w:val="24"/>
+              </w:rPr>
+            </w:pPr>
+            <w:r>
+              <w:rPr>
+                <w:rFonts w:ascii="Arial" w:eastAsia="Times New Roman" w:hAnsi="Arial" w:cs="Arial"/>
+                <w:b/>
+                <w:bCs/>
+                <w:color w:val="000000"/>
+              </w:rPr>
+              <w:t>Test Procedure</w:t>
+            </w:r>
+          </w:p>
+        </w:tc>
+        <w:tc>
+          <w:tcPr>
+            <w:tcW w:w="0" w:type="auto"/>
+            <w:tcBorders>
+              <w:top w:val="single" w:sz="6" w:space="0" w:color="BFBFBF"/>
+              <w:left w:val="single" w:sz="6" w:space="0" w:color="BFBFBF"/>
+              <w:bottom w:val="single" w:sz="6" w:space="0" w:color="BFBFBF"/>
+              <w:right w:val="single" w:sz="6" w:space="0" w:color="BFBFBF"/>
+            </w:tcBorders>
+            <w:shd w:val="clear" w:color="auto" w:fill="FFFFFF"/>
+            <w:tcMar>
+              <w:top w:w="120" w:type="dxa"/>
+              <w:left w:w="120" w:type="dxa"/>
+              <w:bottom w:w="120" w:type="dxa"/>
+              <w:right w:w="120" w:type="dxa"/>
+            </w:tcMar>
+            <w:hideMark/>
+          </w:tcPr>
+          <w:p>
+            <w:pPr>
+              <w:pStyle w:val="ListParagraph"/>
+              <w:numPr>
+                <w:ilvl w:val="0"/>
+                <w:numId w:val="11"/>
+              </w:numPr>
+              <w:spacing w:after="0" w:line="240" w:lineRule="auto"/>
+              <w:rPr>
+                <w:rFonts w:ascii="Times New Roman" w:eastAsia="Times New Roman" w:hAnsi="Times New Roman" w:cs="Times New Roman"/>
+                <w:sz w:val="24"/>
+                <w:szCs w:val="24"/>
+              </w:rPr>
+            </w:pPr>
+            <w:r>
+              <w:rPr>
+                <w:rFonts w:ascii="Arial" w:hAnsi="Arial" w:cs="Arial"/>
+                <w:color w:val="000000"/>
+                <w:sz w:val="20"/>
+                <w:szCs w:val="20"/>
+                <w:shd w:val="clear" w:color="auto" w:fill="FFFFFF"/>
+              </w:rPr>
+              <w:t>Enter an input valid to the corresponding input field for every second field</w:t>
+            </w:r>
+          </w:p>
+          <w:p>
+            <w:pPr>
+              <w:pStyle w:val="ListParagraph"/>
+              <w:numPr>
+                <w:ilvl w:val="0"/>
+                <w:numId w:val="11"/>
+              </w:numPr>
+              <w:spacing w:after="0" w:line="240" w:lineRule="auto"/>
+              <w:rPr>
+                <w:rFonts w:ascii="Times New Roman" w:eastAsia="Times New Roman" w:hAnsi="Times New Roman" w:cs="Times New Roman"/>
+                <w:sz w:val="24"/>
+                <w:szCs w:val="24"/>
+              </w:rPr>
+            </w:pPr>
+            <w:r>
+              <w:rPr>
+                <w:rFonts w:ascii="Arial" w:hAnsi="Arial" w:cs="Arial"/>
+                <w:color w:val="000000"/>
+                <w:sz w:val="20"/>
+                <w:szCs w:val="20"/>
+                <w:shd w:val="clear" w:color="auto" w:fill="FFFFFF"/>
+              </w:rPr>
+              <w:t>Click the create account button</w:t>
+            </w:r>
+          </w:p>
+        </w:tc>
+      </w:tr>
+      <w:tr>
+        <w:trPr>
+          <w:trHeight w:val="820"/>
+        </w:trPr>
+        <w:tc>
+          <w:tcPr>
+            <w:tcW w:w="0" w:type="auto"/>
+            <w:tcBorders>
+              <w:top w:val="single" w:sz="6" w:space="0" w:color="BFBFBF"/>
+              <w:left w:val="single" w:sz="6" w:space="0" w:color="BFBFBF"/>
+              <w:bottom w:val="single" w:sz="6" w:space="0" w:color="BFBFBF"/>
+              <w:right w:val="single" w:sz="6" w:space="0" w:color="BFBFBF"/>
+            </w:tcBorders>
+            <w:shd w:val="clear" w:color="auto" w:fill="FFFFFF"/>
+            <w:tcMar>
+              <w:top w:w="120" w:type="dxa"/>
+              <w:left w:w="120" w:type="dxa"/>
+              <w:bottom w:w="120" w:type="dxa"/>
+              <w:right w:w="120" w:type="dxa"/>
+            </w:tcMar>
+            <w:hideMark/>
+          </w:tcPr>
+          <w:p>
+            <w:pPr>
+              <w:spacing w:after="0" w:line="240" w:lineRule="auto"/>
+              <w:rPr>
+                <w:rFonts w:ascii="Times New Roman" w:eastAsia="Times New Roman" w:hAnsi="Times New Roman" w:cs="Times New Roman"/>
+                <w:sz w:val="24"/>
+                <w:szCs w:val="24"/>
+              </w:rPr>
+            </w:pPr>
+            <w:r>
+              <w:rPr>
+                <w:rFonts w:ascii="Arial" w:eastAsia="Times New Roman" w:hAnsi="Arial" w:cs="Arial"/>
+                <w:b/>
+                <w:bCs/>
+                <w:color w:val="000000"/>
+              </w:rPr>
+              <w:t>Test Data</w:t>
+            </w:r>
+          </w:p>
+        </w:tc>
+        <w:tc>
+          <w:tcPr>
+            <w:tcW w:w="0" w:type="auto"/>
+            <w:tcBorders>
+              <w:top w:val="single" w:sz="6" w:space="0" w:color="BFBFBF"/>
+              <w:left w:val="single" w:sz="6" w:space="0" w:color="BFBFBF"/>
+              <w:bottom w:val="single" w:sz="6" w:space="0" w:color="BFBFBF"/>
+              <w:right w:val="single" w:sz="6" w:space="0" w:color="BFBFBF"/>
+            </w:tcBorders>
+            <w:shd w:val="clear" w:color="auto" w:fill="FFFFFF"/>
+            <w:tcMar>
+              <w:top w:w="120" w:type="dxa"/>
+              <w:left w:w="120" w:type="dxa"/>
+              <w:bottom w:w="120" w:type="dxa"/>
+              <w:right w:w="120" w:type="dxa"/>
+            </w:tcMar>
+            <w:hideMark/>
+          </w:tcPr>
+          <w:p>
+            <w:pPr>
+              <w:spacing w:after="0" w:line="240" w:lineRule="auto"/>
+              <w:rPr>
+                <w:rFonts w:ascii="Arial" w:eastAsia="Times New Roman" w:hAnsi="Arial" w:cs="Arial"/>
+                <w:color w:val="000000"/>
+              </w:rPr>
+            </w:pPr>
+            <w:r>
+              <w:rPr>
+                <w:rFonts w:ascii="Arial" w:eastAsia="Times New Roman" w:hAnsi="Arial" w:cs="Arial"/>
+                <w:color w:val="000000"/>
+              </w:rPr>
+              <w:t>N/A</w:t>
+            </w:r>
+          </w:p>
+        </w:tc>
+      </w:tr>
+      <w:tr>
+        <w:trPr>
+          <w:trHeight w:val="820"/>
+        </w:trPr>
+        <w:tc>
+          <w:tcPr>
+            <w:tcW w:w="0" w:type="auto"/>
+            <w:tcBorders>
+              <w:top w:val="single" w:sz="6" w:space="0" w:color="BFBFBF"/>
+              <w:left w:val="single" w:sz="6" w:space="0" w:color="BFBFBF"/>
+              <w:bottom w:val="single" w:sz="6" w:space="0" w:color="BFBFBF"/>
+              <w:right w:val="single" w:sz="6" w:space="0" w:color="BFBFBF"/>
+            </w:tcBorders>
+            <w:shd w:val="clear" w:color="auto" w:fill="FFFFFF"/>
+            <w:tcMar>
+              <w:top w:w="120" w:type="dxa"/>
+              <w:left w:w="120" w:type="dxa"/>
+              <w:bottom w:w="120" w:type="dxa"/>
+              <w:right w:w="120" w:type="dxa"/>
+            </w:tcMar>
+            <w:hideMark/>
+          </w:tcPr>
+          <w:p>
+            <w:pPr>
+              <w:spacing w:after="0" w:line="240" w:lineRule="auto"/>
+              <w:rPr>
+                <w:rFonts w:ascii="Times New Roman" w:eastAsia="Times New Roman" w:hAnsi="Times New Roman" w:cs="Times New Roman"/>
+                <w:sz w:val="24"/>
+                <w:szCs w:val="24"/>
+              </w:rPr>
+            </w:pPr>
+            <w:r>
+              <w:rPr>
+                <w:rFonts w:ascii="Arial" w:eastAsia="Times New Roman" w:hAnsi="Arial" w:cs="Arial"/>
+                <w:b/>
+                <w:bCs/>
+                <w:color w:val="000000"/>
+              </w:rPr>
+              <w:t>Expected Result</w:t>
+            </w:r>
+          </w:p>
+        </w:tc>
+        <w:tc>
+          <w:tcPr>
+            <w:tcW w:w="0" w:type="auto"/>
+            <w:tcBorders>
+              <w:top w:val="single" w:sz="6" w:space="0" w:color="BFBFBF"/>
+              <w:left w:val="single" w:sz="6" w:space="0" w:color="BFBFBF"/>
+              <w:bottom w:val="single" w:sz="6" w:space="0" w:color="BFBFBF"/>
+              <w:right w:val="single" w:sz="6" w:space="0" w:color="BFBFBF"/>
+            </w:tcBorders>
+            <w:shd w:val="clear" w:color="auto" w:fill="FFFFFF"/>
+            <w:tcMar>
+              <w:top w:w="120" w:type="dxa"/>
+              <w:left w:w="120" w:type="dxa"/>
+              <w:bottom w:w="120" w:type="dxa"/>
+              <w:right w:w="120" w:type="dxa"/>
+            </w:tcMar>
+            <w:hideMark/>
+          </w:tcPr>
+          <w:p>
+            <w:pPr>
+              <w:spacing w:after="0" w:line="240" w:lineRule="auto"/>
+              <w:rPr>
+                <w:rFonts w:ascii="Times New Roman" w:eastAsia="Times New Roman" w:hAnsi="Times New Roman" w:cs="Times New Roman"/>
+                <w:sz w:val="24"/>
+                <w:szCs w:val="24"/>
+              </w:rPr>
+            </w:pPr>
+            <w:r>
+              <w:rPr>
+                <w:rFonts w:ascii="Arial" w:hAnsi="Arial" w:cs="Arial"/>
+                <w:color w:val="000000"/>
+                <w:sz w:val="20"/>
+                <w:szCs w:val="20"/>
+                <w:shd w:val="clear" w:color="auto" w:fill="FFFFFF"/>
+              </w:rPr>
+              <w:t xml:space="preserve">An error message appears on screen indicating </w:t>
+            </w:r>
+            <w:r>
+              <w:rPr>
+                <w:rFonts w:ascii="Arial" w:hAnsi="Arial" w:cs="Arial"/>
+                <w:color w:val="000000"/>
+                <w:sz w:val="20"/>
+                <w:szCs w:val="20"/>
+                <w:shd w:val="clear" w:color="auto" w:fill="FFFFFF"/>
+              </w:rPr>
+              <w:t>which input fields have been left blank</w:t>
+            </w:r>
           </w:p>
         </w:tc>
       </w:tr>
@@ -16774,7 +19609,7 @@
     </w:lvl>
   </w:abstractNum>
   <w:abstractNum w:abstractNumId="6" w15:restartNumberingAfterBreak="0">
-    <w:nsid w:val="55DF0C16"/>
+    <w:nsid w:val="3FF853BF"/>
     <w:multiLevelType w:val="hybridMultilevel"/>
     <w:tmpl w:val="0EBC8656"/>
     <w:lvl w:ilvl="0" w:tplc="B43E2162">
@@ -16865,7 +19700,7 @@
     </w:lvl>
   </w:abstractNum>
   <w:abstractNum w:abstractNumId="7" w15:restartNumberingAfterBreak="0">
-    <w:nsid w:val="5ACA4B77"/>
+    <w:nsid w:val="55DF0C16"/>
     <w:multiLevelType w:val="hybridMultilevel"/>
     <w:tmpl w:val="0EBC8656"/>
     <w:lvl w:ilvl="0" w:tplc="B43E2162">
@@ -16956,7 +19791,7 @@
     </w:lvl>
   </w:abstractNum>
   <w:abstractNum w:abstractNumId="8" w15:restartNumberingAfterBreak="0">
-    <w:nsid w:val="654D7DBF"/>
+    <w:nsid w:val="5ACA4B77"/>
     <w:multiLevelType w:val="hybridMultilevel"/>
     <w:tmpl w:val="0EBC8656"/>
     <w:lvl w:ilvl="0" w:tplc="B43E2162">
@@ -17047,7 +19882,7 @@
     </w:lvl>
   </w:abstractNum>
   <w:abstractNum w:abstractNumId="9" w15:restartNumberingAfterBreak="0">
-    <w:nsid w:val="73863A3E"/>
+    <w:nsid w:val="5C3C275F"/>
     <w:multiLevelType w:val="hybridMultilevel"/>
     <w:tmpl w:val="0EBC8656"/>
     <w:lvl w:ilvl="0" w:tplc="B43E2162">
@@ -17137,23 +19972,205 @@
       </w:pPr>
     </w:lvl>
   </w:abstractNum>
+  <w:abstractNum w:abstractNumId="10" w15:restartNumberingAfterBreak="0">
+    <w:nsid w:val="654D7DBF"/>
+    <w:multiLevelType w:val="hybridMultilevel"/>
+    <w:tmpl w:val="0EBC8656"/>
+    <w:lvl w:ilvl="0" w:tplc="B43E2162">
+      <w:start w:val="1"/>
+      <w:numFmt w:val="decimal"/>
+      <w:lvlText w:val="%1."/>
+      <w:lvlJc w:val="left"/>
+      <w:pPr>
+        <w:ind w:left="720" w:hanging="360"/>
+      </w:pPr>
+      <w:rPr>
+        <w:rFonts w:ascii="Arial" w:hAnsi="Arial" w:cs="Arial" w:hint="default"/>
+        <w:color w:val="000000"/>
+        <w:sz w:val="22"/>
+      </w:rPr>
+    </w:lvl>
+    <w:lvl w:ilvl="1" w:tplc="0C090019" w:tentative="1">
+      <w:start w:val="1"/>
+      <w:numFmt w:val="lowerLetter"/>
+      <w:lvlText w:val="%2."/>
+      <w:lvlJc w:val="left"/>
+      <w:pPr>
+        <w:ind w:left="1440" w:hanging="360"/>
+      </w:pPr>
+    </w:lvl>
+    <w:lvl w:ilvl="2" w:tplc="0C09001B" w:tentative="1">
+      <w:start w:val="1"/>
+      <w:numFmt w:val="lowerRoman"/>
+      <w:lvlText w:val="%3."/>
+      <w:lvlJc w:val="right"/>
+      <w:pPr>
+        <w:ind w:left="2160" w:hanging="180"/>
+      </w:pPr>
+    </w:lvl>
+    <w:lvl w:ilvl="3" w:tplc="0C09000F" w:tentative="1">
+      <w:start w:val="1"/>
+      <w:numFmt w:val="decimal"/>
+      <w:lvlText w:val="%4."/>
+      <w:lvlJc w:val="left"/>
+      <w:pPr>
+        <w:ind w:left="2880" w:hanging="360"/>
+      </w:pPr>
+    </w:lvl>
+    <w:lvl w:ilvl="4" w:tplc="0C090019" w:tentative="1">
+      <w:start w:val="1"/>
+      <w:numFmt w:val="lowerLetter"/>
+      <w:lvlText w:val="%5."/>
+      <w:lvlJc w:val="left"/>
+      <w:pPr>
+        <w:ind w:left="3600" w:hanging="360"/>
+      </w:pPr>
+    </w:lvl>
+    <w:lvl w:ilvl="5" w:tplc="0C09001B" w:tentative="1">
+      <w:start w:val="1"/>
+      <w:numFmt w:val="lowerRoman"/>
+      <w:lvlText w:val="%6."/>
+      <w:lvlJc w:val="right"/>
+      <w:pPr>
+        <w:ind w:left="4320" w:hanging="180"/>
+      </w:pPr>
+    </w:lvl>
+    <w:lvl w:ilvl="6" w:tplc="0C09000F" w:tentative="1">
+      <w:start w:val="1"/>
+      <w:numFmt w:val="decimal"/>
+      <w:lvlText w:val="%7."/>
+      <w:lvlJc w:val="left"/>
+      <w:pPr>
+        <w:ind w:left="5040" w:hanging="360"/>
+      </w:pPr>
+    </w:lvl>
+    <w:lvl w:ilvl="7" w:tplc="0C090019" w:tentative="1">
+      <w:start w:val="1"/>
+      <w:numFmt w:val="lowerLetter"/>
+      <w:lvlText w:val="%8."/>
+      <w:lvlJc w:val="left"/>
+      <w:pPr>
+        <w:ind w:left="5760" w:hanging="360"/>
+      </w:pPr>
+    </w:lvl>
+    <w:lvl w:ilvl="8" w:tplc="0C09001B" w:tentative="1">
+      <w:start w:val="1"/>
+      <w:numFmt w:val="lowerRoman"/>
+      <w:lvlText w:val="%9."/>
+      <w:lvlJc w:val="right"/>
+      <w:pPr>
+        <w:ind w:left="6480" w:hanging="180"/>
+      </w:pPr>
+    </w:lvl>
+  </w:abstractNum>
+  <w:abstractNum w:abstractNumId="11" w15:restartNumberingAfterBreak="0">
+    <w:nsid w:val="73863A3E"/>
+    <w:multiLevelType w:val="hybridMultilevel"/>
+    <w:tmpl w:val="0EBC8656"/>
+    <w:lvl w:ilvl="0" w:tplc="B43E2162">
+      <w:start w:val="1"/>
+      <w:numFmt w:val="decimal"/>
+      <w:lvlText w:val="%1."/>
+      <w:lvlJc w:val="left"/>
+      <w:pPr>
+        <w:ind w:left="720" w:hanging="360"/>
+      </w:pPr>
+      <w:rPr>
+        <w:rFonts w:ascii="Arial" w:hAnsi="Arial" w:cs="Arial" w:hint="default"/>
+        <w:color w:val="000000"/>
+        <w:sz w:val="22"/>
+      </w:rPr>
+    </w:lvl>
+    <w:lvl w:ilvl="1" w:tplc="0C090019" w:tentative="1">
+      <w:start w:val="1"/>
+      <w:numFmt w:val="lowerLetter"/>
+      <w:lvlText w:val="%2."/>
+      <w:lvlJc w:val="left"/>
+      <w:pPr>
+        <w:ind w:left="1440" w:hanging="360"/>
+      </w:pPr>
+    </w:lvl>
+    <w:lvl w:ilvl="2" w:tplc="0C09001B" w:tentative="1">
+      <w:start w:val="1"/>
+      <w:numFmt w:val="lowerRoman"/>
+      <w:lvlText w:val="%3."/>
+      <w:lvlJc w:val="right"/>
+      <w:pPr>
+        <w:ind w:left="2160" w:hanging="180"/>
+      </w:pPr>
+    </w:lvl>
+    <w:lvl w:ilvl="3" w:tplc="0C09000F" w:tentative="1">
+      <w:start w:val="1"/>
+      <w:numFmt w:val="decimal"/>
+      <w:lvlText w:val="%4."/>
+      <w:lvlJc w:val="left"/>
+      <w:pPr>
+        <w:ind w:left="2880" w:hanging="360"/>
+      </w:pPr>
+    </w:lvl>
+    <w:lvl w:ilvl="4" w:tplc="0C090019" w:tentative="1">
+      <w:start w:val="1"/>
+      <w:numFmt w:val="lowerLetter"/>
+      <w:lvlText w:val="%5."/>
+      <w:lvlJc w:val="left"/>
+      <w:pPr>
+        <w:ind w:left="3600" w:hanging="360"/>
+      </w:pPr>
+    </w:lvl>
+    <w:lvl w:ilvl="5" w:tplc="0C09001B" w:tentative="1">
+      <w:start w:val="1"/>
+      <w:numFmt w:val="lowerRoman"/>
+      <w:lvlText w:val="%6."/>
+      <w:lvlJc w:val="right"/>
+      <w:pPr>
+        <w:ind w:left="4320" w:hanging="180"/>
+      </w:pPr>
+    </w:lvl>
+    <w:lvl w:ilvl="6" w:tplc="0C09000F" w:tentative="1">
+      <w:start w:val="1"/>
+      <w:numFmt w:val="decimal"/>
+      <w:lvlText w:val="%7."/>
+      <w:lvlJc w:val="left"/>
+      <w:pPr>
+        <w:ind w:left="5040" w:hanging="360"/>
+      </w:pPr>
+    </w:lvl>
+    <w:lvl w:ilvl="7" w:tplc="0C090019" w:tentative="1">
+      <w:start w:val="1"/>
+      <w:numFmt w:val="lowerLetter"/>
+      <w:lvlText w:val="%8."/>
+      <w:lvlJc w:val="left"/>
+      <w:pPr>
+        <w:ind w:left="5760" w:hanging="360"/>
+      </w:pPr>
+    </w:lvl>
+    <w:lvl w:ilvl="8" w:tplc="0C09001B" w:tentative="1">
+      <w:start w:val="1"/>
+      <w:numFmt w:val="lowerRoman"/>
+      <w:lvlText w:val="%9."/>
+      <w:lvlJc w:val="right"/>
+      <w:pPr>
+        <w:ind w:left="6480" w:hanging="180"/>
+      </w:pPr>
+    </w:lvl>
+  </w:abstractNum>
   <w:num w:numId="1">
-    <w:abstractNumId w:val="7"/>
+    <w:abstractNumId w:val="8"/>
   </w:num>
   <w:num w:numId="2">
     <w:abstractNumId w:val="5"/>
   </w:num>
   <w:num w:numId="3">
-    <w:abstractNumId w:val="9"/>
+    <w:abstractNumId w:val="11"/>
   </w:num>
   <w:num w:numId="4">
-    <w:abstractNumId w:val="6"/>
+    <w:abstractNumId w:val="7"/>
   </w:num>
   <w:num w:numId="5">
     <w:abstractNumId w:val="3"/>
   </w:num>
   <w:num w:numId="6">
-    <w:abstractNumId w:val="8"/>
+    <w:abstractNumId w:val="10"/>
   </w:num>
   <w:num w:numId="7">
     <w:abstractNumId w:val="1"/>
@@ -17166,6 +20183,12 @@
   </w:num>
   <w:num w:numId="10">
     <w:abstractNumId w:val="2"/>
+  </w:num>
+  <w:num w:numId="11">
+    <w:abstractNumId w:val="9"/>
+  </w:num>
+  <w:num w:numId="12">
+    <w:abstractNumId w:val="6"/>
   </w:num>
 </w:numbering>
 </file>

</xml_diff>